<commit_message>
Ampliado código, hecho Kmeans, más Análisis exploratorio y mejorada estrucura de perceptrón mulitcapa.
</commit_message>
<xml_diff>
--- a/Proyecto/Memoria/Memoria TFG.docx
+++ b/Proyecto/Memoria/Memoria TFG.docx
@@ -1067,7 +1067,7 @@
           <w:sz w:val="24"/>
           <w:szCs w:val="24"/>
         </w:rPr>
-        <w:t xml:space="preserve">Director(es): </w:t>
+        <w:t xml:space="preserve">Director: </w:t>
       </w:r>
     </w:p>
     <w:p>
@@ -1590,38 +1590,54 @@
       <w:pPr>
         <w:pStyle w:val="TtuloResumen-ndice-Bibliografa"/>
       </w:pPr>
+      <w:r>
+        <w:t>Abstract</w:t>
+      </w:r>
+    </w:p>
+    <w:p>
+      <w:r>
+        <w:t>Traducción del resumen a inglés</w:t>
+      </w:r>
+    </w:p>
+    <w:p>
+      <w:pPr>
+        <w:pStyle w:val="TtuloResumen-ndice-Bibliografa"/>
+      </w:pPr>
+      <w:r>
+        <w:t>Descri</w:t>
+      </w:r>
+      <w:r>
+        <w:t>p</w:t>
+      </w:r>
+      <w:r>
+        <w:t>tores</w:t>
+      </w:r>
+    </w:p>
+    <w:p>
+      <w:r>
+        <w:t xml:space="preserve">Machine </w:t>
+      </w:r>
       <w:proofErr w:type="spellStart"/>
       <w:r>
-        <w:t>Abstract</w:t>
+        <w:t>Learning</w:t>
       </w:r>
       <w:proofErr w:type="spellEnd"/>
-    </w:p>
-    <w:p>
-      <w:r>
-        <w:t>Traducción del resumen a inglés</w:t>
-      </w:r>
-    </w:p>
-    <w:p>
-      <w:pPr>
-        <w:pStyle w:val="TtuloResumen-ndice-Bibliografa"/>
-      </w:pPr>
-      <w:r>
-        <w:t>Descri</w:t>
-      </w:r>
-      <w:r>
-        <w:t>p</w:t>
-      </w:r>
-      <w:r>
-        <w:t>tores</w:t>
-      </w:r>
-    </w:p>
-    <w:p>
-      <w:r>
-        <w:t>Entre 3 y 5 palabras clave</w:t>
-      </w:r>
-      <w:r>
-        <w:t xml:space="preserve"> o descriptores que ayuden a clasificar adecuadamente el proyecto</w:t>
-      </w:r>
+      <w:r>
+        <w:t xml:space="preserve">, </w:t>
+      </w:r>
+      <w:proofErr w:type="spellStart"/>
+      <w:r>
+        <w:t>Clustering</w:t>
+      </w:r>
+      <w:proofErr w:type="spellEnd"/>
+      <w:r>
+        <w:t xml:space="preserve">, Inteligencia Artificial, Psicología, </w:t>
+      </w:r>
+      <w:proofErr w:type="spellStart"/>
+      <w:r>
+        <w:t>Psicolopatologías</w:t>
+      </w:r>
+      <w:proofErr w:type="spellEnd"/>
     </w:p>
     <w:p>
       <w:pPr>
@@ -2892,13 +2908,18 @@
         <w:pStyle w:val="Codigofuente"/>
       </w:pPr>
       <w:r>
-        <w:t xml:space="preserve">Formato especial para </w:t>
+        <w:t>Format</w:t>
+      </w:r>
+      <w:bookmarkStart w:id="7" w:name="_GoBack"/>
+      <w:bookmarkEnd w:id="7"/>
+      <w:r>
+        <w:t xml:space="preserve">o especial para </w:t>
       </w:r>
       <w:r>
         <w:t>Código fuente</w:t>
       </w:r>
-      <w:bookmarkStart w:id="7" w:name="_Toc289036647"/>
-      <w:bookmarkEnd w:id="7"/>
+      <w:bookmarkStart w:id="8" w:name="_Toc289036647"/>
+      <w:bookmarkEnd w:id="8"/>
     </w:p>
     <w:p>
       <w:pPr>
@@ -2969,12 +2990,12 @@
       <w:pPr>
         <w:pStyle w:val="Descripcin"/>
       </w:pPr>
-      <w:bookmarkStart w:id="8" w:name="_Toc289036853"/>
-      <w:bookmarkStart w:id="9" w:name="_Toc289093391"/>
-      <w:bookmarkStart w:id="10" w:name="_Toc289094817"/>
-      <w:bookmarkStart w:id="11" w:name="_Toc289094833"/>
-      <w:bookmarkStart w:id="12" w:name="_Toc289094889"/>
-      <w:bookmarkStart w:id="13" w:name="_Toc289181300"/>
+      <w:bookmarkStart w:id="9" w:name="_Toc289036853"/>
+      <w:bookmarkStart w:id="10" w:name="_Toc289093391"/>
+      <w:bookmarkStart w:id="11" w:name="_Toc289094817"/>
+      <w:bookmarkStart w:id="12" w:name="_Toc289094833"/>
+      <w:bookmarkStart w:id="13" w:name="_Toc289094889"/>
+      <w:bookmarkStart w:id="14" w:name="_Toc289181300"/>
       <w:r>
         <w:t xml:space="preserve">Figura </w:t>
       </w:r>
@@ -3044,15 +3065,15 @@
       <w:r>
         <w:t xml:space="preserve"> Ejemplo</w:t>
       </w:r>
-      <w:bookmarkEnd w:id="8"/>
+      <w:bookmarkEnd w:id="9"/>
       <w:r>
         <w:t xml:space="preserve"> título de Figura</w:t>
       </w:r>
-      <w:bookmarkEnd w:id="9"/>
       <w:bookmarkEnd w:id="10"/>
       <w:bookmarkEnd w:id="11"/>
       <w:bookmarkEnd w:id="12"/>
       <w:bookmarkEnd w:id="13"/>
+      <w:bookmarkEnd w:id="14"/>
     </w:p>
     <w:p>
       <w:r>
@@ -3080,11 +3101,11 @@
         <w:pStyle w:val="Descripcin"/>
         <w:keepNext/>
       </w:pPr>
-      <w:bookmarkStart w:id="14" w:name="_Toc289093392"/>
-      <w:bookmarkStart w:id="15" w:name="_Toc289094834"/>
-      <w:bookmarkStart w:id="16" w:name="_Toc289094890"/>
-      <w:bookmarkStart w:id="17" w:name="_Toc289181278"/>
-      <w:bookmarkStart w:id="18" w:name="_Toc289181372"/>
+      <w:bookmarkStart w:id="15" w:name="_Toc289093392"/>
+      <w:bookmarkStart w:id="16" w:name="_Toc289094834"/>
+      <w:bookmarkStart w:id="17" w:name="_Toc289094890"/>
+      <w:bookmarkStart w:id="18" w:name="_Toc289181278"/>
+      <w:bookmarkStart w:id="19" w:name="_Toc289181372"/>
       <w:r>
         <w:t xml:space="preserve">Tabla </w:t>
       </w:r>
@@ -3154,11 +3175,11 @@
       <w:r>
         <w:t xml:space="preserve"> Ejemplo tabla</w:t>
       </w:r>
-      <w:bookmarkEnd w:id="14"/>
       <w:bookmarkEnd w:id="15"/>
       <w:bookmarkEnd w:id="16"/>
       <w:bookmarkEnd w:id="17"/>
       <w:bookmarkEnd w:id="18"/>
+      <w:bookmarkEnd w:id="19"/>
     </w:p>
     <w:tbl>
       <w:tblPr>
@@ -3662,19 +3683,17 @@
       <w:pPr>
         <w:pStyle w:val="Ttulo1"/>
       </w:pPr>
-      <w:bookmarkStart w:id="19" w:name="_Toc289036648"/>
-      <w:bookmarkStart w:id="20" w:name="_Toc289095210"/>
-      <w:bookmarkStart w:id="21" w:name="_GoBack"/>
-      <w:bookmarkEnd w:id="21"/>
+      <w:bookmarkStart w:id="20" w:name="_Toc289036648"/>
+      <w:bookmarkStart w:id="21" w:name="_Toc289095210"/>
       <w:r>
         <w:lastRenderedPageBreak/>
         <w:t>Título capítulo</w:t>
       </w:r>
-      <w:bookmarkEnd w:id="19"/>
+      <w:bookmarkEnd w:id="20"/>
       <w:r>
         <w:t xml:space="preserve"> segundo</w:t>
       </w:r>
-      <w:bookmarkEnd w:id="20"/>
+      <w:bookmarkEnd w:id="21"/>
     </w:p>
     <w:p>
       <w:r>
@@ -5740,7 +5759,7 @@
     <w:lsdException w:name="Table Web 2" w:semiHidden="1" w:unhideWhenUsed="1"/>
     <w:lsdException w:name="Table Web 3" w:semiHidden="1" w:unhideWhenUsed="1"/>
     <w:lsdException w:name="Balloon Text" w:semiHidden="1" w:unhideWhenUsed="1"/>
-    <w:lsdException w:name="Table Grid" w:semiHidden="1" w:uiPriority="59" w:unhideWhenUsed="1"/>
+    <w:lsdException w:name="Table Grid" w:uiPriority="59"/>
     <w:lsdException w:name="Table Theme" w:semiHidden="1" w:unhideWhenUsed="1"/>
     <w:lsdException w:name="Placeholder Text" w:semiHidden="1"/>
     <w:lsdException w:name="No Spacing" w:uiPriority="1" w:qFormat="1"/>
@@ -7260,7 +7279,7 @@
 </file>
 
 <file path=customXml/itemProps1.xml><?xml version="1.0" encoding="utf-8"?>
-<ds:datastoreItem xmlns:ds="http://schemas.openxmlformats.org/officeDocument/2006/customXml" ds:itemID="{D3117A39-317D-4129-B2A7-4DF1CF04F716}">
+<ds:datastoreItem xmlns:ds="http://schemas.openxmlformats.org/officeDocument/2006/customXml" ds:itemID="{2ED8DBED-F2C8-486F-96F3-794F307A2231}">
   <ds:schemaRefs>
     <ds:schemaRef ds:uri="http://schemas.openxmlformats.org/officeDocument/2006/bibliography"/>
   </ds:schemaRefs>

</xml_diff>

<commit_message>
Continuación de la memoria hasta Distorsiones Cognitivas
Continuación de la memoria, habiendo dejado cerrados los capítulos introductorios de la psicología a falta de la introducción inicial. Iniciado el tema de las distorsiones cognitivas.
</commit_message>
<xml_diff>
--- a/Proyecto/Memoria/Memoria TFG.docx
+++ b/Proyecto/Memoria/Memoria TFG.docx
@@ -3594,123 +3594,810 @@
       <w:r>
         <w:t>:</w:t>
       </w:r>
+    </w:p>
+    <w:p>
+      <w:pPr>
+        <w:pStyle w:val="Prrafodelista"/>
+        <w:ind w:firstLine="0"/>
+      </w:pPr>
+    </w:p>
+    <w:p>
+      <w:pPr>
+        <w:pStyle w:val="Prrafodelista"/>
+        <w:ind w:left="1416" w:firstLine="0"/>
+      </w:pPr>
+      <w:r>
+        <w:t>En el caso de la informática, como he comentado anteriormente, el número de operaciones que se pueden realizar al mismo tiempo es limitado. De esto, podemos inferir que hay un máximo en el número de tareas que podemos procesar en una unidad de tiempo. También tenemos que tener en cuenta de que, por cada golpe de reloj del procesador podemos procesar un bit por cada núcleo, lo cual no significa que completemos una cierta tarea, que puede llevar un cierto tiempo.</w:t>
+      </w:r>
+    </w:p>
+    <w:p>
+      <w:pPr>
+        <w:pStyle w:val="Prrafodelista"/>
+        <w:ind w:left="1416" w:firstLine="0"/>
+      </w:pPr>
+      <w:proofErr w:type="gramStart"/>
+      <w:r>
+        <w:t>Y</w:t>
+      </w:r>
+      <w:proofErr w:type="gramEnd"/>
+      <w:r>
+        <w:t xml:space="preserve"> es más, hay tareas que necesitan procesarse de una forma secuencial</w:t>
+      </w:r>
+      <w:r>
+        <w:t xml:space="preserve"> (por ejemplo, para poder tener un dato en memoria que le da una tarea anterior)</w:t>
+      </w:r>
+      <w:r>
+        <w:t xml:space="preserve">, de tal manera que </w:t>
+      </w:r>
+      <w:r>
+        <w:t>pueden tener que esperar a la finalización de otra para poder ejecutarse.</w:t>
+      </w:r>
+    </w:p>
+    <w:p>
+      <w:pPr>
+        <w:pStyle w:val="Prrafodelista"/>
+        <w:ind w:left="1416" w:firstLine="0"/>
+      </w:pPr>
+    </w:p>
+    <w:p>
+      <w:pPr>
+        <w:pStyle w:val="Prrafodelista"/>
+        <w:ind w:left="1416" w:firstLine="0"/>
+      </w:pPr>
+      <w:r>
+        <w:t xml:space="preserve">En psicología, respecto a la mente humana, </w:t>
+      </w:r>
+      <w:r>
+        <w:t xml:space="preserve">hay diferentes tareas que podemos tener que llevar a cabo. Cada una de estas tareas demandan un “procesamiento" variable en nuestra mente, consumiendo una cantidad también variable de recursos. Así, el ser humano tiene la capacidad de ordenar </w:t>
+      </w:r>
+      <w:r>
+        <w:lastRenderedPageBreak/>
+        <w:t>las tareas en “automáticas” y “con esfuerzo”, dependiendo de la cantidad de recursos que consuman.</w:t>
+      </w:r>
+    </w:p>
+    <w:p>
+      <w:pPr>
+        <w:pStyle w:val="Prrafodelista"/>
+        <w:ind w:left="1416" w:firstLine="0"/>
+      </w:pPr>
+      <w:r>
+        <w:t>Además, la mente humana al igual que un procesador de ordenador puede procesar diversas tareas de forma simultánea si no necesitan de otra y consumen pocos recursos, mientras que si esto no es así puede hacerlo secuencialmente.</w:t>
+      </w:r>
+    </w:p>
+    <w:p>
+      <w:pPr>
+        <w:pStyle w:val="Ttulo2"/>
+      </w:pPr>
+      <w:r>
+        <w:t>La Psicología Cognitivo-Conductual</w:t>
+      </w:r>
+    </w:p>
+    <w:p>
+      <w:pPr>
+        <w:spacing w:after="200" w:line="276" w:lineRule="auto"/>
+        <w:ind w:firstLine="0"/>
+      </w:pPr>
+      <w:r>
+        <w:t>La psicología cognitivo-conductual es aquella que junta las bases de la teoría cognitiva de la psicología, y de su anterior vertiente conductual. Nace de 5 hechos primordiales:</w:t>
+      </w:r>
+    </w:p>
+    <w:p>
+      <w:pPr>
+        <w:pStyle w:val="Prrafodelista"/>
+        <w:numPr>
+          <w:ilvl w:val="0"/>
+          <w:numId w:val="15"/>
+        </w:numPr>
+        <w:spacing w:after="200" w:line="276" w:lineRule="auto"/>
+      </w:pPr>
+      <w:r>
+        <w:t>El condicionamiento clásico</w:t>
+      </w:r>
+    </w:p>
+    <w:p>
+      <w:pPr>
+        <w:pStyle w:val="Prrafodelista"/>
+        <w:spacing w:after="200" w:line="276" w:lineRule="auto"/>
+        <w:ind w:firstLine="0"/>
+      </w:pPr>
+    </w:p>
+    <w:p>
+      <w:pPr>
+        <w:pStyle w:val="Prrafodelista"/>
+        <w:spacing w:after="200" w:line="276" w:lineRule="auto"/>
+        <w:ind w:firstLine="0"/>
+      </w:pPr>
+      <w:r>
+        <w:t xml:space="preserve">Investigado por el filósofo ruso </w:t>
+      </w:r>
+      <w:proofErr w:type="spellStart"/>
+      <w:r>
+        <w:t>Ivan</w:t>
+      </w:r>
+      <w:proofErr w:type="spellEnd"/>
+      <w:r>
+        <w:t xml:space="preserve"> </w:t>
+      </w:r>
+      <w:proofErr w:type="spellStart"/>
+      <w:r>
+        <w:t>Pavlov</w:t>
+      </w:r>
+      <w:proofErr w:type="spellEnd"/>
+      <w:r>
+        <w:t xml:space="preserve"> (1849 – 1936), </w:t>
+      </w:r>
+      <w:r>
+        <w:t>se basa en que los individuos pueden relacionarse de una manera predictiva entre los diferentes estímulos que plantea el ambiente.</w:t>
+      </w:r>
+    </w:p>
+    <w:p>
+      <w:pPr>
+        <w:pStyle w:val="Prrafodelista"/>
+        <w:spacing w:after="200" w:line="276" w:lineRule="auto"/>
+        <w:ind w:firstLine="0"/>
+      </w:pPr>
+    </w:p>
+    <w:p>
+      <w:pPr>
+        <w:pStyle w:val="Prrafodelista"/>
+        <w:spacing w:after="200" w:line="276" w:lineRule="auto"/>
+        <w:ind w:firstLine="0"/>
+      </w:pPr>
+      <w:r>
+        <w:t xml:space="preserve">En el experimento de </w:t>
+      </w:r>
+      <w:proofErr w:type="spellStart"/>
+      <w:r>
+        <w:t>Pavlov</w:t>
+      </w:r>
+      <w:proofErr w:type="spellEnd"/>
+      <w:r>
+        <w:t xml:space="preserve">, se sabía que los perros al darles comida generaban una respuesta en forma de salivar. Para conducir el experimento, </w:t>
+      </w:r>
+      <w:proofErr w:type="spellStart"/>
+      <w:r>
+        <w:t>Pavlov</w:t>
+      </w:r>
+      <w:proofErr w:type="spellEnd"/>
+      <w:r>
+        <w:t xml:space="preserve"> empezó a tocar una campana antes de dar comida al perro, de tal manera que el estímulo de la campana acabó haciendo salivar al perro sin llegar a ver la comida, es decir, un estímulo neutro que nada tenía que ver con la comida acabó produciendo la respuesta en el perro.</w:t>
+      </w:r>
+    </w:p>
+    <w:p>
+      <w:pPr>
+        <w:pStyle w:val="Prrafodelista"/>
+        <w:spacing w:after="200" w:line="276" w:lineRule="auto"/>
+        <w:ind w:firstLine="0"/>
+      </w:pPr>
+    </w:p>
+    <w:p>
+      <w:pPr>
+        <w:pStyle w:val="Prrafodelista"/>
+        <w:numPr>
+          <w:ilvl w:val="0"/>
+          <w:numId w:val="15"/>
+        </w:numPr>
+        <w:spacing w:after="200" w:line="276" w:lineRule="auto"/>
+      </w:pPr>
+      <w:r>
+        <w:t>El condicionamiento operante</w:t>
+      </w:r>
+    </w:p>
+    <w:p>
+      <w:pPr>
+        <w:pStyle w:val="Prrafodelista"/>
+        <w:spacing w:after="200" w:line="276" w:lineRule="auto"/>
+        <w:ind w:firstLine="0"/>
+      </w:pPr>
+    </w:p>
+    <w:p>
+      <w:pPr>
+        <w:pStyle w:val="Prrafodelista"/>
+        <w:spacing w:after="200" w:line="276" w:lineRule="auto"/>
+        <w:ind w:firstLine="0"/>
+      </w:pPr>
+      <w:r>
+        <w:t>Investigado por Burrhus Frederick Skinner (1904 – 1990), el condicionamiento operante se basa en el hecho de que las conductas del ser humano se pueden adquirir, se pueden mantener y se pueden extinguir.</w:t>
+      </w:r>
+      <w:r>
+        <w:t xml:space="preserve"> Así, el ser humano asocia comportamientos con consecuencias.</w:t>
+      </w:r>
+    </w:p>
+    <w:p>
+      <w:pPr>
+        <w:pStyle w:val="Prrafodelista"/>
+        <w:spacing w:after="200" w:line="276" w:lineRule="auto"/>
+        <w:ind w:firstLine="0"/>
+      </w:pPr>
+    </w:p>
+    <w:p>
+      <w:pPr>
+        <w:pStyle w:val="Prrafodelista"/>
+        <w:spacing w:after="200" w:line="276" w:lineRule="auto"/>
+        <w:ind w:firstLine="0"/>
+      </w:pPr>
+      <w:r>
+        <w:t xml:space="preserve">Este condicionamiento operante tiene uno de los pilares en la teoría de la economía de fichas, que explicaré más adelante. </w:t>
+      </w:r>
+    </w:p>
+    <w:p>
+      <w:pPr>
+        <w:pStyle w:val="Prrafodelista"/>
+        <w:spacing w:after="200" w:line="276" w:lineRule="auto"/>
+        <w:ind w:firstLine="0"/>
+      </w:pPr>
+    </w:p>
+    <w:p>
+      <w:pPr>
+        <w:pStyle w:val="Prrafodelista"/>
+        <w:numPr>
+          <w:ilvl w:val="0"/>
+          <w:numId w:val="15"/>
+        </w:numPr>
+        <w:spacing w:after="200" w:line="276" w:lineRule="auto"/>
+      </w:pPr>
+      <w:r>
+        <w:t>El aprendizaje social</w:t>
+      </w:r>
+      <w:r>
+        <w:t xml:space="preserve"> u observacional</w:t>
+      </w:r>
+    </w:p>
+    <w:p>
+      <w:pPr>
+        <w:pStyle w:val="Prrafodelista"/>
+        <w:spacing w:after="200" w:line="276" w:lineRule="auto"/>
+        <w:ind w:firstLine="0"/>
+      </w:pPr>
+    </w:p>
+    <w:p>
+      <w:pPr>
+        <w:pStyle w:val="Prrafodelista"/>
+        <w:spacing w:after="200" w:line="276" w:lineRule="auto"/>
+        <w:ind w:firstLine="0"/>
+      </w:pPr>
+      <w:r>
+        <w:t xml:space="preserve">Investigado por un grupo liderado por Albert Bandura (1925 </w:t>
+      </w:r>
+      <w:proofErr w:type="gramStart"/>
+      <w:r>
+        <w:t>- )</w:t>
+      </w:r>
+      <w:proofErr w:type="gramEnd"/>
+      <w:r>
+        <w:t>, la teoría del aprendizaje social conjunta una serie de hipótesis mediante las cuales se afirma que el aprendizaje no solo viene de la experiencia de la propia persona, sino también de la información que puede recibir la persona mediante estímulos auditivos o visuales entre otros.</w:t>
+      </w:r>
+    </w:p>
+    <w:p>
+      <w:pPr>
+        <w:pStyle w:val="Prrafodelista"/>
+        <w:spacing w:after="200" w:line="276" w:lineRule="auto"/>
+        <w:ind w:firstLine="0"/>
+      </w:pPr>
+    </w:p>
+    <w:p>
+      <w:pPr>
+        <w:pStyle w:val="Prrafodelista"/>
+        <w:spacing w:after="200" w:line="276" w:lineRule="auto"/>
+        <w:ind w:firstLine="0"/>
+      </w:pPr>
+      <w:r>
+        <w:t>Se lleva a cabo a través de dos elementos:</w:t>
+      </w:r>
+    </w:p>
+    <w:p>
+      <w:pPr>
+        <w:pStyle w:val="Prrafodelista"/>
+        <w:numPr>
+          <w:ilvl w:val="1"/>
+          <w:numId w:val="14"/>
+        </w:numPr>
+        <w:spacing w:after="200" w:line="276" w:lineRule="auto"/>
+      </w:pPr>
+      <w:r>
+        <w:t>Moldeamiento</w:t>
+      </w:r>
+    </w:p>
+    <w:p>
+      <w:pPr>
+        <w:pStyle w:val="Prrafodelista"/>
+        <w:spacing w:after="200" w:line="276" w:lineRule="auto"/>
+        <w:ind w:left="1440" w:firstLine="0"/>
+      </w:pPr>
+    </w:p>
+    <w:p>
+      <w:pPr>
+        <w:pStyle w:val="Prrafodelista"/>
+        <w:spacing w:after="200" w:line="276" w:lineRule="auto"/>
+        <w:ind w:left="1440" w:firstLine="0"/>
+      </w:pPr>
+      <w:r>
+        <w:lastRenderedPageBreak/>
+        <w:t>Consiste en el proceso de observar e imitar un comportamiento en concreto que hemos visto en otra persona.</w:t>
+      </w:r>
+    </w:p>
+    <w:p>
+      <w:pPr>
+        <w:pStyle w:val="Prrafodelista"/>
+        <w:spacing w:after="200" w:line="276" w:lineRule="auto"/>
+        <w:ind w:left="1440" w:firstLine="0"/>
+      </w:pPr>
+      <w:r>
+        <w:t>Un ejemplo de esto es el niño que ve a su padre ponerse la corbata, y quiere imitarle poniéndose una.</w:t>
+      </w:r>
+    </w:p>
+    <w:p>
+      <w:pPr>
+        <w:pStyle w:val="Prrafodelista"/>
+        <w:spacing w:after="200" w:line="276" w:lineRule="auto"/>
+        <w:ind w:left="1440" w:firstLine="0"/>
+      </w:pPr>
+    </w:p>
+    <w:p>
+      <w:pPr>
+        <w:pStyle w:val="Prrafodelista"/>
+        <w:numPr>
+          <w:ilvl w:val="1"/>
+          <w:numId w:val="14"/>
+        </w:numPr>
+        <w:spacing w:after="200" w:line="276" w:lineRule="auto"/>
+      </w:pPr>
+      <w:r>
+        <w:t>Neuronas Espejo</w:t>
+      </w:r>
+    </w:p>
+    <w:p>
+      <w:pPr>
+        <w:spacing w:after="200" w:line="276" w:lineRule="auto"/>
+        <w:ind w:left="1416" w:firstLine="0"/>
+      </w:pPr>
+      <w:r>
+        <w:t>Las neuronas espejo son un conjunto de neuronas que, cuando se observa a una persona realizando una acción, emiten una serie de descargas eléctricas que impulsan a la persona a repetir la acción.</w:t>
+      </w:r>
+    </w:p>
+    <w:p>
+      <w:pPr>
+        <w:spacing w:after="200" w:line="276" w:lineRule="auto"/>
+        <w:ind w:left="1416" w:firstLine="0"/>
+      </w:pPr>
+      <w:r>
+        <w:t>Un ejemplo de esto se da con los recién nacidos, con los que la acción de sacarles la lengua es imitada por ellos.</w:t>
+      </w:r>
+    </w:p>
+    <w:p>
+      <w:pPr>
+        <w:pStyle w:val="Prrafodelista"/>
+        <w:spacing w:after="200" w:line="276" w:lineRule="auto"/>
+        <w:ind w:firstLine="0"/>
+      </w:pPr>
+    </w:p>
+    <w:p>
+      <w:pPr>
+        <w:pStyle w:val="Prrafodelista"/>
+        <w:numPr>
+          <w:ilvl w:val="0"/>
+          <w:numId w:val="15"/>
+        </w:numPr>
+        <w:spacing w:after="200" w:line="276" w:lineRule="auto"/>
+      </w:pPr>
+      <w:r>
+        <w:t>El trabajo de Beck y Ellis</w:t>
+      </w:r>
+    </w:p>
+    <w:p>
+      <w:pPr>
+        <w:spacing w:after="200" w:line="276" w:lineRule="auto"/>
+        <w:ind w:left="708" w:firstLine="0"/>
+      </w:pPr>
+      <w:r>
+        <w:t xml:space="preserve">Aaron </w:t>
+      </w:r>
+      <w:proofErr w:type="spellStart"/>
+      <w:r>
+        <w:t>Temkin</w:t>
+      </w:r>
+      <w:proofErr w:type="spellEnd"/>
+      <w:r>
+        <w:t xml:space="preserve"> Beck (1921 </w:t>
+      </w:r>
+      <w:proofErr w:type="gramStart"/>
+      <w:r>
+        <w:t>- )</w:t>
+      </w:r>
+      <w:proofErr w:type="gramEnd"/>
+      <w:r>
+        <w:t xml:space="preserve"> y Albert Ellis (1913 – 2007) usaron los 3 principios anteriormente explicados del condicionamiento clásico, condicionamiento operante y aprendizaje social para crear el enfoque cognitivo-conductual de hoy en día.</w:t>
+      </w:r>
+    </w:p>
+    <w:p>
+      <w:pPr>
+        <w:pStyle w:val="Prrafodelista"/>
+        <w:numPr>
+          <w:ilvl w:val="0"/>
+          <w:numId w:val="15"/>
+        </w:numPr>
+        <w:spacing w:after="200" w:line="276" w:lineRule="auto"/>
+      </w:pPr>
+      <w:r>
+        <w:t>La visión incompleta de las dos teorías anteriores</w:t>
+      </w:r>
+    </w:p>
+    <w:p>
+      <w:pPr>
+        <w:spacing w:after="200" w:line="276" w:lineRule="auto"/>
+        <w:ind w:left="708" w:firstLine="0"/>
+      </w:pPr>
+      <w:r>
+        <w:t xml:space="preserve">Tal como hemos visto anteriormente, las dos ramas (cognitiva y conductual) son un puzle incompleto. Repasando, la conductual sería el principio y el final del puzle, obviando el centro, mientras que la conductual sería el núcleo del puzle, sin tener </w:t>
+      </w:r>
+      <w:r>
+        <w:t xml:space="preserve">demasiado </w:t>
+      </w:r>
+      <w:r>
+        <w:t>en cuenta el inicio y el fin. Por ello, la unión de las dos teorías da una visión mucho más completa del individuo y de su comportamiento.</w:t>
+      </w:r>
+    </w:p>
+    <w:p>
+      <w:pPr>
+        <w:spacing w:after="200" w:line="276" w:lineRule="auto"/>
+        <w:ind w:firstLine="0"/>
+      </w:pPr>
+      <w:r>
+        <w:t xml:space="preserve">Uno de los elementos más importantes </w:t>
+      </w:r>
+      <w:r>
+        <w:t xml:space="preserve">que se heredan en la psicología cognitivo-conductual </w:t>
+      </w:r>
+      <w:r>
+        <w:t xml:space="preserve">de la psicología cognitiva es </w:t>
+      </w:r>
+      <w:r>
+        <w:t>el llamado</w:t>
+      </w:r>
+      <w:r>
+        <w:t xml:space="preserve"> “</w:t>
+      </w:r>
+      <w:r>
+        <w:t>aprendizaje por economía</w:t>
+      </w:r>
+      <w:r>
+        <w:t xml:space="preserve"> de fichas”. En nuestra vida, toda acción conlleva una reacción. Por ejemplo, si alguien roba, se le multa para que obtenga un castigo y deje de hacerlo. Si alguien trabaja y es responsable en la empresa, seguirá cobrando y es posible que obtenga un ascenso para premiar su dinámica positiva. Esto es la base de la economía de fichas</w:t>
+      </w:r>
+      <w:r>
+        <w:t>, los llamados “refuerzo” y “castigo”.</w:t>
+      </w:r>
+    </w:p>
+    <w:p>
+      <w:pPr>
+        <w:spacing w:after="200" w:line="276" w:lineRule="auto"/>
+        <w:ind w:firstLine="0"/>
+      </w:pPr>
+      <w:r>
+        <w:t>Así, una persona recibirá un refuerzo cuando tras hacer una acción es premiada por ello. Con esto, la persona tenderá a repetir más la conducta. También, un refuerzo consiste en la evitación de un castigo tras hacer una acción. En este caso, el hecho de no recibir algo desagradable es algo que nos impulsará a repetir esa acción en el futuro.</w:t>
+      </w:r>
+    </w:p>
+    <w:p>
+      <w:pPr>
+        <w:spacing w:after="200" w:line="276" w:lineRule="auto"/>
+        <w:ind w:firstLine="0"/>
+      </w:pPr>
+      <w:r>
+        <w:t>Por la otra parte, una persona recibirá un castigo si tras hacer una acción recibe algo desagradable. Con esto, la persona tenderá a extinguir la existencia de dicha conducta. También, se puede considerar castigo el hecho de que una persona se quede sin algo agradable tras una acción, lo cual también impulsará a no repetir la acción en situaciones futuras.</w:t>
+      </w:r>
+    </w:p>
+    <w:p>
+      <w:pPr>
+        <w:spacing w:after="200" w:line="276" w:lineRule="auto"/>
+        <w:ind w:firstLine="0"/>
+      </w:pPr>
+    </w:p>
+    <w:p>
+      <w:pPr>
+        <w:spacing w:after="200" w:line="276" w:lineRule="auto"/>
+        <w:ind w:firstLine="0"/>
+      </w:pPr>
+      <w:r>
+        <w:lastRenderedPageBreak/>
+        <w:t>Otro elemento muy importante de la psicología cognitivo-conductual, basado en el punto 5 anterior, es la sucesión siguiente:</w:t>
+      </w:r>
+    </w:p>
+    <w:p>
+      <w:pPr>
+        <w:pStyle w:val="Prrafodelista"/>
+        <w:numPr>
+          <w:ilvl w:val="0"/>
+          <w:numId w:val="16"/>
+        </w:numPr>
+        <w:spacing w:after="200" w:line="276" w:lineRule="auto"/>
+      </w:pPr>
+      <w:r>
+        <w:t>Situación</w:t>
+      </w:r>
+    </w:p>
+    <w:p>
+      <w:pPr>
+        <w:pStyle w:val="Prrafodelista"/>
+        <w:numPr>
+          <w:ilvl w:val="0"/>
+          <w:numId w:val="16"/>
+        </w:numPr>
+        <w:spacing w:after="200" w:line="276" w:lineRule="auto"/>
+      </w:pPr>
+      <w:r>
+        <w:t>Pensamiento</w:t>
+      </w:r>
+    </w:p>
+    <w:p>
+      <w:pPr>
+        <w:pStyle w:val="Prrafodelista"/>
+        <w:numPr>
+          <w:ilvl w:val="0"/>
+          <w:numId w:val="16"/>
+        </w:numPr>
+        <w:spacing w:after="200" w:line="276" w:lineRule="auto"/>
+      </w:pPr>
+      <w:r>
+        <w:t>Emoción</w:t>
+      </w:r>
+    </w:p>
+    <w:p>
+      <w:pPr>
+        <w:pStyle w:val="Prrafodelista"/>
+        <w:numPr>
+          <w:ilvl w:val="0"/>
+          <w:numId w:val="16"/>
+        </w:numPr>
+        <w:spacing w:after="200" w:line="276" w:lineRule="auto"/>
+      </w:pPr>
+      <w:r>
+        <w:t>Conducta</w:t>
+      </w:r>
+    </w:p>
+    <w:p>
+      <w:pPr>
+        <w:spacing w:after="200" w:line="276" w:lineRule="auto"/>
+        <w:ind w:firstLine="0"/>
+      </w:pPr>
+      <w:r>
+        <w:t>Esta serie, si nos fijamos, en los puntos 1 y 4 tenemos la vertiente conductual, y en los puntos 2 y 3 la cognitiva.</w:t>
+      </w:r>
+    </w:p>
+    <w:p>
+      <w:pPr>
+        <w:spacing w:after="200" w:line="276" w:lineRule="auto"/>
+        <w:ind w:firstLine="0"/>
+      </w:pPr>
+      <w:r>
+        <w:t>Este esquema es fundamental, ya que todos seguimos esta secuencia a la hora de actuar. Primeramente, nos encontramos en una situación en la vida, pongamos que estamos en un restaurante abarrotado donde no hay aire acondicionado. Lo primero que hacemos es pensar, y un pensamiento posible ante esta situación sería algo como: “Me estoy agobiando, creo que me voy a marear”. En este momento, nuestro cuerpo sufre una serie de emociones, o de reacciones físicas, que en nuestro caso sería un aumento de la cadencia de respiración y un gran agobio. Finalmente, actuamos en consecuencia, lo que se ve en la conducta, como podría ser desarrollar un malestar cada vez que vemos un lugar con mucha gente y evitar entrar a toda costa.</w:t>
+      </w:r>
+    </w:p>
+    <w:p>
+      <w:pPr>
+        <w:spacing w:after="200" w:line="276" w:lineRule="auto"/>
+        <w:ind w:firstLine="0"/>
+      </w:pPr>
+      <w:r>
+        <w:t>El problema de que las personas no controlen esta secuencia es que desarrollarán una serie de pensamientos automáticos (no controlados e instantáneos) a partir de ciertos estímulos, que mayoritariamente irán con una carga emocional, y que es posible que la reacción conductual a estos estímulos sea irracional.</w:t>
+      </w:r>
+    </w:p>
+    <w:p>
+      <w:pPr>
+        <w:pStyle w:val="Ttulo2"/>
+      </w:pPr>
+      <w:r>
+        <w:t>Los Trastornos Psicológicos</w:t>
+      </w:r>
+      <w:r>
+        <w:t xml:space="preserve"> y la Psicopatología</w:t>
+      </w:r>
+    </w:p>
+    <w:p/>
+    <w:p>
+      <w:pPr>
+        <w:pStyle w:val="Ttulo3"/>
+      </w:pPr>
+      <w:r>
+        <w:t xml:space="preserve">Grupos </w:t>
+      </w:r>
+      <w:r>
+        <w:t>de trastornos psicológicos</w:t>
+      </w:r>
+    </w:p>
+    <w:p/>
+    <w:p>
+      <w:pPr>
+        <w:pStyle w:val="Ttulo3"/>
+      </w:pPr>
+      <w:r>
+        <w:t>Grupos de trastornos psicológicos en este trabajo</w:t>
+      </w:r>
+    </w:p>
+    <w:p/>
+    <w:p>
+      <w:pPr>
+        <w:pStyle w:val="Ttulo3"/>
+      </w:pPr>
+      <w:r>
+        <w:t>Distorsiones de la percepción de la realidad</w:t>
+      </w:r>
+      <w:r>
+        <w:t>: Las distorsiones cognitivas</w:t>
+      </w:r>
+    </w:p>
+    <w:p>
+      <w:pPr>
+        <w:ind w:left="424"/>
+      </w:pPr>
+      <w:r>
+        <w:t xml:space="preserve">Las distorsiones de la percepción de la realidad </w:t>
+      </w:r>
+      <w:r>
+        <w:t>son ilusiones mentales que se deben a errores en el procesamiento de la información que le llega al individuo. Son la base de toda la psicopatología ya que la unión de ellas da lugar a cambios emocionales que pueden derivar en un trastorno psicológico.</w:t>
+      </w:r>
+    </w:p>
+    <w:p>
+      <w:pPr>
+        <w:ind w:left="424"/>
+      </w:pPr>
+      <w:r>
+        <w:t xml:space="preserve">Gracias a, entre otros, David D. Burns (1942 </w:t>
+      </w:r>
+      <w:proofErr w:type="gramStart"/>
+      <w:r>
+        <w:t>- )</w:t>
+      </w:r>
+      <w:proofErr w:type="gramEnd"/>
+      <w:r>
+        <w:t xml:space="preserve"> </w:t>
+      </w:r>
+      <w:r>
+        <w:t>hay una serie de distorsiones cognitivas aceptadas dentro de la terapia cognitivo-conductual, y son las siguientes:</w:t>
+      </w:r>
+    </w:p>
+    <w:p>
+      <w:pPr>
+        <w:pStyle w:val="Prrafodelista"/>
+        <w:numPr>
+          <w:ilvl w:val="0"/>
+          <w:numId w:val="17"/>
+        </w:numPr>
+      </w:pPr>
+      <w:r>
+        <w:t>Pensamiento Dicotómico:</w:t>
+      </w:r>
+    </w:p>
+    <w:p>
+      <w:pPr>
+        <w:ind w:left="708" w:firstLine="0"/>
+      </w:pPr>
+      <w:r>
+        <w:lastRenderedPageBreak/>
+        <w:t>El pensamiento dicotómico, también conocido como “Pensamiento Todo o Nada” o “Pensamiento Binario”, consiste en evaluar las cualidades de la propia persona en dos categorías extremas: blanco o negro. Esta distorsión cognitiva constituye la base de lo que denominamos perfeccionismo. Así, cuando una persona cometa un simple error ya se tachará automáticamente de perdedor o fracasado.</w:t>
+      </w:r>
+    </w:p>
+    <w:p>
+      <w:pPr>
+        <w:ind w:left="708" w:firstLine="0"/>
+      </w:pPr>
+      <w:r>
+        <w:t>Esta visión es falsa, ya que aporta una visión de la vida que no es realista, porque muy escasas veces la vida acaba siendo blanca o negra. Así, una persona que intente situar sus experiencias y emociones en categorías absolutas lo único que va a conseguir es estar de una manera constante en depresión, debido a que las percepciones no se ajustarán a la realidad que esa persona anhela con una exactitud total.</w:t>
+      </w:r>
+    </w:p>
+    <w:p>
+      <w:pPr>
+        <w:ind w:left="708" w:firstLine="0"/>
+      </w:pPr>
+    </w:p>
+    <w:p>
+      <w:pPr>
+        <w:pStyle w:val="Prrafodelista"/>
+        <w:numPr>
+          <w:ilvl w:val="0"/>
+          <w:numId w:val="17"/>
+        </w:numPr>
+      </w:pPr>
+      <w:r>
+        <w:t>Generalización Excesiva</w:t>
+      </w:r>
+    </w:p>
+    <w:p>
+      <w:pPr>
+        <w:ind w:left="708" w:firstLine="0"/>
+      </w:pPr>
+      <w:r>
+        <w:t xml:space="preserve">La generalización excesiva consiste en llegar a la conclusión irracional de que algo que le ha ocurrido una vez, o de una manera escasa, volverá a sucederle de nuevo en el futuro. Normalmente, esta distorsión cognitiva se da en el ámbito negativo, de </w:t>
+      </w:r>
+      <w:r>
+        <w:t>t</w:t>
+      </w:r>
+      <w:r>
+        <w:t xml:space="preserve">al manera que las personas que la sufren se sienten constantemente abatidas debido a </w:t>
+      </w:r>
+      <w:r>
+        <w:t>que se piensan que la situación desagradable que han vivido inevitablemente la volverán a vivir.</w:t>
+      </w:r>
+    </w:p>
+    <w:p>
+      <w:pPr>
+        <w:ind w:left="708" w:firstLine="0"/>
+      </w:pPr>
+      <w:r>
+        <w:t>Un ejemplo de generalización excesiva es el aseverar que nunca se tendrá pareja e hijos debido al rechazo de una persona. Esto es un error por dos motivos:</w:t>
+      </w:r>
+    </w:p>
+    <w:p>
+      <w:pPr>
+        <w:pStyle w:val="Prrafodelista"/>
+        <w:numPr>
+          <w:ilvl w:val="1"/>
+          <w:numId w:val="14"/>
+        </w:numPr>
+      </w:pPr>
+      <w:r>
+        <w:t>Todas las personas no tienen el mismo gusto</w:t>
+      </w:r>
+    </w:p>
+    <w:p>
+      <w:pPr>
+        <w:pStyle w:val="Prrafodelista"/>
+        <w:numPr>
+          <w:ilvl w:val="1"/>
+          <w:numId w:val="14"/>
+        </w:numPr>
+      </w:pPr>
+      <w:r>
+        <w:t>Por el simple hecho de que una persona te haya rechazado, no tienen que rechazarte el resto</w:t>
+      </w:r>
+    </w:p>
+    <w:p>
+      <w:pPr>
+        <w:pStyle w:val="Prrafodelista"/>
+        <w:ind w:firstLine="0"/>
+      </w:pPr>
+    </w:p>
+    <w:p>
+      <w:pPr>
+        <w:pStyle w:val="Prrafodelista"/>
+        <w:ind w:firstLine="0"/>
+      </w:pPr>
+    </w:p>
+    <w:p>
+      <w:pPr>
+        <w:pStyle w:val="Prrafodelista"/>
+        <w:numPr>
+          <w:ilvl w:val="0"/>
+          <w:numId w:val="17"/>
+        </w:numPr>
+      </w:pPr>
+      <w:r>
+        <w:t>Filtro Mental</w:t>
+      </w:r>
+    </w:p>
+    <w:p>
+      <w:pPr>
+        <w:ind w:left="436"/>
+      </w:pPr>
+    </w:p>
+    <w:p>
+      <w:pPr>
+        <w:ind w:left="436"/>
+      </w:pPr>
       <w:bookmarkStart w:id="0" w:name="_GoBack"/>
       <w:bookmarkEnd w:id="0"/>
     </w:p>
     <w:p>
       <w:pPr>
-        <w:pStyle w:val="Prrafodelista"/>
-        <w:ind w:firstLine="0"/>
-      </w:pPr>
-    </w:p>
-    <w:p>
-      <w:pPr>
-        <w:pStyle w:val="Prrafodelista"/>
-        <w:ind w:left="1416" w:firstLine="0"/>
-      </w:pPr>
-      <w:r>
-        <w:t>En el caso de la informática, como he comentado anteriormente, el número de operaciones que se pueden realizar al mismo tiempo es limitado. De esto, podemos inferir que hay un máximo en el número de tareas que podemos procesar en una unidad de tiempo. También tenemos que tener en cuenta de que, por cada golpe de reloj del procesador podemos procesar un bit por cada núcleo, lo cual no significa que completemos una cierta tarea, que puede llevar un cierto tiempo.</w:t>
-      </w:r>
-    </w:p>
-    <w:p>
-      <w:pPr>
-        <w:pStyle w:val="Prrafodelista"/>
-        <w:ind w:left="1416" w:firstLine="0"/>
-      </w:pPr>
-      <w:proofErr w:type="gramStart"/>
-      <w:r>
-        <w:t>Y</w:t>
-      </w:r>
-      <w:proofErr w:type="gramEnd"/>
-      <w:r>
-        <w:t xml:space="preserve"> es más, hay tareas que necesitan procesarse de una forma secuencial</w:t>
-      </w:r>
-      <w:r>
-        <w:t xml:space="preserve"> (por ejemplo, para poder tener un dato en memoria que le da una tarea anterior)</w:t>
-      </w:r>
-      <w:r>
-        <w:t xml:space="preserve">, de tal manera que </w:t>
-      </w:r>
-      <w:r>
-        <w:t>pueden tener que esperar a la finalización de otra para poder ejecutarse.</w:t>
-      </w:r>
-    </w:p>
-    <w:p>
-      <w:pPr>
-        <w:pStyle w:val="Prrafodelista"/>
-        <w:ind w:left="1416" w:firstLine="0"/>
-      </w:pPr>
-    </w:p>
-    <w:p>
-      <w:pPr>
-        <w:pStyle w:val="Prrafodelista"/>
-        <w:ind w:left="1416" w:firstLine="0"/>
-      </w:pPr>
-      <w:r>
-        <w:t xml:space="preserve">En psicología, respecto a la mente humana, </w:t>
-      </w:r>
-      <w:r>
-        <w:t xml:space="preserve">hay diferentes tareas que podemos tener que llevar a cabo. Cada una de estas tareas demandan un “procesamiento" variable en nuestra mente, consumiendo una cantidad también variable de recursos. Así, el ser humano tiene la capacidad de ordenar </w:t>
-      </w:r>
-      <w:r>
-        <w:lastRenderedPageBreak/>
-        <w:t>las tareas en “automáticas” y “con esfuerzo”, dependiendo de la cantidad de recursos que consuman.</w:t>
-      </w:r>
-    </w:p>
-    <w:p>
-      <w:pPr>
-        <w:pStyle w:val="Prrafodelista"/>
-        <w:ind w:left="1416" w:firstLine="0"/>
-      </w:pPr>
-      <w:r>
-        <w:t>Además, la mente humana al igual que un procesador de ordenador puede procesar diversas tareas de forma simultánea si no necesitan de otra y consumen pocos recursos, mientras que si esto no es así puede hacerlo secuencialmente.</w:t>
-      </w:r>
-    </w:p>
-    <w:p>
-      <w:pPr>
-        <w:pStyle w:val="Ttulo2"/>
-      </w:pPr>
-      <w:r>
-        <w:t>La Psicología Cognitivo-Conductual</w:t>
-      </w:r>
-    </w:p>
-    <w:p>
-      <w:pPr>
-        <w:pStyle w:val="Codigofuente"/>
-      </w:pPr>
-    </w:p>
-    <w:p>
-      <w:pPr>
-        <w:spacing w:after="200" w:line="276" w:lineRule="auto"/>
-        <w:ind w:firstLine="0"/>
-      </w:pPr>
-    </w:p>
-    <w:p>
-      <w:pPr>
-        <w:pStyle w:val="Ttulo2"/>
-      </w:pPr>
-      <w:r>
-        <w:t>Los Trastornos Psicológicos</w:t>
+        <w:pStyle w:val="Ttulo3"/>
+      </w:pPr>
+      <w:r>
+        <w:t>Distorsiones cognitivas</w:t>
+      </w:r>
+      <w:r>
+        <w:t xml:space="preserve"> en este trabajo</w:t>
       </w:r>
     </w:p>
     <w:p/>
-    <w:p>
-      <w:pPr>
-        <w:pStyle w:val="Ttulo3"/>
-      </w:pPr>
-      <w:r>
-        <w:t>Grupos en este trabajo</w:t>
-      </w:r>
-    </w:p>
     <w:p/>
-    <w:p>
-      <w:pPr>
-        <w:pStyle w:val="Ttulo3"/>
-      </w:pPr>
-      <w:r>
-        <w:t>XXX en este trabajo</w:t>
-      </w:r>
-    </w:p>
     <w:p>
       <w:pPr>
         <w:sectPr>
@@ -4805,7 +5492,13 @@
                 <w:rPr>
                   <w:noProof/>
                 </w:rPr>
-                <w:t xml:space="preserve">1. </w:t>
+                <w:t>1.</w:t>
+              </w:r>
+              <w:r>
+                <w:rPr>
+                  <w:noProof/>
+                </w:rPr>
+                <w:t xml:space="preserve"> </w:t>
               </w:r>
               <w:r>
                 <w:rPr>
@@ -4813,7 +5506,100 @@
                   <w:bCs/>
                   <w:noProof/>
                 </w:rPr>
-                <w:t>Apellido1 Apellido2, Nombre y Apellido1 Apellido2, Nombre.</w:t>
+                <w:t>Beriso Gómez-Escalonilla, Á</w:t>
+              </w:r>
+              <w:r>
+                <w:rPr>
+                  <w:b/>
+                  <w:bCs/>
+                  <w:noProof/>
+                </w:rPr>
+                <w:t>.,</w:t>
+              </w:r>
+              <w:r>
+                <w:rPr>
+                  <w:b/>
+                  <w:bCs/>
+                  <w:noProof/>
+                </w:rPr>
+                <w:t xml:space="preserve"> Plans Beriso, B</w:t>
+              </w:r>
+              <w:r>
+                <w:rPr>
+                  <w:b/>
+                  <w:bCs/>
+                  <w:noProof/>
+                </w:rPr>
+                <w:t>.</w:t>
+              </w:r>
+              <w:r>
+                <w:rPr>
+                  <w:b/>
+                  <w:bCs/>
+                  <w:noProof/>
+                </w:rPr>
+                <w:t>, Sánchez-Guerra Roig, M</w:t>
+              </w:r>
+              <w:r>
+                <w:rPr>
+                  <w:b/>
+                  <w:bCs/>
+                  <w:noProof/>
+                </w:rPr>
+                <w:t>.</w:t>
+              </w:r>
+              <w:r>
+                <w:rPr>
+                  <w:b/>
+                  <w:bCs/>
+                  <w:noProof/>
+                </w:rPr>
+                <w:t xml:space="preserve"> y </w:t>
+              </w:r>
+              <w:r>
+                <w:rPr>
+                  <w:b/>
+                  <w:bCs/>
+                  <w:noProof/>
+                </w:rPr>
+                <w:t>Sánchez Peláez, D</w:t>
+              </w:r>
+              <w:r>
+                <w:rPr>
+                  <w:b/>
+                  <w:bCs/>
+                  <w:noProof/>
+                </w:rPr>
+                <w:t>.</w:t>
+              </w:r>
+              <w:r>
+                <w:rPr>
+                  <w:b/>
+                  <w:bCs/>
+                  <w:noProof/>
+                </w:rPr>
+                <w:t xml:space="preserve"> </w:t>
+              </w:r>
+              <w:r>
+                <w:rPr>
+                  <w:bCs/>
+                  <w:noProof/>
+                </w:rPr>
+                <w:t>(</w:t>
+              </w:r>
+              <w:r>
+                <w:rPr>
+                  <w:bCs/>
+                  <w:noProof/>
+                </w:rPr>
+                <w:t>2003)</w:t>
+              </w:r>
+              <w:r>
+                <w:rPr>
+                  <w:bCs/>
+                  <w:noProof/>
+                </w:rPr>
+                <w:t>.</w:t>
               </w:r>
               <w:r>
                 <w:rPr>
@@ -4827,19 +5613,53 @@
                   <w:iCs/>
                   <w:noProof/>
                 </w:rPr>
-                <w:t xml:space="preserve">Título del libro. </w:t>
+                <w:t>Cuaderno de Terapia Cognitivo-Conductual (Una orientación pedagógica e integradora)</w:t>
+              </w:r>
+              <w:r>
+                <w:rPr>
+                  <w:i/>
+                  <w:iCs/>
+                  <w:noProof/>
+                </w:rPr>
+                <w:t xml:space="preserve">. </w:t>
               </w:r>
               <w:r>
                 <w:rPr>
                   <w:noProof/>
                 </w:rPr>
-                <w:t xml:space="preserve">Ciudad </w:t>
+                <w:t>Madrid</w:t>
               </w:r>
               <w:r>
                 <w:rPr>
                   <w:noProof/>
                 </w:rPr>
-                <w:t>: Editorial, 2011.</w:t>
+                <w:t>:</w:t>
+              </w:r>
+              <w:r>
+                <w:rPr>
+                  <w:noProof/>
+                </w:rPr>
+                <w:t xml:space="preserve"> EOS</w:t>
+              </w:r>
+              <w:r>
+                <w:rPr>
+                  <w:noProof/>
+                </w:rPr>
+                <w:t>.</w:t>
+              </w:r>
+            </w:p>
+            <w:p>
+              <w:r>
+                <w:t xml:space="preserve">2. </w:t>
+              </w:r>
+              <w:r>
+                <w:rPr>
+                  <w:b/>
+                </w:rPr>
+                <w:t>Burns, D.</w:t>
+              </w:r>
+              <w:r>
+                <w:t xml:space="preserve"> (1980). Sentirse Bien. Barcelona: Editorial Paidós.</w:t>
               </w:r>
             </w:p>
             <w:p>
@@ -4941,6 +5761,42 @@
                 <w:t>https://psicologiaymente.com/psicologia/conductismo</w:t>
               </w:r>
             </w:p>
+            <w:p>
+              <w:pPr>
+                <w:jc w:val="left"/>
+              </w:pPr>
+              <w:r>
+                <w:t xml:space="preserve">6. </w:t>
+              </w:r>
+              <w:proofErr w:type="spellStart"/>
+              <w:r>
+                <w:t>Slideshare</w:t>
+              </w:r>
+              <w:proofErr w:type="spellEnd"/>
+              <w:r>
+                <w:t xml:space="preserve"> [En Línea] </w:t>
+              </w:r>
+              <w:r>
+                <w:t>https://www.slideshare.net/Arlinzon/enfoque-cognitivo-conductual-historia-de-la-psicologia</w:t>
+              </w:r>
+            </w:p>
+            <w:p>
+              <w:pPr>
+                <w:jc w:val="left"/>
+              </w:pPr>
+              <w:r>
+                <w:t xml:space="preserve">7. Universidad de Alicante [En Línea] </w:t>
+              </w:r>
+              <w:r>
+                <w:t>https://rua.ua.es/dspace/bitstream/10045/3834/29/TEMA%205_PROCESOS%20PSICOL%C3%93GICOS%20BASICOS.pdf</w:t>
+              </w:r>
+            </w:p>
+            <w:p>
+              <w:pPr>
+                <w:ind w:firstLine="0"/>
+                <w:jc w:val="left"/>
+              </w:pPr>
+            </w:p>
             <w:p/>
           </w:sdtContent>
         </w:sdt>
@@ -5701,6 +6557,95 @@
     </w:lvl>
   </w:abstractNum>
   <w:abstractNum w:abstractNumId="2" w15:restartNumberingAfterBreak="0">
+    <w:nsid w:val="08E61F8C"/>
+    <w:multiLevelType w:val="hybridMultilevel"/>
+    <w:tmpl w:val="8A320116"/>
+    <w:lvl w:ilvl="0" w:tplc="0C0A0011">
+      <w:start w:val="1"/>
+      <w:numFmt w:val="decimal"/>
+      <w:lvlText w:val="%1)"/>
+      <w:lvlJc w:val="left"/>
+      <w:pPr>
+        <w:ind w:left="720" w:hanging="360"/>
+      </w:pPr>
+      <w:rPr>
+        <w:rFonts w:hint="default"/>
+      </w:rPr>
+    </w:lvl>
+    <w:lvl w:ilvl="1" w:tplc="0C0A0019" w:tentative="1">
+      <w:start w:val="1"/>
+      <w:numFmt w:val="lowerLetter"/>
+      <w:lvlText w:val="%2."/>
+      <w:lvlJc w:val="left"/>
+      <w:pPr>
+        <w:ind w:left="1440" w:hanging="360"/>
+      </w:pPr>
+    </w:lvl>
+    <w:lvl w:ilvl="2" w:tplc="0C0A001B" w:tentative="1">
+      <w:start w:val="1"/>
+      <w:numFmt w:val="lowerRoman"/>
+      <w:lvlText w:val="%3."/>
+      <w:lvlJc w:val="right"/>
+      <w:pPr>
+        <w:ind w:left="2160" w:hanging="180"/>
+      </w:pPr>
+    </w:lvl>
+    <w:lvl w:ilvl="3" w:tplc="0C0A000F" w:tentative="1">
+      <w:start w:val="1"/>
+      <w:numFmt w:val="decimal"/>
+      <w:lvlText w:val="%4."/>
+      <w:lvlJc w:val="left"/>
+      <w:pPr>
+        <w:ind w:left="2880" w:hanging="360"/>
+      </w:pPr>
+    </w:lvl>
+    <w:lvl w:ilvl="4" w:tplc="0C0A0019" w:tentative="1">
+      <w:start w:val="1"/>
+      <w:numFmt w:val="lowerLetter"/>
+      <w:lvlText w:val="%5."/>
+      <w:lvlJc w:val="left"/>
+      <w:pPr>
+        <w:ind w:left="3600" w:hanging="360"/>
+      </w:pPr>
+    </w:lvl>
+    <w:lvl w:ilvl="5" w:tplc="0C0A001B" w:tentative="1">
+      <w:start w:val="1"/>
+      <w:numFmt w:val="lowerRoman"/>
+      <w:lvlText w:val="%6."/>
+      <w:lvlJc w:val="right"/>
+      <w:pPr>
+        <w:ind w:left="4320" w:hanging="180"/>
+      </w:pPr>
+    </w:lvl>
+    <w:lvl w:ilvl="6" w:tplc="0C0A000F" w:tentative="1">
+      <w:start w:val="1"/>
+      <w:numFmt w:val="decimal"/>
+      <w:lvlText w:val="%7."/>
+      <w:lvlJc w:val="left"/>
+      <w:pPr>
+        <w:ind w:left="5040" w:hanging="360"/>
+      </w:pPr>
+    </w:lvl>
+    <w:lvl w:ilvl="7" w:tplc="0C0A0019" w:tentative="1">
+      <w:start w:val="1"/>
+      <w:numFmt w:val="lowerLetter"/>
+      <w:lvlText w:val="%8."/>
+      <w:lvlJc w:val="left"/>
+      <w:pPr>
+        <w:ind w:left="5760" w:hanging="360"/>
+      </w:pPr>
+    </w:lvl>
+    <w:lvl w:ilvl="8" w:tplc="0C0A001B" w:tentative="1">
+      <w:start w:val="1"/>
+      <w:numFmt w:val="lowerRoman"/>
+      <w:lvlText w:val="%9."/>
+      <w:lvlJc w:val="right"/>
+      <w:pPr>
+        <w:ind w:left="6480" w:hanging="180"/>
+      </w:pPr>
+    </w:lvl>
+  </w:abstractNum>
+  <w:abstractNum w:abstractNumId="3" w15:restartNumberingAfterBreak="0">
     <w:nsid w:val="10E001E3"/>
     <w:multiLevelType w:val="multilevel"/>
     <w:tmpl w:val="0C0A001F"/>
@@ -5786,7 +6731,7 @@
       </w:pPr>
     </w:lvl>
   </w:abstractNum>
-  <w:abstractNum w:abstractNumId="3" w15:restartNumberingAfterBreak="0">
+  <w:abstractNum w:abstractNumId="4" w15:restartNumberingAfterBreak="0">
     <w:nsid w:val="16184E55"/>
     <w:multiLevelType w:val="multilevel"/>
     <w:tmpl w:val="0C0A001F"/>
@@ -5872,7 +6817,7 @@
       </w:pPr>
     </w:lvl>
   </w:abstractNum>
-  <w:abstractNum w:abstractNumId="4" w15:restartNumberingAfterBreak="0">
+  <w:abstractNum w:abstractNumId="5" w15:restartNumberingAfterBreak="0">
     <w:nsid w:val="195E7333"/>
     <w:multiLevelType w:val="multilevel"/>
     <w:tmpl w:val="0C0A001F"/>
@@ -5958,7 +6903,96 @@
       </w:pPr>
     </w:lvl>
   </w:abstractNum>
-  <w:abstractNum w:abstractNumId="5" w15:restartNumberingAfterBreak="0">
+  <w:abstractNum w:abstractNumId="6" w15:restartNumberingAfterBreak="0">
+    <w:nsid w:val="1D7F57E1"/>
+    <w:multiLevelType w:val="hybridMultilevel"/>
+    <w:tmpl w:val="05EA3708"/>
+    <w:lvl w:ilvl="0" w:tplc="D416C6B8">
+      <w:start w:val="1"/>
+      <w:numFmt w:val="decimal"/>
+      <w:lvlText w:val="%1)"/>
+      <w:lvlJc w:val="left"/>
+      <w:pPr>
+        <w:ind w:left="1068" w:hanging="360"/>
+      </w:pPr>
+      <w:rPr>
+        <w:rFonts w:hint="default"/>
+      </w:rPr>
+    </w:lvl>
+    <w:lvl w:ilvl="1" w:tplc="0C0A0019" w:tentative="1">
+      <w:start w:val="1"/>
+      <w:numFmt w:val="lowerLetter"/>
+      <w:lvlText w:val="%2."/>
+      <w:lvlJc w:val="left"/>
+      <w:pPr>
+        <w:ind w:left="1788" w:hanging="360"/>
+      </w:pPr>
+    </w:lvl>
+    <w:lvl w:ilvl="2" w:tplc="0C0A001B" w:tentative="1">
+      <w:start w:val="1"/>
+      <w:numFmt w:val="lowerRoman"/>
+      <w:lvlText w:val="%3."/>
+      <w:lvlJc w:val="right"/>
+      <w:pPr>
+        <w:ind w:left="2508" w:hanging="180"/>
+      </w:pPr>
+    </w:lvl>
+    <w:lvl w:ilvl="3" w:tplc="0C0A000F" w:tentative="1">
+      <w:start w:val="1"/>
+      <w:numFmt w:val="decimal"/>
+      <w:lvlText w:val="%4."/>
+      <w:lvlJc w:val="left"/>
+      <w:pPr>
+        <w:ind w:left="3228" w:hanging="360"/>
+      </w:pPr>
+    </w:lvl>
+    <w:lvl w:ilvl="4" w:tplc="0C0A0019" w:tentative="1">
+      <w:start w:val="1"/>
+      <w:numFmt w:val="lowerLetter"/>
+      <w:lvlText w:val="%5."/>
+      <w:lvlJc w:val="left"/>
+      <w:pPr>
+        <w:ind w:left="3948" w:hanging="360"/>
+      </w:pPr>
+    </w:lvl>
+    <w:lvl w:ilvl="5" w:tplc="0C0A001B" w:tentative="1">
+      <w:start w:val="1"/>
+      <w:numFmt w:val="lowerRoman"/>
+      <w:lvlText w:val="%6."/>
+      <w:lvlJc w:val="right"/>
+      <w:pPr>
+        <w:ind w:left="4668" w:hanging="180"/>
+      </w:pPr>
+    </w:lvl>
+    <w:lvl w:ilvl="6" w:tplc="0C0A000F" w:tentative="1">
+      <w:start w:val="1"/>
+      <w:numFmt w:val="decimal"/>
+      <w:lvlText w:val="%7."/>
+      <w:lvlJc w:val="left"/>
+      <w:pPr>
+        <w:ind w:left="5388" w:hanging="360"/>
+      </w:pPr>
+    </w:lvl>
+    <w:lvl w:ilvl="7" w:tplc="0C0A0019" w:tentative="1">
+      <w:start w:val="1"/>
+      <w:numFmt w:val="lowerLetter"/>
+      <w:lvlText w:val="%8."/>
+      <w:lvlJc w:val="left"/>
+      <w:pPr>
+        <w:ind w:left="6108" w:hanging="360"/>
+      </w:pPr>
+    </w:lvl>
+    <w:lvl w:ilvl="8" w:tplc="0C0A001B" w:tentative="1">
+      <w:start w:val="1"/>
+      <w:numFmt w:val="lowerRoman"/>
+      <w:lvlText w:val="%9."/>
+      <w:lvlJc w:val="right"/>
+      <w:pPr>
+        <w:ind w:left="6828" w:hanging="180"/>
+      </w:pPr>
+    </w:lvl>
+  </w:abstractNum>
+  <w:abstractNum w:abstractNumId="7" w15:restartNumberingAfterBreak="0">
     <w:nsid w:val="387E7C9C"/>
     <w:multiLevelType w:val="hybridMultilevel"/>
     <w:tmpl w:val="818663F2"/>
@@ -6047,7 +7081,7 @@
       </w:pPr>
     </w:lvl>
   </w:abstractNum>
-  <w:abstractNum w:abstractNumId="6" w15:restartNumberingAfterBreak="0">
+  <w:abstractNum w:abstractNumId="8" w15:restartNumberingAfterBreak="0">
     <w:nsid w:val="4194007D"/>
     <w:multiLevelType w:val="hybridMultilevel"/>
     <w:tmpl w:val="0E9A86F0"/>
@@ -6133,7 +7167,7 @@
       </w:pPr>
     </w:lvl>
   </w:abstractNum>
-  <w:abstractNum w:abstractNumId="7" w15:restartNumberingAfterBreak="0">
+  <w:abstractNum w:abstractNumId="9" w15:restartNumberingAfterBreak="0">
     <w:nsid w:val="442C194F"/>
     <w:multiLevelType w:val="multilevel"/>
     <w:tmpl w:val="631A690A"/>
@@ -6246,7 +7280,7 @@
       </w:rPr>
     </w:lvl>
   </w:abstractNum>
-  <w:abstractNum w:abstractNumId="8" w15:restartNumberingAfterBreak="0">
+  <w:abstractNum w:abstractNumId="10" w15:restartNumberingAfterBreak="0">
     <w:nsid w:val="4B105FC5"/>
     <w:multiLevelType w:val="hybridMultilevel"/>
     <w:tmpl w:val="093233D4"/>
@@ -6359,7 +7393,7 @@
       </w:rPr>
     </w:lvl>
   </w:abstractNum>
-  <w:abstractNum w:abstractNumId="9" w15:restartNumberingAfterBreak="0">
+  <w:abstractNum w:abstractNumId="11" w15:restartNumberingAfterBreak="0">
     <w:nsid w:val="56ED1600"/>
     <w:multiLevelType w:val="hybridMultilevel"/>
     <w:tmpl w:val="8946E33C"/>
@@ -6445,7 +7479,7 @@
       </w:pPr>
     </w:lvl>
   </w:abstractNum>
-  <w:abstractNum w:abstractNumId="10" w15:restartNumberingAfterBreak="0">
+  <w:abstractNum w:abstractNumId="12" w15:restartNumberingAfterBreak="0">
     <w:nsid w:val="57231364"/>
     <w:multiLevelType w:val="multilevel"/>
     <w:tmpl w:val="1F5C620E"/>
@@ -6543,7 +7577,7 @@
       </w:pPr>
     </w:lvl>
   </w:abstractNum>
-  <w:abstractNum w:abstractNumId="11" w15:restartNumberingAfterBreak="0">
+  <w:abstractNum w:abstractNumId="13" w15:restartNumberingAfterBreak="0">
     <w:nsid w:val="5C3D5890"/>
     <w:multiLevelType w:val="multilevel"/>
     <w:tmpl w:val="84FE910A"/>
@@ -6661,7 +7695,96 @@
       </w:rPr>
     </w:lvl>
   </w:abstractNum>
-  <w:abstractNum w:abstractNumId="12" w15:restartNumberingAfterBreak="0">
+  <w:abstractNum w:abstractNumId="14" w15:restartNumberingAfterBreak="0">
+    <w:nsid w:val="5FAC05C4"/>
+    <w:multiLevelType w:val="hybridMultilevel"/>
+    <w:tmpl w:val="D3842CAC"/>
+    <w:lvl w:ilvl="0" w:tplc="0C0A0011">
+      <w:start w:val="1"/>
+      <w:numFmt w:val="decimal"/>
+      <w:lvlText w:val="%1)"/>
+      <w:lvlJc w:val="left"/>
+      <w:pPr>
+        <w:ind w:left="720" w:hanging="360"/>
+      </w:pPr>
+      <w:rPr>
+        <w:rFonts w:hint="default"/>
+      </w:rPr>
+    </w:lvl>
+    <w:lvl w:ilvl="1" w:tplc="0C0A0019" w:tentative="1">
+      <w:start w:val="1"/>
+      <w:numFmt w:val="lowerLetter"/>
+      <w:lvlText w:val="%2."/>
+      <w:lvlJc w:val="left"/>
+      <w:pPr>
+        <w:ind w:left="1440" w:hanging="360"/>
+      </w:pPr>
+    </w:lvl>
+    <w:lvl w:ilvl="2" w:tplc="0C0A001B" w:tentative="1">
+      <w:start w:val="1"/>
+      <w:numFmt w:val="lowerRoman"/>
+      <w:lvlText w:val="%3."/>
+      <w:lvlJc w:val="right"/>
+      <w:pPr>
+        <w:ind w:left="2160" w:hanging="180"/>
+      </w:pPr>
+    </w:lvl>
+    <w:lvl w:ilvl="3" w:tplc="0C0A000F" w:tentative="1">
+      <w:start w:val="1"/>
+      <w:numFmt w:val="decimal"/>
+      <w:lvlText w:val="%4."/>
+      <w:lvlJc w:val="left"/>
+      <w:pPr>
+        <w:ind w:left="2880" w:hanging="360"/>
+      </w:pPr>
+    </w:lvl>
+    <w:lvl w:ilvl="4" w:tplc="0C0A0019" w:tentative="1">
+      <w:start w:val="1"/>
+      <w:numFmt w:val="lowerLetter"/>
+      <w:lvlText w:val="%5."/>
+      <w:lvlJc w:val="left"/>
+      <w:pPr>
+        <w:ind w:left="3600" w:hanging="360"/>
+      </w:pPr>
+    </w:lvl>
+    <w:lvl w:ilvl="5" w:tplc="0C0A001B" w:tentative="1">
+      <w:start w:val="1"/>
+      <w:numFmt w:val="lowerRoman"/>
+      <w:lvlText w:val="%6."/>
+      <w:lvlJc w:val="right"/>
+      <w:pPr>
+        <w:ind w:left="4320" w:hanging="180"/>
+      </w:pPr>
+    </w:lvl>
+    <w:lvl w:ilvl="6" w:tplc="0C0A000F" w:tentative="1">
+      <w:start w:val="1"/>
+      <w:numFmt w:val="decimal"/>
+      <w:lvlText w:val="%7."/>
+      <w:lvlJc w:val="left"/>
+      <w:pPr>
+        <w:ind w:left="5040" w:hanging="360"/>
+      </w:pPr>
+    </w:lvl>
+    <w:lvl w:ilvl="7" w:tplc="0C0A0019" w:tentative="1">
+      <w:start w:val="1"/>
+      <w:numFmt w:val="lowerLetter"/>
+      <w:lvlText w:val="%8."/>
+      <w:lvlJc w:val="left"/>
+      <w:pPr>
+        <w:ind w:left="5760" w:hanging="360"/>
+      </w:pPr>
+    </w:lvl>
+    <w:lvl w:ilvl="8" w:tplc="0C0A001B" w:tentative="1">
+      <w:start w:val="1"/>
+      <w:numFmt w:val="lowerRoman"/>
+      <w:lvlText w:val="%9."/>
+      <w:lvlJc w:val="right"/>
+      <w:pPr>
+        <w:ind w:left="6480" w:hanging="180"/>
+      </w:pPr>
+    </w:lvl>
+  </w:abstractNum>
+  <w:abstractNum w:abstractNumId="15" w15:restartNumberingAfterBreak="0">
     <w:nsid w:val="6F5A2EC7"/>
     <w:multiLevelType w:val="hybridMultilevel"/>
     <w:tmpl w:val="819CAB9C"/>
@@ -6750,7 +7873,7 @@
       </w:pPr>
     </w:lvl>
   </w:abstractNum>
-  <w:abstractNum w:abstractNumId="13" w15:restartNumberingAfterBreak="0">
+  <w:abstractNum w:abstractNumId="16" w15:restartNumberingAfterBreak="0">
     <w:nsid w:val="75A87C4C"/>
     <w:multiLevelType w:val="hybridMultilevel"/>
     <w:tmpl w:val="DC4CDFAA"/>
@@ -6868,46 +7991,55 @@
     </w:lvl>
   </w:abstractNum>
   <w:num w:numId="1">
-    <w:abstractNumId w:val="9"/>
+    <w:abstractNumId w:val="11"/>
   </w:num>
   <w:num w:numId="2">
-    <w:abstractNumId w:val="5"/>
+    <w:abstractNumId w:val="7"/>
   </w:num>
   <w:num w:numId="3">
-    <w:abstractNumId w:val="6"/>
+    <w:abstractNumId w:val="8"/>
   </w:num>
   <w:num w:numId="4">
+    <w:abstractNumId w:val="16"/>
+  </w:num>
+  <w:num w:numId="5">
     <w:abstractNumId w:val="13"/>
   </w:num>
-  <w:num w:numId="5">
-    <w:abstractNumId w:val="11"/>
+  <w:num w:numId="6">
+    <w:abstractNumId w:val="15"/>
   </w:num>
-  <w:num w:numId="6">
+  <w:num w:numId="7">
     <w:abstractNumId w:val="12"/>
   </w:num>
-  <w:num w:numId="7">
-    <w:abstractNumId w:val="10"/>
-  </w:num>
   <w:num w:numId="8">
-    <w:abstractNumId w:val="7"/>
+    <w:abstractNumId w:val="9"/>
   </w:num>
   <w:num w:numId="9">
     <w:abstractNumId w:val="1"/>
   </w:num>
   <w:num w:numId="10">
-    <w:abstractNumId w:val="2"/>
+    <w:abstractNumId w:val="3"/>
   </w:num>
   <w:num w:numId="11">
-    <w:abstractNumId w:val="4"/>
+    <w:abstractNumId w:val="5"/>
   </w:num>
   <w:num w:numId="12">
     <w:abstractNumId w:val="0"/>
   </w:num>
   <w:num w:numId="13">
-    <w:abstractNumId w:val="3"/>
+    <w:abstractNumId w:val="4"/>
   </w:num>
   <w:num w:numId="14">
-    <w:abstractNumId w:val="8"/>
+    <w:abstractNumId w:val="10"/>
+  </w:num>
+  <w:num w:numId="15">
+    <w:abstractNumId w:val="14"/>
+  </w:num>
+  <w:num w:numId="16">
+    <w:abstractNumId w:val="2"/>
+  </w:num>
+  <w:num w:numId="17">
+    <w:abstractNumId w:val="6"/>
   </w:num>
 </w:numbering>
 </file>
@@ -8652,7 +9784,7 @@
 </file>
 
 <file path=customXml/itemProps1.xml><?xml version="1.0" encoding="utf-8"?>
-<ds:datastoreItem xmlns:ds="http://schemas.openxmlformats.org/officeDocument/2006/customXml" ds:itemID="{C69C7982-DA09-47E4-891D-336D01CF8C9C}">
+<ds:datastoreItem xmlns:ds="http://schemas.openxmlformats.org/officeDocument/2006/customXml" ds:itemID="{EA41819C-9837-43FF-9223-992453A751CD}">
   <ds:schemaRefs>
     <ds:schemaRef ds:uri="http://schemas.openxmlformats.org/officeDocument/2006/bibliography"/>
   </ds:schemaRefs>

</xml_diff>

<commit_message>
Proseguido hasta binarización en el preprocesamiento
Nada extra que añadir, señoría!
</commit_message>
<xml_diff>
--- a/Proyecto/Memoria/Memoria TFG.docx
+++ b/Proyecto/Memoria/Memoria TFG.docx
@@ -4902,10 +4902,16 @@
         <w:t>Las personas que tienen impulsividad suelen ser más propensas a la pérdida del autocontrol, y por ende, trastornos como la hiperactividad</w:t>
       </w:r>
       <w:r>
-        <w:t xml:space="preserve"> o  cuadros de ansiedad </w:t>
-      </w:r>
-      <w:bookmarkStart w:id="1" w:name="_GoBack"/>
-      <w:bookmarkEnd w:id="1"/>
+        <w:t xml:space="preserve"> </w:t>
+      </w:r>
+      <w:proofErr w:type="gramStart"/>
+      <w:r>
+        <w:t>o  cuadros</w:t>
+      </w:r>
+      <w:proofErr w:type="gramEnd"/>
+      <w:r>
+        <w:t xml:space="preserve"> de ansiedad </w:t>
+      </w:r>
       <w:r>
         <w:t>son comunes en estas personas.</w:t>
       </w:r>
@@ -5925,7 +5931,60 @@
         <w:t>Reducción de la dimensionalidad</w:t>
       </w:r>
     </w:p>
-    <w:p/>
+    <w:p>
+      <w:r>
+        <w:t>La reducción de la dimensionalidad es una técnica consistente en la eliminación de columnas del dataset (</w:t>
+      </w:r>
+      <w:proofErr w:type="gramStart"/>
+      <w:r>
+        <w:t>y</w:t>
+      </w:r>
+      <w:proofErr w:type="gramEnd"/>
+      <w:r>
+        <w:t xml:space="preserve"> por lo tanto, dimensiones), de tal manera que mejore la eficacia de los algoritmos de data mining.</w:t>
+      </w:r>
+      <w:r>
+        <w:t xml:space="preserve"> En parte, esto se debe a que, en la reducción de dimensiones, algunas características innecesarias son eliminadas, además del ruido. Por otra parte, esta mejora viene dada por la llamada “maldición de la dimensionalidad”.</w:t>
+      </w:r>
+    </w:p>
+    <w:p>
+      <w:r>
+        <w:t>La maldición de la dimensionalidad consiste en el fenómeno basado en que la minería de datos aumenta en complejidad conforme el número de dimensiones aumenta. Esto, si lo vemos en el espacio, significa que cada vez el conjunto de los datos se vuelve más difuso, lo que complica la clasificación de los datos, lo que conlleva modelos más imprecisos.</w:t>
+      </w:r>
+    </w:p>
+    <w:p>
+      <w:r>
+        <w:t xml:space="preserve">De este modo, la técnica más utilizada para el análisis de las dimensiones es conocida como PCA, acrónimo de Principal </w:t>
+      </w:r>
+      <w:proofErr w:type="spellStart"/>
+      <w:r>
+        <w:t>Components</w:t>
+      </w:r>
+      <w:proofErr w:type="spellEnd"/>
+      <w:r>
+        <w:t xml:space="preserve"> </w:t>
+      </w:r>
+      <w:proofErr w:type="spellStart"/>
+      <w:r>
+        <w:t>Analysis</w:t>
+      </w:r>
+      <w:proofErr w:type="spellEnd"/>
+      <w:r>
+        <w:t xml:space="preserve">, que en castellano significa “Análisis de Componentes Principales”. PCA consiste en una técnica de álgebra lineal, aplicable a variables continuas, que encuentra nuevas variables a partir de la combinación lineal de variables </w:t>
+      </w:r>
+      <w:r>
+        <w:lastRenderedPageBreak/>
+        <w:t xml:space="preserve">anteriores. Haciendo esta técnica, si las variables son ortogonales, se obtendrá mucha información, mientras </w:t>
+      </w:r>
+      <w:proofErr w:type="gramStart"/>
+      <w:r>
+        <w:t>que</w:t>
+      </w:r>
+      <w:proofErr w:type="gramEnd"/>
+      <w:r>
+        <w:t xml:space="preserve"> si las variables tienen vectores muy similares en tamaño y dirección, se explicarán mucho la una a la otra y de este modo una de las dos será “innecesaria”.</w:t>
+      </w:r>
+    </w:p>
     <w:p>
       <w:pPr>
         <w:pStyle w:val="Prrafodelista"/>
@@ -5939,6 +5998,108 @@
       </w:r>
     </w:p>
     <w:p>
+      <w:r>
+        <w:t>Como oposición a la reducción de la dimensionalidad, podemos poner en acción otra técnica llamada creación de características, o como se conoce en inglés, “</w:t>
+      </w:r>
+      <w:proofErr w:type="spellStart"/>
+      <w:r>
+        <w:t>Feature</w:t>
+      </w:r>
+      <w:proofErr w:type="spellEnd"/>
+      <w:r>
+        <w:t xml:space="preserve"> </w:t>
+      </w:r>
+      <w:proofErr w:type="spellStart"/>
+      <w:r>
+        <w:t>Creation</w:t>
+      </w:r>
+      <w:proofErr w:type="spellEnd"/>
+      <w:r>
+        <w:t>”.</w:t>
+      </w:r>
+    </w:p>
+    <w:p>
+      <w:r>
+        <w:t xml:space="preserve">Esta técnica destaca por </w:t>
+      </w:r>
+      <w:r>
+        <w:t>la creación de dimensiones a partir de las dimensiones ya existentes, de tal manera que se crea un nuevo dataset con unas dimensiones que capturan la información de una manera mucho más efectiva.</w:t>
+      </w:r>
+      <w:r>
+        <w:t xml:space="preserve"> Además, tiene como ventaja que se produce una reducción de la dimensionalidad, con todos los beneficios que hemos visto anteriormente. Por ello, en datasets con una </w:t>
+      </w:r>
+      <w:r>
+        <w:t>muy alta</w:t>
+      </w:r>
+      <w:r>
+        <w:t xml:space="preserve"> dimensionalidad</w:t>
+      </w:r>
+      <w:r>
+        <w:t xml:space="preserve"> esta técnica es muy valiosa.</w:t>
+      </w:r>
+    </w:p>
+    <w:p>
+      <w:r>
+        <w:t>Existen tres métodos para la creación de características:</w:t>
+      </w:r>
+    </w:p>
+    <w:p>
+      <w:pPr>
+        <w:pStyle w:val="Prrafodelista"/>
+        <w:numPr>
+          <w:ilvl w:val="0"/>
+          <w:numId w:val="45"/>
+        </w:numPr>
+      </w:pPr>
+      <w:r>
+        <w:t>Extracción de características</w:t>
+      </w:r>
+    </w:p>
+    <w:p>
+      <w:r>
+        <w:t>Básicamente, la extracción de características consiste en la creación de un nuevo conjunto de características a partir de las anteriores. Desafortunadamente, esta técnica no puede ser usada demasiado a menudo, debido a que es muy específica de ciertos dominios, como el del análisis de píxeles de fotografías.</w:t>
+      </w:r>
+    </w:p>
+    <w:p>
+      <w:pPr>
+        <w:pStyle w:val="Prrafodelista"/>
+        <w:numPr>
+          <w:ilvl w:val="0"/>
+          <w:numId w:val="45"/>
+        </w:numPr>
+      </w:pPr>
+      <w:r>
+        <w:t>Mapeado de los datos a un nuevo espacio</w:t>
+      </w:r>
+    </w:p>
+    <w:p>
+      <w:r>
+        <w:t>La traslación de datos a un nuevo espacio para intentar ver patrones y características que antes pasaban desapercibidos debido a ruido u otros factores es una técnica sencilla y útil en muchos casos.</w:t>
+      </w:r>
+    </w:p>
+    <w:p>
+      <w:r>
+        <w:t>En caso de estar buscando patrones, una gran ayuda puede ser la aplicación de la transformada de Fourier, especialmente en el caso de las series temporales, ya que revelará información que, en este caso, tiene de forma explícita la frecuencia.</w:t>
+      </w:r>
+    </w:p>
+    <w:p>
+      <w:pPr>
+        <w:pStyle w:val="Prrafodelista"/>
+        <w:numPr>
+          <w:ilvl w:val="0"/>
+          <w:numId w:val="45"/>
+        </w:numPr>
+      </w:pPr>
+      <w:r>
+        <w:t>Construcción de características</w:t>
+      </w:r>
+    </w:p>
+    <w:p>
+      <w:r>
+        <w:t>Finalmente, tenemos la construcción de características como tercer método de la creación de las mismas. Este método se utiliza cuando en el dataset se tienen los datos correctos para obtener una información determinada, pero el algoritmo de data mining que se va a usar no acepta esta información. En este caso, la construcción de nuevas características construidas a partir de las originales puede dar lugar a unas características más útiles y aceptadas por el algoritmo determinado.</w:t>
+      </w:r>
+    </w:p>
+    <w:p>
       <w:pPr>
         <w:pStyle w:val="Prrafodelista"/>
         <w:numPr>
@@ -5951,6 +6112,10 @@
       </w:r>
     </w:p>
     <w:p>
+      <w:bookmarkStart w:id="1" w:name="_GoBack"/>
+      <w:bookmarkEnd w:id="1"/>
+    </w:p>
+    <w:p>
       <w:pPr>
         <w:pStyle w:val="Prrafodelista"/>
         <w:numPr>
@@ -5984,11 +6149,8 @@
     </w:p>
     <w:p>
       <w:r>
-        <w:t xml:space="preserve">Para la confección del dataset, he tenido que tener en cuenta las necesidades posteriores de los algoritmos a usar. Para la simplificación del problema, he subdividido y posteriormente </w:t>
-      </w:r>
-      <w:r>
         <w:lastRenderedPageBreak/>
-        <w:t>codificado muchas variables de forma binaria, de tal manera que la variable obtenga el valor de un uno cuando se d</w:t>
+        <w:t>Para la confección del dataset, he tenido que tener en cuenta las necesidades posteriores de los algoritmos a usar. Para la simplificación del problema, he subdividido y posteriormente codificado muchas variables de forma binaria, de tal manera que la variable obtenga el valor de un uno cuando se d</w:t>
       </w:r>
       <w:r>
         <w:t>é</w:t>
@@ -6111,12 +6273,15 @@
     </w:p>
     <w:p>
       <w:r>
-        <w:t>Además de encontrar patrones y relaciones, el análisis exploratorio de los datos es un elemento que se antoja fundamental a aplicar antes del machine learning, debido a que en la mayor parte de los datasets hay datos outliers, que faltan o inconsistentes. Debido a esto, hacer un análisis exploratorio ciertamente profundo, ver si las relaciones que existen cuadran con la realidad, y la eliminación de variables outliers o que no aportan nueva información debido a su varianza cercana a cero se antoja fundamental para obtener unos modelos posteriores de machine learning que sean rápidos, eficaces y precisos.</w:t>
-      </w:r>
-    </w:p>
-    <w:p>
+        <w:t xml:space="preserve">Además de encontrar patrones y relaciones, el análisis exploratorio de los datos es un elemento que se antoja fundamental a aplicar antes del machine learning, debido a que en la mayor parte de los datasets hay datos outliers, que faltan o inconsistentes. Debido a esto, hacer un análisis exploratorio ciertamente profundo, ver si las relaciones que existen cuadran con la realidad, y la eliminación de variables outliers o que no aportan nueva información debido a su </w:t>
+      </w:r>
       <w:r>
         <w:lastRenderedPageBreak/>
+        <w:t>varianza cercana a cero se antoja fundamental para obtener unos modelos posteriores de machine learning que sean rápidos, eficaces y precisos.</w:t>
+      </w:r>
+    </w:p>
+    <w:p>
+      <w:r>
         <w:t xml:space="preserve">Debido a esto, </w:t>
       </w:r>
       <w:r>
@@ -6696,7 +6861,6 @@
           <w:id w:val="4821336"/>
           <w:citation/>
         </w:sdtPr>
-        <w:sdtEndPr/>
         <w:sdtContent>
           <w:r>
             <w:rPr>
@@ -6738,7 +6902,6 @@
           <w:id w:val="4821337"/>
           <w:citation/>
         </w:sdtPr>
-        <w:sdtEndPr/>
         <w:sdtContent>
           <w:r>
             <w:rPr>
@@ -6780,7 +6943,6 @@
           <w:id w:val="4821345"/>
           <w:citation/>
         </w:sdtPr>
-        <w:sdtEndPr/>
         <w:sdtContent>
           <w:r>
             <w:rPr>
@@ -7038,7 +7200,6 @@
             <w:id w:val="111145805"/>
             <w:bibliography/>
           </w:sdtPr>
-          <w:sdtEndPr/>
           <w:sdtContent>
             <w:p>
               <w:pPr>
@@ -7538,7 +7699,6 @@
         <w:docPartUnique/>
       </w:docPartObj>
     </w:sdtPr>
-    <w:sdtEndPr/>
     <w:sdtContent>
       <w:p>
         <w:pPr>
@@ -7596,7 +7756,6 @@
         <w:docPartUnique/>
       </w:docPartObj>
     </w:sdtPr>
-    <w:sdtEndPr/>
     <w:sdtContent>
       <w:p>
         <w:pPr>
@@ -7654,7 +7813,6 @@
         <w:docPartUnique/>
       </w:docPartObj>
     </w:sdtPr>
-    <w:sdtEndPr/>
     <w:sdtContent>
       <w:p>
         <w:pPr>
@@ -7712,7 +7870,6 @@
         <w:docPartUnique/>
       </w:docPartObj>
     </w:sdtPr>
-    <w:sdtEndPr/>
     <w:sdtContent>
       <w:p>
         <w:pPr>
@@ -7755,7 +7912,6 @@
         <w:docPartUnique/>
       </w:docPartObj>
     </w:sdtPr>
-    <w:sdtEndPr/>
     <w:sdtContent>
       <w:p>
         <w:pPr>
@@ -10769,6 +10925,95 @@
     </w:lvl>
   </w:abstractNum>
   <w:abstractNum w:abstractNumId="31" w15:restartNumberingAfterBreak="0">
+    <w:nsid w:val="4EF258AE"/>
+    <w:multiLevelType w:val="hybridMultilevel"/>
+    <w:tmpl w:val="15000DCA"/>
+    <w:lvl w:ilvl="0" w:tplc="01F6A4E2">
+      <w:start w:val="1"/>
+      <w:numFmt w:val="lowerLetter"/>
+      <w:lvlText w:val="%1."/>
+      <w:lvlJc w:val="left"/>
+      <w:pPr>
+        <w:ind w:left="1068" w:hanging="360"/>
+      </w:pPr>
+      <w:rPr>
+        <w:rFonts w:hint="default"/>
+      </w:rPr>
+    </w:lvl>
+    <w:lvl w:ilvl="1" w:tplc="0C0A0019" w:tentative="1">
+      <w:start w:val="1"/>
+      <w:numFmt w:val="lowerLetter"/>
+      <w:lvlText w:val="%2."/>
+      <w:lvlJc w:val="left"/>
+      <w:pPr>
+        <w:ind w:left="1788" w:hanging="360"/>
+      </w:pPr>
+    </w:lvl>
+    <w:lvl w:ilvl="2" w:tplc="0C0A001B" w:tentative="1">
+      <w:start w:val="1"/>
+      <w:numFmt w:val="lowerRoman"/>
+      <w:lvlText w:val="%3."/>
+      <w:lvlJc w:val="right"/>
+      <w:pPr>
+        <w:ind w:left="2508" w:hanging="180"/>
+      </w:pPr>
+    </w:lvl>
+    <w:lvl w:ilvl="3" w:tplc="0C0A000F" w:tentative="1">
+      <w:start w:val="1"/>
+      <w:numFmt w:val="decimal"/>
+      <w:lvlText w:val="%4."/>
+      <w:lvlJc w:val="left"/>
+      <w:pPr>
+        <w:ind w:left="3228" w:hanging="360"/>
+      </w:pPr>
+    </w:lvl>
+    <w:lvl w:ilvl="4" w:tplc="0C0A0019" w:tentative="1">
+      <w:start w:val="1"/>
+      <w:numFmt w:val="lowerLetter"/>
+      <w:lvlText w:val="%5."/>
+      <w:lvlJc w:val="left"/>
+      <w:pPr>
+        <w:ind w:left="3948" w:hanging="360"/>
+      </w:pPr>
+    </w:lvl>
+    <w:lvl w:ilvl="5" w:tplc="0C0A001B" w:tentative="1">
+      <w:start w:val="1"/>
+      <w:numFmt w:val="lowerRoman"/>
+      <w:lvlText w:val="%6."/>
+      <w:lvlJc w:val="right"/>
+      <w:pPr>
+        <w:ind w:left="4668" w:hanging="180"/>
+      </w:pPr>
+    </w:lvl>
+    <w:lvl w:ilvl="6" w:tplc="0C0A000F" w:tentative="1">
+      <w:start w:val="1"/>
+      <w:numFmt w:val="decimal"/>
+      <w:lvlText w:val="%7."/>
+      <w:lvlJc w:val="left"/>
+      <w:pPr>
+        <w:ind w:left="5388" w:hanging="360"/>
+      </w:pPr>
+    </w:lvl>
+    <w:lvl w:ilvl="7" w:tplc="0C0A0019" w:tentative="1">
+      <w:start w:val="1"/>
+      <w:numFmt w:val="lowerLetter"/>
+      <w:lvlText w:val="%8."/>
+      <w:lvlJc w:val="left"/>
+      <w:pPr>
+        <w:ind w:left="6108" w:hanging="360"/>
+      </w:pPr>
+    </w:lvl>
+    <w:lvl w:ilvl="8" w:tplc="0C0A001B" w:tentative="1">
+      <w:start w:val="1"/>
+      <w:numFmt w:val="lowerRoman"/>
+      <w:lvlText w:val="%9."/>
+      <w:lvlJc w:val="right"/>
+      <w:pPr>
+        <w:ind w:left="6828" w:hanging="180"/>
+      </w:pPr>
+    </w:lvl>
+  </w:abstractNum>
+  <w:abstractNum w:abstractNumId="32" w15:restartNumberingAfterBreak="0">
     <w:nsid w:val="56ED1600"/>
     <w:multiLevelType w:val="hybridMultilevel"/>
     <w:tmpl w:val="8946E33C"/>
@@ -10854,7 +11099,7 @@
       </w:pPr>
     </w:lvl>
   </w:abstractNum>
-  <w:abstractNum w:abstractNumId="32" w15:restartNumberingAfterBreak="0">
+  <w:abstractNum w:abstractNumId="33" w15:restartNumberingAfterBreak="0">
     <w:nsid w:val="57231364"/>
     <w:multiLevelType w:val="multilevel"/>
     <w:tmpl w:val="1F5C620E"/>
@@ -10952,7 +11197,7 @@
       </w:pPr>
     </w:lvl>
   </w:abstractNum>
-  <w:abstractNum w:abstractNumId="33" w15:restartNumberingAfterBreak="0">
+  <w:abstractNum w:abstractNumId="34" w15:restartNumberingAfterBreak="0">
     <w:nsid w:val="5C3D5890"/>
     <w:multiLevelType w:val="multilevel"/>
     <w:tmpl w:val="84FE910A"/>
@@ -11070,7 +11315,7 @@
       </w:rPr>
     </w:lvl>
   </w:abstractNum>
-  <w:abstractNum w:abstractNumId="34" w15:restartNumberingAfterBreak="0">
+  <w:abstractNum w:abstractNumId="35" w15:restartNumberingAfterBreak="0">
     <w:nsid w:val="5C781EF2"/>
     <w:multiLevelType w:val="hybridMultilevel"/>
     <w:tmpl w:val="4D46FCD2"/>
@@ -11159,7 +11404,7 @@
       </w:pPr>
     </w:lvl>
   </w:abstractNum>
-  <w:abstractNum w:abstractNumId="35" w15:restartNumberingAfterBreak="0">
+  <w:abstractNum w:abstractNumId="36" w15:restartNumberingAfterBreak="0">
     <w:nsid w:val="5FAC05C4"/>
     <w:multiLevelType w:val="hybridMultilevel"/>
     <w:tmpl w:val="D3842CAC"/>
@@ -11248,7 +11493,7 @@
       </w:pPr>
     </w:lvl>
   </w:abstractNum>
-  <w:abstractNum w:abstractNumId="36" w15:restartNumberingAfterBreak="0">
+  <w:abstractNum w:abstractNumId="37" w15:restartNumberingAfterBreak="0">
     <w:nsid w:val="63C71501"/>
     <w:multiLevelType w:val="hybridMultilevel"/>
     <w:tmpl w:val="990C0364"/>
@@ -11337,7 +11582,96 @@
       </w:pPr>
     </w:lvl>
   </w:abstractNum>
-  <w:abstractNum w:abstractNumId="37" w15:restartNumberingAfterBreak="0">
+  <w:abstractNum w:abstractNumId="38" w15:restartNumberingAfterBreak="0">
+    <w:nsid w:val="64A902B5"/>
+    <w:multiLevelType w:val="hybridMultilevel"/>
+    <w:tmpl w:val="BDFAB3C6"/>
+    <w:lvl w:ilvl="0" w:tplc="C474103A">
+      <w:start w:val="1"/>
+      <w:numFmt w:val="decimal"/>
+      <w:lvlText w:val="%1."/>
+      <w:lvlJc w:val="left"/>
+      <w:pPr>
+        <w:ind w:left="1068" w:hanging="360"/>
+      </w:pPr>
+      <w:rPr>
+        <w:rFonts w:hint="default"/>
+      </w:rPr>
+    </w:lvl>
+    <w:lvl w:ilvl="1" w:tplc="0C0A0019" w:tentative="1">
+      <w:start w:val="1"/>
+      <w:numFmt w:val="lowerLetter"/>
+      <w:lvlText w:val="%2."/>
+      <w:lvlJc w:val="left"/>
+      <w:pPr>
+        <w:ind w:left="1788" w:hanging="360"/>
+      </w:pPr>
+    </w:lvl>
+    <w:lvl w:ilvl="2" w:tplc="0C0A001B" w:tentative="1">
+      <w:start w:val="1"/>
+      <w:numFmt w:val="lowerRoman"/>
+      <w:lvlText w:val="%3."/>
+      <w:lvlJc w:val="right"/>
+      <w:pPr>
+        <w:ind w:left="2508" w:hanging="180"/>
+      </w:pPr>
+    </w:lvl>
+    <w:lvl w:ilvl="3" w:tplc="0C0A000F" w:tentative="1">
+      <w:start w:val="1"/>
+      <w:numFmt w:val="decimal"/>
+      <w:lvlText w:val="%4."/>
+      <w:lvlJc w:val="left"/>
+      <w:pPr>
+        <w:ind w:left="3228" w:hanging="360"/>
+      </w:pPr>
+    </w:lvl>
+    <w:lvl w:ilvl="4" w:tplc="0C0A0019" w:tentative="1">
+      <w:start w:val="1"/>
+      <w:numFmt w:val="lowerLetter"/>
+      <w:lvlText w:val="%5."/>
+      <w:lvlJc w:val="left"/>
+      <w:pPr>
+        <w:ind w:left="3948" w:hanging="360"/>
+      </w:pPr>
+    </w:lvl>
+    <w:lvl w:ilvl="5" w:tplc="0C0A001B" w:tentative="1">
+      <w:start w:val="1"/>
+      <w:numFmt w:val="lowerRoman"/>
+      <w:lvlText w:val="%6."/>
+      <w:lvlJc w:val="right"/>
+      <w:pPr>
+        <w:ind w:left="4668" w:hanging="180"/>
+      </w:pPr>
+    </w:lvl>
+    <w:lvl w:ilvl="6" w:tplc="0C0A000F" w:tentative="1">
+      <w:start w:val="1"/>
+      <w:numFmt w:val="decimal"/>
+      <w:lvlText w:val="%7."/>
+      <w:lvlJc w:val="left"/>
+      <w:pPr>
+        <w:ind w:left="5388" w:hanging="360"/>
+      </w:pPr>
+    </w:lvl>
+    <w:lvl w:ilvl="7" w:tplc="0C0A0019" w:tentative="1">
+      <w:start w:val="1"/>
+      <w:numFmt w:val="lowerLetter"/>
+      <w:lvlText w:val="%8."/>
+      <w:lvlJc w:val="left"/>
+      <w:pPr>
+        <w:ind w:left="6108" w:hanging="360"/>
+      </w:pPr>
+    </w:lvl>
+    <w:lvl w:ilvl="8" w:tplc="0C0A001B" w:tentative="1">
+      <w:start w:val="1"/>
+      <w:numFmt w:val="lowerRoman"/>
+      <w:lvlText w:val="%9."/>
+      <w:lvlJc w:val="right"/>
+      <w:pPr>
+        <w:ind w:left="6828" w:hanging="180"/>
+      </w:pPr>
+    </w:lvl>
+  </w:abstractNum>
+  <w:abstractNum w:abstractNumId="39" w15:restartNumberingAfterBreak="0">
     <w:nsid w:val="666E4B4D"/>
     <w:multiLevelType w:val="hybridMultilevel"/>
     <w:tmpl w:val="8F5884AC"/>
@@ -11450,7 +11784,7 @@
       </w:rPr>
     </w:lvl>
   </w:abstractNum>
-  <w:abstractNum w:abstractNumId="38" w15:restartNumberingAfterBreak="0">
+  <w:abstractNum w:abstractNumId="40" w15:restartNumberingAfterBreak="0">
     <w:nsid w:val="666F7537"/>
     <w:multiLevelType w:val="hybridMultilevel"/>
     <w:tmpl w:val="2AB6008C"/>
@@ -11563,7 +11897,7 @@
       </w:rPr>
     </w:lvl>
   </w:abstractNum>
-  <w:abstractNum w:abstractNumId="39" w15:restartNumberingAfterBreak="0">
+  <w:abstractNum w:abstractNumId="41" w15:restartNumberingAfterBreak="0">
     <w:nsid w:val="6A162D47"/>
     <w:multiLevelType w:val="hybridMultilevel"/>
     <w:tmpl w:val="9D02D4BE"/>
@@ -11652,7 +11986,7 @@
       </w:pPr>
     </w:lvl>
   </w:abstractNum>
-  <w:abstractNum w:abstractNumId="40" w15:restartNumberingAfterBreak="0">
+  <w:abstractNum w:abstractNumId="42" w15:restartNumberingAfterBreak="0">
     <w:nsid w:val="6F5A2EC7"/>
     <w:multiLevelType w:val="hybridMultilevel"/>
     <w:tmpl w:val="819CAB9C"/>
@@ -11741,7 +12075,7 @@
       </w:pPr>
     </w:lvl>
   </w:abstractNum>
-  <w:abstractNum w:abstractNumId="41" w15:restartNumberingAfterBreak="0">
+  <w:abstractNum w:abstractNumId="43" w15:restartNumberingAfterBreak="0">
     <w:nsid w:val="75A87C4C"/>
     <w:multiLevelType w:val="hybridMultilevel"/>
     <w:tmpl w:val="DC4CDFAA"/>
@@ -11858,7 +12192,7 @@
       </w:pPr>
     </w:lvl>
   </w:abstractNum>
-  <w:abstractNum w:abstractNumId="42" w15:restartNumberingAfterBreak="0">
+  <w:abstractNum w:abstractNumId="44" w15:restartNumberingAfterBreak="0">
     <w:nsid w:val="7E0F59E0"/>
     <w:multiLevelType w:val="hybridMultilevel"/>
     <w:tmpl w:val="81E2372A"/>
@@ -11948,7 +12282,7 @@
     </w:lvl>
   </w:abstractNum>
   <w:num w:numId="1">
-    <w:abstractNumId w:val="31"/>
+    <w:abstractNumId w:val="32"/>
   </w:num>
   <w:num w:numId="2">
     <w:abstractNumId w:val="23"/>
@@ -11957,16 +12291,16 @@
     <w:abstractNumId w:val="24"/>
   </w:num>
   <w:num w:numId="4">
-    <w:abstractNumId w:val="41"/>
+    <w:abstractNumId w:val="43"/>
   </w:num>
   <w:num w:numId="5">
-    <w:abstractNumId w:val="33"/>
+    <w:abstractNumId w:val="34"/>
   </w:num>
   <w:num w:numId="6">
-    <w:abstractNumId w:val="40"/>
+    <w:abstractNumId w:val="42"/>
   </w:num>
   <w:num w:numId="7">
-    <w:abstractNumId w:val="32"/>
+    <w:abstractNumId w:val="33"/>
   </w:num>
   <w:num w:numId="8">
     <w:abstractNumId w:val="25"/>
@@ -11990,7 +12324,7 @@
     <w:abstractNumId w:val="29"/>
   </w:num>
   <w:num w:numId="15">
-    <w:abstractNumId w:val="35"/>
+    <w:abstractNumId w:val="36"/>
   </w:num>
   <w:num w:numId="16">
     <w:abstractNumId w:val="3"/>
@@ -12008,10 +12342,10 @@
     <w:abstractNumId w:val="4"/>
   </w:num>
   <w:num w:numId="21">
-    <w:abstractNumId w:val="37"/>
+    <w:abstractNumId w:val="39"/>
   </w:num>
   <w:num w:numId="22">
-    <w:abstractNumId w:val="38"/>
+    <w:abstractNumId w:val="40"/>
   </w:num>
   <w:num w:numId="23">
     <w:abstractNumId w:val="20"/>
@@ -12035,13 +12369,13 @@
     <w:abstractNumId w:val="21"/>
   </w:num>
   <w:num w:numId="30">
-    <w:abstractNumId w:val="34"/>
+    <w:abstractNumId w:val="35"/>
   </w:num>
   <w:num w:numId="31">
     <w:abstractNumId w:val="17"/>
   </w:num>
   <w:num w:numId="32">
-    <w:abstractNumId w:val="36"/>
+    <w:abstractNumId w:val="37"/>
   </w:num>
   <w:num w:numId="33">
     <w:abstractNumId w:val="28"/>
@@ -12068,13 +12402,19 @@
     <w:abstractNumId w:val="11"/>
   </w:num>
   <w:num w:numId="41">
-    <w:abstractNumId w:val="39"/>
+    <w:abstractNumId w:val="41"/>
   </w:num>
   <w:num w:numId="42">
     <w:abstractNumId w:val="2"/>
   </w:num>
   <w:num w:numId="43">
-    <w:abstractNumId w:val="42"/>
+    <w:abstractNumId w:val="44"/>
+  </w:num>
+  <w:num w:numId="44">
+    <w:abstractNumId w:val="31"/>
+  </w:num>
+  <w:num w:numId="45">
+    <w:abstractNumId w:val="38"/>
   </w:num>
 </w:numbering>
 </file>
@@ -13815,7 +14155,7 @@
 </file>
 
 <file path=customXml/itemProps1.xml><?xml version="1.0" encoding="utf-8"?>
-<ds:datastoreItem xmlns:ds="http://schemas.openxmlformats.org/officeDocument/2006/customXml" ds:itemID="{AA6202D3-B634-463F-AACF-C40FAE5334E5}">
+<ds:datastoreItem xmlns:ds="http://schemas.openxmlformats.org/officeDocument/2006/customXml" ds:itemID="{DE0D3927-336F-4B7F-973F-E8FE9B06BF02}">
   <ds:schemaRefs>
     <ds:schemaRef ds:uri="http://schemas.openxmlformats.org/officeDocument/2006/bibliography"/>
   </ds:schemaRefs>

</xml_diff>

<commit_message>
Cambio carpetas + Siguiendo cap 3
</commit_message>
<xml_diff>
--- a/Proyecto/Memoria/Memoria TFG.docx
+++ b/Proyecto/Memoria/Memoria TFG.docx
@@ -33766,8 +33766,6 @@
       <w:r>
         <w:t>La matriz de confusión de este método se queda de la forma siguiente:</w:t>
       </w:r>
-      <w:bookmarkStart w:id="152" w:name="_GoBack"/>
-      <w:bookmarkEnd w:id="152"/>
     </w:p>
     <w:p/>
     <w:p>
@@ -33775,7 +33773,7 @@
         <w:pStyle w:val="TtuloResumen-ndice-Bibliografa"/>
         <w:ind w:left="1416" w:firstLine="708"/>
       </w:pPr>
-      <w:bookmarkStart w:id="153" w:name="_Toc4587873"/>
+      <w:bookmarkStart w:id="152" w:name="_Toc4587873"/>
       <w:r>
         <w:t xml:space="preserve">Tabla </w:t>
       </w:r>
@@ -33801,7 +33799,7 @@
       <w:r>
         <w:t>. Matriz Confusión Random Forest</w:t>
       </w:r>
-      <w:bookmarkEnd w:id="153"/>
+      <w:bookmarkEnd w:id="152"/>
     </w:p>
     <w:tbl>
       <w:tblPr>
@@ -34243,7 +34241,7 @@
         <w:pStyle w:val="TtuloResumen-ndice-Bibliografa"/>
         <w:ind w:left="2124"/>
       </w:pPr>
-      <w:bookmarkStart w:id="154" w:name="_Toc4587874"/>
+      <w:bookmarkStart w:id="153" w:name="_Toc4587874"/>
       <w:r>
         <w:lastRenderedPageBreak/>
         <w:t xml:space="preserve">Tabla </w:t>
@@ -34270,7 +34268,7 @@
       <w:r>
         <w:t>. Matriz Confusión SVM</w:t>
       </w:r>
-      <w:bookmarkEnd w:id="154"/>
+      <w:bookmarkEnd w:id="153"/>
     </w:p>
     <w:tbl>
       <w:tblPr>
@@ -34636,6 +34634,34 @@
     <w:p/>
     <w:p>
       <w:pPr>
+        <w:ind w:firstLine="0"/>
+      </w:pPr>
+    </w:p>
+    <w:p>
+      <w:r>
+        <w:t xml:space="preserve">Ante estos resultados pobres, se tuvo que analizar la situación, llegando a la conclusión de que las clases poco balanceadas podían afectar fuertemente en la obtención de resultados positivos, puesto que las matrices de confusión mostraban resultados extremadamente negativos en los grupos 3 y 4. Debido a ello, se nivelaron los grupos 1, 3 y 4 haciendo que estuvieran mucho más cerca del número de observaciones del grupo 2, mediante técnica de </w:t>
+      </w:r>
+      <w:proofErr w:type="spellStart"/>
+      <w:r>
+        <w:t>resampling</w:t>
+      </w:r>
+      <w:proofErr w:type="spellEnd"/>
+      <w:r>
+        <w:t>.</w:t>
+      </w:r>
+    </w:p>
+    <w:p>
+      <w:r>
+        <w:t>De este modo, se volvieron a ejecutar los algoritmos con sus respectivas mallas de valores, obteniendo los siguientes resultados:</w:t>
+      </w:r>
+    </w:p>
+    <w:p>
+      <w:pPr>
+        <w:ind w:firstLine="0"/>
+      </w:pPr>
+    </w:p>
+    <w:p>
+      <w:pPr>
         <w:pStyle w:val="Prrafodelista"/>
         <w:numPr>
           <w:ilvl w:val="1"/>
@@ -34643,33 +34669,1998 @@
         </w:numPr>
       </w:pPr>
       <w:r>
-        <w:t>K Means</w:t>
-      </w:r>
-    </w:p>
-    <w:p>
-      <w:pPr>
-        <w:ind w:firstLine="0"/>
-      </w:pPr>
+        <w:t>KNN Balanceado</w:t>
+      </w:r>
+    </w:p>
+    <w:p>
+      <w:r>
+        <w:t>El KNN Balanceado obtuvo de la malla los siguientes valores como óptimos:</w:t>
+      </w:r>
+    </w:p>
+    <w:p>
+      <w:pPr>
+        <w:pStyle w:val="Prrafodelista"/>
+        <w:numPr>
+          <w:ilvl w:val="0"/>
+          <w:numId w:val="4"/>
+        </w:numPr>
+      </w:pPr>
+      <w:r>
+        <w:t>Métrica: Manhattan</w:t>
+      </w:r>
+    </w:p>
+    <w:p>
+      <w:pPr>
+        <w:pStyle w:val="Prrafodelista"/>
+        <w:numPr>
+          <w:ilvl w:val="0"/>
+          <w:numId w:val="4"/>
+        </w:numPr>
+      </w:pPr>
+      <w:r>
+        <w:t>K = 1</w:t>
+      </w:r>
+    </w:p>
+    <w:p>
+      <w:r>
+        <w:t xml:space="preserve">A pesar de que este K = 1 lleva a overfitting (puntuación de </w:t>
+      </w:r>
+      <w:proofErr w:type="spellStart"/>
+      <w:r>
+        <w:t>train</w:t>
+      </w:r>
+      <w:proofErr w:type="spellEnd"/>
+      <w:r>
+        <w:t xml:space="preserve"> de 100%), el resultado de test mejoró considerablemente, llegando al 80% de acierto.</w:t>
+      </w:r>
+      <w:r>
+        <w:t xml:space="preserve"> Es también importante el que se destaque que la </w:t>
+      </w:r>
+      <w:proofErr w:type="spellStart"/>
+      <w:r>
+        <w:t>cross</w:t>
+      </w:r>
+      <w:proofErr w:type="spellEnd"/>
+      <w:r>
+        <w:t xml:space="preserve"> </w:t>
+      </w:r>
+      <w:proofErr w:type="spellStart"/>
+      <w:r>
+        <w:t>validation</w:t>
+      </w:r>
+      <w:proofErr w:type="spellEnd"/>
+      <w:r>
+        <w:t xml:space="preserve"> aplicada en este caso ha sido de 4.</w:t>
+      </w:r>
+    </w:p>
+    <w:p>
+      <w:r>
+        <w:t>La matriz de confusión se muestra a continuación:</w:t>
+      </w:r>
     </w:p>
     <w:p/>
     <w:p/>
     <w:p/>
     <w:p/>
+    <w:p/>
+    <w:p/>
+    <w:p>
+      <w:pPr>
+        <w:pStyle w:val="TtuloResumen-ndice-Bibliografa"/>
+        <w:ind w:left="1416" w:firstLine="708"/>
+      </w:pPr>
+      <w:r>
+        <w:lastRenderedPageBreak/>
+        <w:t xml:space="preserve">Tabla </w:t>
+      </w:r>
+      <w:fldSimple w:instr=" STYLEREF 1 \s ">
+        <w:r>
+          <w:rPr>
+            <w:noProof/>
+          </w:rPr>
+          <w:t>3</w:t>
+        </w:r>
+      </w:fldSimple>
+      <w:r>
+        <w:noBreakHyphen/>
+      </w:r>
+      <w:fldSimple w:instr=" SEQ Tabla \* ARABIC \s 1 ">
+        <w:r>
+          <w:rPr>
+            <w:noProof/>
+          </w:rPr>
+          <w:t>5</w:t>
+        </w:r>
+      </w:fldSimple>
+      <w:r>
+        <w:t>.</w:t>
+      </w:r>
+      <w:r>
+        <w:t>Matriz Confusión KNN Balanceado</w:t>
+      </w:r>
+    </w:p>
+    <w:tbl>
+      <w:tblPr>
+        <w:tblStyle w:val="Tablaconcuadrcula"/>
+        <w:tblW w:w="0" w:type="auto"/>
+        <w:tblInd w:w="2170" w:type="dxa"/>
+        <w:tblLook w:val="04A0" w:firstRow="1" w:lastRow="0" w:firstColumn="1" w:lastColumn="0" w:noHBand="0" w:noVBand="1"/>
+      </w:tblPr>
+      <w:tblGrid>
+        <w:gridCol w:w="1720"/>
+        <w:gridCol w:w="467"/>
+        <w:gridCol w:w="467"/>
+        <w:gridCol w:w="467"/>
+        <w:gridCol w:w="467"/>
+      </w:tblGrid>
+      <w:tr>
+        <w:tc>
+          <w:tcPr>
+            <w:tcW w:w="0" w:type="auto"/>
+          </w:tcPr>
+          <w:p>
+            <w:pPr>
+              <w:ind w:firstLine="0"/>
+            </w:pPr>
+            <w:r>
+              <w:t>Predicción \ Real</w:t>
+            </w:r>
+          </w:p>
+        </w:tc>
+        <w:tc>
+          <w:tcPr>
+            <w:tcW w:w="0" w:type="auto"/>
+          </w:tcPr>
+          <w:p>
+            <w:pPr>
+              <w:ind w:firstLine="0"/>
+            </w:pPr>
+            <w:r>
+              <w:t>G1</w:t>
+            </w:r>
+          </w:p>
+        </w:tc>
+        <w:tc>
+          <w:tcPr>
+            <w:tcW w:w="0" w:type="auto"/>
+          </w:tcPr>
+          <w:p>
+            <w:pPr>
+              <w:ind w:firstLine="0"/>
+            </w:pPr>
+            <w:r>
+              <w:t>G2</w:t>
+            </w:r>
+          </w:p>
+        </w:tc>
+        <w:tc>
+          <w:tcPr>
+            <w:tcW w:w="0" w:type="auto"/>
+          </w:tcPr>
+          <w:p>
+            <w:pPr>
+              <w:ind w:firstLine="0"/>
+            </w:pPr>
+            <w:r>
+              <w:t>G3</w:t>
+            </w:r>
+          </w:p>
+        </w:tc>
+        <w:tc>
+          <w:tcPr>
+            <w:tcW w:w="0" w:type="auto"/>
+          </w:tcPr>
+          <w:p>
+            <w:pPr>
+              <w:ind w:firstLine="0"/>
+            </w:pPr>
+            <w:r>
+              <w:t>G4</w:t>
+            </w:r>
+          </w:p>
+        </w:tc>
+      </w:tr>
+      <w:tr>
+        <w:tc>
+          <w:tcPr>
+            <w:tcW w:w="0" w:type="auto"/>
+          </w:tcPr>
+          <w:p>
+            <w:pPr>
+              <w:ind w:firstLine="0"/>
+            </w:pPr>
+            <w:r>
+              <w:t>G1</w:t>
+            </w:r>
+          </w:p>
+        </w:tc>
+        <w:tc>
+          <w:tcPr>
+            <w:tcW w:w="0" w:type="auto"/>
+          </w:tcPr>
+          <w:p>
+            <w:pPr>
+              <w:ind w:firstLine="0"/>
+            </w:pPr>
+            <w:r>
+              <w:t>4</w:t>
+            </w:r>
+          </w:p>
+        </w:tc>
+        <w:tc>
+          <w:tcPr>
+            <w:tcW w:w="0" w:type="auto"/>
+          </w:tcPr>
+          <w:p>
+            <w:pPr>
+              <w:ind w:firstLine="0"/>
+            </w:pPr>
+            <w:r>
+              <w:t>0</w:t>
+            </w:r>
+          </w:p>
+        </w:tc>
+        <w:tc>
+          <w:tcPr>
+            <w:tcW w:w="0" w:type="auto"/>
+          </w:tcPr>
+          <w:p>
+            <w:pPr>
+              <w:ind w:firstLine="0"/>
+            </w:pPr>
+            <w:r>
+              <w:t>0</w:t>
+            </w:r>
+          </w:p>
+        </w:tc>
+        <w:tc>
+          <w:tcPr>
+            <w:tcW w:w="0" w:type="auto"/>
+          </w:tcPr>
+          <w:p>
+            <w:pPr>
+              <w:ind w:firstLine="0"/>
+            </w:pPr>
+            <w:r>
+              <w:t>2</w:t>
+            </w:r>
+          </w:p>
+        </w:tc>
+      </w:tr>
+      <w:tr>
+        <w:tc>
+          <w:tcPr>
+            <w:tcW w:w="0" w:type="auto"/>
+          </w:tcPr>
+          <w:p>
+            <w:pPr>
+              <w:ind w:firstLine="0"/>
+            </w:pPr>
+            <w:r>
+              <w:t>G2</w:t>
+            </w:r>
+          </w:p>
+        </w:tc>
+        <w:tc>
+          <w:tcPr>
+            <w:tcW w:w="0" w:type="auto"/>
+          </w:tcPr>
+          <w:p>
+            <w:pPr>
+              <w:ind w:firstLine="0"/>
+            </w:pPr>
+            <w:r>
+              <w:t>0</w:t>
+            </w:r>
+          </w:p>
+        </w:tc>
+        <w:tc>
+          <w:tcPr>
+            <w:tcW w:w="0" w:type="auto"/>
+          </w:tcPr>
+          <w:p>
+            <w:pPr>
+              <w:ind w:firstLine="0"/>
+            </w:pPr>
+            <w:r>
+              <w:t>5</w:t>
+            </w:r>
+          </w:p>
+        </w:tc>
+        <w:tc>
+          <w:tcPr>
+            <w:tcW w:w="0" w:type="auto"/>
+          </w:tcPr>
+          <w:p>
+            <w:pPr>
+              <w:ind w:firstLine="0"/>
+            </w:pPr>
+            <w:r>
+              <w:t>1</w:t>
+            </w:r>
+          </w:p>
+        </w:tc>
+        <w:tc>
+          <w:tcPr>
+            <w:tcW w:w="0" w:type="auto"/>
+          </w:tcPr>
+          <w:p>
+            <w:pPr>
+              <w:ind w:firstLine="0"/>
+            </w:pPr>
+            <w:r>
+              <w:t>2</w:t>
+            </w:r>
+          </w:p>
+        </w:tc>
+      </w:tr>
+      <w:tr>
+        <w:tc>
+          <w:tcPr>
+            <w:tcW w:w="0" w:type="auto"/>
+          </w:tcPr>
+          <w:p>
+            <w:pPr>
+              <w:ind w:firstLine="0"/>
+            </w:pPr>
+            <w:r>
+              <w:t>G3</w:t>
+            </w:r>
+          </w:p>
+        </w:tc>
+        <w:tc>
+          <w:tcPr>
+            <w:tcW w:w="0" w:type="auto"/>
+          </w:tcPr>
+          <w:p>
+            <w:pPr>
+              <w:ind w:firstLine="0"/>
+            </w:pPr>
+            <w:r>
+              <w:t>1</w:t>
+            </w:r>
+          </w:p>
+        </w:tc>
+        <w:tc>
+          <w:tcPr>
+            <w:tcW w:w="0" w:type="auto"/>
+          </w:tcPr>
+          <w:p>
+            <w:pPr>
+              <w:ind w:firstLine="0"/>
+            </w:pPr>
+            <w:r>
+              <w:t>0</w:t>
+            </w:r>
+          </w:p>
+        </w:tc>
+        <w:tc>
+          <w:tcPr>
+            <w:tcW w:w="0" w:type="auto"/>
+          </w:tcPr>
+          <w:p>
+            <w:pPr>
+              <w:ind w:firstLine="0"/>
+            </w:pPr>
+            <w:r>
+              <w:t>8</w:t>
+            </w:r>
+          </w:p>
+        </w:tc>
+        <w:tc>
+          <w:tcPr>
+            <w:tcW w:w="0" w:type="auto"/>
+          </w:tcPr>
+          <w:p>
+            <w:pPr>
+              <w:ind w:firstLine="0"/>
+            </w:pPr>
+            <w:r>
+              <w:t>0</w:t>
+            </w:r>
+          </w:p>
+        </w:tc>
+      </w:tr>
+      <w:tr>
+        <w:tc>
+          <w:tcPr>
+            <w:tcW w:w="0" w:type="auto"/>
+          </w:tcPr>
+          <w:p>
+            <w:pPr>
+              <w:ind w:firstLine="0"/>
+            </w:pPr>
+            <w:r>
+              <w:t>G4</w:t>
+            </w:r>
+          </w:p>
+        </w:tc>
+        <w:tc>
+          <w:tcPr>
+            <w:tcW w:w="0" w:type="auto"/>
+          </w:tcPr>
+          <w:p>
+            <w:pPr>
+              <w:ind w:firstLine="0"/>
+            </w:pPr>
+            <w:r>
+              <w:t>0</w:t>
+            </w:r>
+          </w:p>
+        </w:tc>
+        <w:tc>
+          <w:tcPr>
+            <w:tcW w:w="0" w:type="auto"/>
+          </w:tcPr>
+          <w:p>
+            <w:pPr>
+              <w:ind w:firstLine="0"/>
+            </w:pPr>
+            <w:r>
+              <w:t>0</w:t>
+            </w:r>
+          </w:p>
+        </w:tc>
+        <w:tc>
+          <w:tcPr>
+            <w:tcW w:w="0" w:type="auto"/>
+          </w:tcPr>
+          <w:p>
+            <w:pPr>
+              <w:ind w:firstLine="0"/>
+            </w:pPr>
+            <w:r>
+              <w:t>0</w:t>
+            </w:r>
+          </w:p>
+        </w:tc>
+        <w:tc>
+          <w:tcPr>
+            <w:tcW w:w="0" w:type="auto"/>
+          </w:tcPr>
+          <w:p>
+            <w:pPr>
+              <w:ind w:firstLine="0"/>
+            </w:pPr>
+            <w:r>
+              <w:t>4</w:t>
+            </w:r>
+          </w:p>
+        </w:tc>
+      </w:tr>
+    </w:tbl>
+    <w:p/>
+    <w:p>
+      <w:r>
+        <w:t xml:space="preserve">Como se puede observar, </w:t>
+      </w:r>
+      <w:r>
+        <w:t>en todas las clases el acierto es muchísimo mayor que el error, siendo la clase 2 la menos acertada con 5 aciertos de 8. Es interesante observar como las clases 3 y 4, que anteriormente eran clases donde apenas se acertaba una observación como máximo, actualmente aciertan prácticamente la totalidad de sus observaciones.</w:t>
+      </w:r>
+    </w:p>
+    <w:p>
+      <w:r>
+        <w:t xml:space="preserve">Para la interpretación de estos resultados es importante destacar que se ha hecho sobre el conjunto de test que tiene el </w:t>
+      </w:r>
+      <w:proofErr w:type="spellStart"/>
+      <w:r>
+        <w:t>resample</w:t>
+      </w:r>
+      <w:proofErr w:type="spellEnd"/>
+      <w:r>
+        <w:t>, de tal manera que hay más observaciones que en los anteriores, pero ello no distorsiona el resultado final, que se medirá siempre en porcentaje.</w:t>
+      </w:r>
+    </w:p>
+    <w:p>
+      <w:pPr>
+        <w:ind w:firstLine="0"/>
+      </w:pPr>
+    </w:p>
+    <w:p>
+      <w:pPr>
+        <w:pStyle w:val="Prrafodelista"/>
+        <w:numPr>
+          <w:ilvl w:val="1"/>
+          <w:numId w:val="4"/>
+        </w:numPr>
+      </w:pPr>
+      <w:r>
+        <w:t>Random Forest Balanceado</w:t>
+      </w:r>
+    </w:p>
+    <w:p>
+      <w:r>
+        <w:t xml:space="preserve">En esta aplicación de Random Forest </w:t>
+      </w:r>
+      <w:r>
+        <w:t xml:space="preserve">se ha vuelto a utilizar un </w:t>
+      </w:r>
+      <w:proofErr w:type="spellStart"/>
+      <w:r>
+        <w:t>cross</w:t>
+      </w:r>
+      <w:proofErr w:type="spellEnd"/>
+      <w:r>
+        <w:t xml:space="preserve"> </w:t>
+      </w:r>
+      <w:proofErr w:type="spellStart"/>
+      <w:r>
+        <w:t>validation</w:t>
+      </w:r>
+      <w:proofErr w:type="spellEnd"/>
+      <w:r>
+        <w:t xml:space="preserve"> de 3, y con ello se han obtenido los siguientes valores como óptimos:</w:t>
+      </w:r>
+    </w:p>
+    <w:p>
+      <w:pPr>
+        <w:pStyle w:val="Prrafodelista"/>
+        <w:numPr>
+          <w:ilvl w:val="0"/>
+          <w:numId w:val="4"/>
+        </w:numPr>
+      </w:pPr>
+      <w:r>
+        <w:t>Criterio: Entropía</w:t>
+      </w:r>
+    </w:p>
+    <w:p>
+      <w:pPr>
+        <w:pStyle w:val="Prrafodelista"/>
+        <w:numPr>
+          <w:ilvl w:val="0"/>
+          <w:numId w:val="4"/>
+        </w:numPr>
+      </w:pPr>
+      <w:r>
+        <w:t>Máxima Profundidad del Árbol: 7</w:t>
+      </w:r>
+    </w:p>
+    <w:p>
+      <w:pPr>
+        <w:pStyle w:val="Prrafodelista"/>
+        <w:numPr>
+          <w:ilvl w:val="0"/>
+          <w:numId w:val="4"/>
+        </w:numPr>
+      </w:pPr>
+      <w:r>
+        <w:t>Máximas características: Automático</w:t>
+      </w:r>
+    </w:p>
+    <w:p>
+      <w:pPr>
+        <w:pStyle w:val="Prrafodelista"/>
+        <w:numPr>
+          <w:ilvl w:val="0"/>
+          <w:numId w:val="4"/>
+        </w:numPr>
+      </w:pPr>
+      <w:r>
+        <w:t>Número de estimadores: 50</w:t>
+      </w:r>
+    </w:p>
+    <w:p>
+      <w:r>
+        <w:t xml:space="preserve">Con estas </w:t>
+      </w:r>
+      <w:r>
+        <w:t>características, se han obtenido en entrenamiento un resultado del 100%, mientras que en test el resultado obtenido en este caso es del 77,7% de acierto.</w:t>
+      </w:r>
+    </w:p>
+    <w:p>
+      <w:r>
+        <w:t>La matriz de confusión se muestra a continuación:</w:t>
+      </w:r>
+    </w:p>
+    <w:p>
+      <w:pPr>
+        <w:pStyle w:val="TtuloResumen-ndice-Bibliografa"/>
+        <w:ind w:left="708" w:firstLine="708"/>
+      </w:pPr>
+      <w:r>
+        <w:t xml:space="preserve">Tabla </w:t>
+      </w:r>
+      <w:fldSimple w:instr=" STYLEREF 1 \s ">
+        <w:r>
+          <w:rPr>
+            <w:noProof/>
+          </w:rPr>
+          <w:t>3</w:t>
+        </w:r>
+      </w:fldSimple>
+      <w:r>
+        <w:noBreakHyphen/>
+      </w:r>
+      <w:fldSimple w:instr=" SEQ Tabla \* ARABIC \s 1 ">
+        <w:r>
+          <w:rPr>
+            <w:noProof/>
+          </w:rPr>
+          <w:t>6</w:t>
+        </w:r>
+      </w:fldSimple>
+      <w:r>
+        <w:t>.</w:t>
+      </w:r>
+      <w:r>
+        <w:t>Matriz Confusión Random Forest Balanceado</w:t>
+      </w:r>
+    </w:p>
+    <w:tbl>
+      <w:tblPr>
+        <w:tblStyle w:val="Tablaconcuadrcula"/>
+        <w:tblW w:w="0" w:type="auto"/>
+        <w:tblInd w:w="2170" w:type="dxa"/>
+        <w:tblLook w:val="04A0" w:firstRow="1" w:lastRow="0" w:firstColumn="1" w:lastColumn="0" w:noHBand="0" w:noVBand="1"/>
+      </w:tblPr>
+      <w:tblGrid>
+        <w:gridCol w:w="1720"/>
+        <w:gridCol w:w="467"/>
+        <w:gridCol w:w="467"/>
+        <w:gridCol w:w="467"/>
+        <w:gridCol w:w="467"/>
+      </w:tblGrid>
+      <w:tr>
+        <w:tc>
+          <w:tcPr>
+            <w:tcW w:w="0" w:type="auto"/>
+          </w:tcPr>
+          <w:p>
+            <w:pPr>
+              <w:ind w:firstLine="0"/>
+            </w:pPr>
+            <w:r>
+              <w:t>Predicción \ Real</w:t>
+            </w:r>
+          </w:p>
+        </w:tc>
+        <w:tc>
+          <w:tcPr>
+            <w:tcW w:w="0" w:type="auto"/>
+          </w:tcPr>
+          <w:p>
+            <w:pPr>
+              <w:ind w:firstLine="0"/>
+            </w:pPr>
+            <w:r>
+              <w:t>G1</w:t>
+            </w:r>
+          </w:p>
+        </w:tc>
+        <w:tc>
+          <w:tcPr>
+            <w:tcW w:w="0" w:type="auto"/>
+          </w:tcPr>
+          <w:p>
+            <w:pPr>
+              <w:ind w:firstLine="0"/>
+            </w:pPr>
+            <w:r>
+              <w:t>G2</w:t>
+            </w:r>
+          </w:p>
+        </w:tc>
+        <w:tc>
+          <w:tcPr>
+            <w:tcW w:w="0" w:type="auto"/>
+          </w:tcPr>
+          <w:p>
+            <w:pPr>
+              <w:ind w:firstLine="0"/>
+            </w:pPr>
+            <w:r>
+              <w:t>G3</w:t>
+            </w:r>
+          </w:p>
+        </w:tc>
+        <w:tc>
+          <w:tcPr>
+            <w:tcW w:w="0" w:type="auto"/>
+          </w:tcPr>
+          <w:p>
+            <w:pPr>
+              <w:ind w:firstLine="0"/>
+            </w:pPr>
+            <w:r>
+              <w:t>G4</w:t>
+            </w:r>
+          </w:p>
+        </w:tc>
+      </w:tr>
+      <w:tr>
+        <w:tc>
+          <w:tcPr>
+            <w:tcW w:w="0" w:type="auto"/>
+          </w:tcPr>
+          <w:p>
+            <w:pPr>
+              <w:ind w:firstLine="0"/>
+            </w:pPr>
+            <w:r>
+              <w:t>G1</w:t>
+            </w:r>
+          </w:p>
+        </w:tc>
+        <w:tc>
+          <w:tcPr>
+            <w:tcW w:w="0" w:type="auto"/>
+          </w:tcPr>
+          <w:p>
+            <w:pPr>
+              <w:ind w:firstLine="0"/>
+            </w:pPr>
+            <w:r>
+              <w:t>4</w:t>
+            </w:r>
+          </w:p>
+        </w:tc>
+        <w:tc>
+          <w:tcPr>
+            <w:tcW w:w="0" w:type="auto"/>
+          </w:tcPr>
+          <w:p>
+            <w:pPr>
+              <w:ind w:firstLine="0"/>
+            </w:pPr>
+            <w:r>
+              <w:t>0</w:t>
+            </w:r>
+          </w:p>
+        </w:tc>
+        <w:tc>
+          <w:tcPr>
+            <w:tcW w:w="0" w:type="auto"/>
+          </w:tcPr>
+          <w:p>
+            <w:pPr>
+              <w:ind w:firstLine="0"/>
+            </w:pPr>
+            <w:r>
+              <w:t>0</w:t>
+            </w:r>
+          </w:p>
+        </w:tc>
+        <w:tc>
+          <w:tcPr>
+            <w:tcW w:w="0" w:type="auto"/>
+          </w:tcPr>
+          <w:p>
+            <w:pPr>
+              <w:ind w:firstLine="0"/>
+            </w:pPr>
+            <w:r>
+              <w:t>2</w:t>
+            </w:r>
+          </w:p>
+        </w:tc>
+      </w:tr>
+      <w:tr>
+        <w:tc>
+          <w:tcPr>
+            <w:tcW w:w="0" w:type="auto"/>
+          </w:tcPr>
+          <w:p>
+            <w:pPr>
+              <w:ind w:firstLine="0"/>
+            </w:pPr>
+            <w:r>
+              <w:t>G2</w:t>
+            </w:r>
+          </w:p>
+        </w:tc>
+        <w:tc>
+          <w:tcPr>
+            <w:tcW w:w="0" w:type="auto"/>
+          </w:tcPr>
+          <w:p>
+            <w:pPr>
+              <w:ind w:firstLine="0"/>
+            </w:pPr>
+            <w:r>
+              <w:t>0</w:t>
+            </w:r>
+          </w:p>
+        </w:tc>
+        <w:tc>
+          <w:tcPr>
+            <w:tcW w:w="0" w:type="auto"/>
+          </w:tcPr>
+          <w:p>
+            <w:pPr>
+              <w:ind w:firstLine="0"/>
+            </w:pPr>
+            <w:r>
+              <w:t>5</w:t>
+            </w:r>
+          </w:p>
+        </w:tc>
+        <w:tc>
+          <w:tcPr>
+            <w:tcW w:w="0" w:type="auto"/>
+          </w:tcPr>
+          <w:p>
+            <w:pPr>
+              <w:ind w:firstLine="0"/>
+            </w:pPr>
+            <w:r>
+              <w:t>1</w:t>
+            </w:r>
+          </w:p>
+        </w:tc>
+        <w:tc>
+          <w:tcPr>
+            <w:tcW w:w="0" w:type="auto"/>
+          </w:tcPr>
+          <w:p>
+            <w:pPr>
+              <w:ind w:firstLine="0"/>
+            </w:pPr>
+            <w:r>
+              <w:t>2</w:t>
+            </w:r>
+          </w:p>
+        </w:tc>
+      </w:tr>
+      <w:tr>
+        <w:tc>
+          <w:tcPr>
+            <w:tcW w:w="0" w:type="auto"/>
+          </w:tcPr>
+          <w:p>
+            <w:pPr>
+              <w:ind w:firstLine="0"/>
+            </w:pPr>
+            <w:r>
+              <w:t>G3</w:t>
+            </w:r>
+          </w:p>
+        </w:tc>
+        <w:tc>
+          <w:tcPr>
+            <w:tcW w:w="0" w:type="auto"/>
+          </w:tcPr>
+          <w:p>
+            <w:pPr>
+              <w:ind w:firstLine="0"/>
+            </w:pPr>
+            <w:r>
+              <w:t>1</w:t>
+            </w:r>
+          </w:p>
+        </w:tc>
+        <w:tc>
+          <w:tcPr>
+            <w:tcW w:w="0" w:type="auto"/>
+          </w:tcPr>
+          <w:p>
+            <w:pPr>
+              <w:ind w:firstLine="0"/>
+            </w:pPr>
+            <w:r>
+              <w:t>0</w:t>
+            </w:r>
+          </w:p>
+        </w:tc>
+        <w:tc>
+          <w:tcPr>
+            <w:tcW w:w="0" w:type="auto"/>
+          </w:tcPr>
+          <w:p>
+            <w:pPr>
+              <w:ind w:firstLine="0"/>
+            </w:pPr>
+            <w:r>
+              <w:t>8</w:t>
+            </w:r>
+          </w:p>
+        </w:tc>
+        <w:tc>
+          <w:tcPr>
+            <w:tcW w:w="0" w:type="auto"/>
+          </w:tcPr>
+          <w:p>
+            <w:pPr>
+              <w:ind w:firstLine="0"/>
+            </w:pPr>
+            <w:r>
+              <w:t>0</w:t>
+            </w:r>
+          </w:p>
+        </w:tc>
+      </w:tr>
+      <w:tr>
+        <w:tc>
+          <w:tcPr>
+            <w:tcW w:w="0" w:type="auto"/>
+          </w:tcPr>
+          <w:p>
+            <w:pPr>
+              <w:ind w:firstLine="0"/>
+            </w:pPr>
+            <w:r>
+              <w:t>G4</w:t>
+            </w:r>
+          </w:p>
+        </w:tc>
+        <w:tc>
+          <w:tcPr>
+            <w:tcW w:w="0" w:type="auto"/>
+          </w:tcPr>
+          <w:p>
+            <w:pPr>
+              <w:ind w:firstLine="0"/>
+            </w:pPr>
+            <w:r>
+              <w:t>0</w:t>
+            </w:r>
+          </w:p>
+        </w:tc>
+        <w:tc>
+          <w:tcPr>
+            <w:tcW w:w="0" w:type="auto"/>
+          </w:tcPr>
+          <w:p>
+            <w:pPr>
+              <w:ind w:firstLine="0"/>
+            </w:pPr>
+            <w:r>
+              <w:t>0</w:t>
+            </w:r>
+          </w:p>
+        </w:tc>
+        <w:tc>
+          <w:tcPr>
+            <w:tcW w:w="0" w:type="auto"/>
+          </w:tcPr>
+          <w:p>
+            <w:pPr>
+              <w:ind w:firstLine="0"/>
+            </w:pPr>
+            <w:r>
+              <w:t>0</w:t>
+            </w:r>
+          </w:p>
+        </w:tc>
+        <w:tc>
+          <w:tcPr>
+            <w:tcW w:w="0" w:type="auto"/>
+          </w:tcPr>
+          <w:p>
+            <w:pPr>
+              <w:ind w:firstLine="0"/>
+            </w:pPr>
+            <w:r>
+              <w:t>4</w:t>
+            </w:r>
+          </w:p>
+        </w:tc>
+      </w:tr>
+    </w:tbl>
+    <w:p/>
+    <w:p>
+      <w:r>
+        <w:t>Como se puede apreciar, la matriz de confusión del Random Forest es la misma que la obtenida con KNN.</w:t>
+      </w:r>
+    </w:p>
+    <w:p/>
+    <w:p>
+      <w:pPr>
+        <w:pStyle w:val="Prrafodelista"/>
+        <w:numPr>
+          <w:ilvl w:val="1"/>
+          <w:numId w:val="4"/>
+        </w:numPr>
+      </w:pPr>
+      <w:r>
+        <w:lastRenderedPageBreak/>
+        <w:t>SVM Balanceado</w:t>
+      </w:r>
+    </w:p>
+    <w:p>
+      <w:r>
+        <w:t xml:space="preserve">En el caso del algoritmo de Support Vector Machines, se ha mantenido la </w:t>
+      </w:r>
+      <w:proofErr w:type="spellStart"/>
+      <w:r>
+        <w:t>cross</w:t>
+      </w:r>
+      <w:proofErr w:type="spellEnd"/>
+      <w:r>
+        <w:t xml:space="preserve"> </w:t>
+      </w:r>
+      <w:proofErr w:type="spellStart"/>
+      <w:r>
+        <w:t>validation</w:t>
+      </w:r>
+      <w:proofErr w:type="spellEnd"/>
+      <w:r>
+        <w:t xml:space="preserve"> de 3 para comparar resultados con los no balanceados, y con esta premisa se han obtenido los siguientes valores de la malla como óptimos:</w:t>
+      </w:r>
+    </w:p>
+    <w:p>
+      <w:pPr>
+        <w:pStyle w:val="Prrafodelista"/>
+        <w:numPr>
+          <w:ilvl w:val="0"/>
+          <w:numId w:val="4"/>
+        </w:numPr>
+      </w:pPr>
+      <w:r>
+        <w:t>C = 1</w:t>
+      </w:r>
+    </w:p>
+    <w:p>
+      <w:pPr>
+        <w:pStyle w:val="Prrafodelista"/>
+        <w:numPr>
+          <w:ilvl w:val="0"/>
+          <w:numId w:val="4"/>
+        </w:numPr>
+      </w:pPr>
+      <w:r>
+        <w:t>Grado = 2 (Para Kernel Polinómico)</w:t>
+      </w:r>
+    </w:p>
+    <w:p>
+      <w:pPr>
+        <w:pStyle w:val="Prrafodelista"/>
+        <w:numPr>
+          <w:ilvl w:val="0"/>
+          <w:numId w:val="4"/>
+        </w:numPr>
+      </w:pPr>
+      <w:r>
+        <w:t>Kernel = RBF</w:t>
+      </w:r>
+    </w:p>
+    <w:p>
+      <w:r>
+        <w:t>La puntuación obtenida es similar a la de los métodos anteriores, donde en este caso el entrenamiento ha tenido un valor del 92,3% de acierto y el test se ha quedado en un 74,1%.</w:t>
+      </w:r>
+    </w:p>
+    <w:p>
+      <w:r>
+        <w:t>La matriz de confusión de este SVM se muestra a continuación:</w:t>
+      </w:r>
+    </w:p>
+    <w:p>
+      <w:pPr>
+        <w:pStyle w:val="TtuloResumen-ndice-Bibliografa"/>
+        <w:ind w:left="708" w:firstLine="708"/>
+      </w:pPr>
+      <w:r>
+        <w:t xml:space="preserve">Tabla </w:t>
+      </w:r>
+      <w:fldSimple w:instr=" STYLEREF 1 \s ">
+        <w:r>
+          <w:rPr>
+            <w:noProof/>
+          </w:rPr>
+          <w:t>3</w:t>
+        </w:r>
+      </w:fldSimple>
+      <w:r>
+        <w:noBreakHyphen/>
+      </w:r>
+      <w:fldSimple w:instr=" SEQ Tabla \* ARABIC \s 1 ">
+        <w:r>
+          <w:rPr>
+            <w:noProof/>
+          </w:rPr>
+          <w:t>7</w:t>
+        </w:r>
+      </w:fldSimple>
+      <w:r>
+        <w:t>.</w:t>
+      </w:r>
+      <w:r>
+        <w:t>Matriz Confusión SVM Balanceado</w:t>
+      </w:r>
+    </w:p>
+    <w:tbl>
+      <w:tblPr>
+        <w:tblStyle w:val="Tablaconcuadrcula"/>
+        <w:tblW w:w="0" w:type="auto"/>
+        <w:tblInd w:w="2170" w:type="dxa"/>
+        <w:tblLook w:val="04A0" w:firstRow="1" w:lastRow="0" w:firstColumn="1" w:lastColumn="0" w:noHBand="0" w:noVBand="1"/>
+      </w:tblPr>
+      <w:tblGrid>
+        <w:gridCol w:w="1720"/>
+        <w:gridCol w:w="467"/>
+        <w:gridCol w:w="467"/>
+        <w:gridCol w:w="467"/>
+        <w:gridCol w:w="467"/>
+      </w:tblGrid>
+      <w:tr>
+        <w:tc>
+          <w:tcPr>
+            <w:tcW w:w="0" w:type="auto"/>
+          </w:tcPr>
+          <w:p>
+            <w:pPr>
+              <w:ind w:firstLine="0"/>
+            </w:pPr>
+            <w:r>
+              <w:t>Predicción \ Real</w:t>
+            </w:r>
+          </w:p>
+        </w:tc>
+        <w:tc>
+          <w:tcPr>
+            <w:tcW w:w="0" w:type="auto"/>
+          </w:tcPr>
+          <w:p>
+            <w:pPr>
+              <w:ind w:firstLine="0"/>
+            </w:pPr>
+            <w:r>
+              <w:t>G1</w:t>
+            </w:r>
+          </w:p>
+        </w:tc>
+        <w:tc>
+          <w:tcPr>
+            <w:tcW w:w="0" w:type="auto"/>
+          </w:tcPr>
+          <w:p>
+            <w:pPr>
+              <w:ind w:firstLine="0"/>
+            </w:pPr>
+            <w:r>
+              <w:t>G2</w:t>
+            </w:r>
+          </w:p>
+        </w:tc>
+        <w:tc>
+          <w:tcPr>
+            <w:tcW w:w="0" w:type="auto"/>
+          </w:tcPr>
+          <w:p>
+            <w:pPr>
+              <w:ind w:firstLine="0"/>
+            </w:pPr>
+            <w:r>
+              <w:t>G3</w:t>
+            </w:r>
+          </w:p>
+        </w:tc>
+        <w:tc>
+          <w:tcPr>
+            <w:tcW w:w="0" w:type="auto"/>
+          </w:tcPr>
+          <w:p>
+            <w:pPr>
+              <w:ind w:firstLine="0"/>
+            </w:pPr>
+            <w:r>
+              <w:t>G4</w:t>
+            </w:r>
+          </w:p>
+        </w:tc>
+      </w:tr>
+      <w:tr>
+        <w:tc>
+          <w:tcPr>
+            <w:tcW w:w="0" w:type="auto"/>
+          </w:tcPr>
+          <w:p>
+            <w:pPr>
+              <w:ind w:firstLine="0"/>
+            </w:pPr>
+            <w:r>
+              <w:t>G1</w:t>
+            </w:r>
+          </w:p>
+        </w:tc>
+        <w:tc>
+          <w:tcPr>
+            <w:tcW w:w="0" w:type="auto"/>
+          </w:tcPr>
+          <w:p>
+            <w:pPr>
+              <w:ind w:firstLine="0"/>
+            </w:pPr>
+            <w:r>
+              <w:t>5</w:t>
+            </w:r>
+          </w:p>
+        </w:tc>
+        <w:tc>
+          <w:tcPr>
+            <w:tcW w:w="0" w:type="auto"/>
+          </w:tcPr>
+          <w:p>
+            <w:pPr>
+              <w:ind w:firstLine="0"/>
+            </w:pPr>
+            <w:r>
+              <w:t>0</w:t>
+            </w:r>
+          </w:p>
+        </w:tc>
+        <w:tc>
+          <w:tcPr>
+            <w:tcW w:w="0" w:type="auto"/>
+          </w:tcPr>
+          <w:p>
+            <w:pPr>
+              <w:ind w:firstLine="0"/>
+            </w:pPr>
+            <w:r>
+              <w:t>0</w:t>
+            </w:r>
+          </w:p>
+        </w:tc>
+        <w:tc>
+          <w:tcPr>
+            <w:tcW w:w="0" w:type="auto"/>
+          </w:tcPr>
+          <w:p>
+            <w:pPr>
+              <w:ind w:firstLine="0"/>
+            </w:pPr>
+            <w:r>
+              <w:t>1</w:t>
+            </w:r>
+          </w:p>
+        </w:tc>
+      </w:tr>
+      <w:tr>
+        <w:tc>
+          <w:tcPr>
+            <w:tcW w:w="0" w:type="auto"/>
+          </w:tcPr>
+          <w:p>
+            <w:pPr>
+              <w:ind w:firstLine="0"/>
+            </w:pPr>
+            <w:r>
+              <w:t>G2</w:t>
+            </w:r>
+          </w:p>
+        </w:tc>
+        <w:tc>
+          <w:tcPr>
+            <w:tcW w:w="0" w:type="auto"/>
+          </w:tcPr>
+          <w:p>
+            <w:pPr>
+              <w:ind w:firstLine="0"/>
+            </w:pPr>
+            <w:r>
+              <w:t>0</w:t>
+            </w:r>
+          </w:p>
+        </w:tc>
+        <w:tc>
+          <w:tcPr>
+            <w:tcW w:w="0" w:type="auto"/>
+          </w:tcPr>
+          <w:p>
+            <w:pPr>
+              <w:ind w:firstLine="0"/>
+            </w:pPr>
+            <w:r>
+              <w:t>4</w:t>
+            </w:r>
+          </w:p>
+        </w:tc>
+        <w:tc>
+          <w:tcPr>
+            <w:tcW w:w="0" w:type="auto"/>
+          </w:tcPr>
+          <w:p>
+            <w:pPr>
+              <w:ind w:firstLine="0"/>
+            </w:pPr>
+            <w:r>
+              <w:t>1</w:t>
+            </w:r>
+          </w:p>
+        </w:tc>
+        <w:tc>
+          <w:tcPr>
+            <w:tcW w:w="0" w:type="auto"/>
+          </w:tcPr>
+          <w:p>
+            <w:pPr>
+              <w:ind w:firstLine="0"/>
+            </w:pPr>
+            <w:r>
+              <w:t>3</w:t>
+            </w:r>
+          </w:p>
+        </w:tc>
+      </w:tr>
+      <w:tr>
+        <w:tc>
+          <w:tcPr>
+            <w:tcW w:w="0" w:type="auto"/>
+          </w:tcPr>
+          <w:p>
+            <w:pPr>
+              <w:ind w:firstLine="0"/>
+            </w:pPr>
+            <w:r>
+              <w:t>G3</w:t>
+            </w:r>
+          </w:p>
+        </w:tc>
+        <w:tc>
+          <w:tcPr>
+            <w:tcW w:w="0" w:type="auto"/>
+          </w:tcPr>
+          <w:p>
+            <w:pPr>
+              <w:ind w:firstLine="0"/>
+            </w:pPr>
+            <w:r>
+              <w:t>1</w:t>
+            </w:r>
+          </w:p>
+        </w:tc>
+        <w:tc>
+          <w:tcPr>
+            <w:tcW w:w="0" w:type="auto"/>
+          </w:tcPr>
+          <w:p>
+            <w:pPr>
+              <w:ind w:firstLine="0"/>
+            </w:pPr>
+            <w:r>
+              <w:t>0</w:t>
+            </w:r>
+          </w:p>
+        </w:tc>
+        <w:tc>
+          <w:tcPr>
+            <w:tcW w:w="0" w:type="auto"/>
+          </w:tcPr>
+          <w:p>
+            <w:pPr>
+              <w:ind w:firstLine="0"/>
+            </w:pPr>
+            <w:r>
+              <w:t>8</w:t>
+            </w:r>
+          </w:p>
+        </w:tc>
+        <w:tc>
+          <w:tcPr>
+            <w:tcW w:w="0" w:type="auto"/>
+          </w:tcPr>
+          <w:p>
+            <w:pPr>
+              <w:ind w:firstLine="0"/>
+            </w:pPr>
+            <w:r>
+              <w:t>0</w:t>
+            </w:r>
+          </w:p>
+        </w:tc>
+      </w:tr>
+      <w:tr>
+        <w:tc>
+          <w:tcPr>
+            <w:tcW w:w="0" w:type="auto"/>
+          </w:tcPr>
+          <w:p>
+            <w:pPr>
+              <w:ind w:firstLine="0"/>
+            </w:pPr>
+            <w:r>
+              <w:t>G4</w:t>
+            </w:r>
+          </w:p>
+        </w:tc>
+        <w:tc>
+          <w:tcPr>
+            <w:tcW w:w="0" w:type="auto"/>
+          </w:tcPr>
+          <w:p>
+            <w:pPr>
+              <w:ind w:firstLine="0"/>
+            </w:pPr>
+            <w:r>
+              <w:t>1</w:t>
+            </w:r>
+          </w:p>
+        </w:tc>
+        <w:tc>
+          <w:tcPr>
+            <w:tcW w:w="0" w:type="auto"/>
+          </w:tcPr>
+          <w:p>
+            <w:pPr>
+              <w:ind w:firstLine="0"/>
+            </w:pPr>
+            <w:r>
+              <w:t>0</w:t>
+            </w:r>
+          </w:p>
+        </w:tc>
+        <w:tc>
+          <w:tcPr>
+            <w:tcW w:w="0" w:type="auto"/>
+          </w:tcPr>
+          <w:p>
+            <w:pPr>
+              <w:ind w:firstLine="0"/>
+            </w:pPr>
+            <w:r>
+              <w:t>0</w:t>
+            </w:r>
+          </w:p>
+        </w:tc>
+        <w:tc>
+          <w:tcPr>
+            <w:tcW w:w="0" w:type="auto"/>
+          </w:tcPr>
+          <w:p>
+            <w:pPr>
+              <w:ind w:firstLine="0"/>
+            </w:pPr>
+            <w:r>
+              <w:t>3</w:t>
+            </w:r>
+          </w:p>
+        </w:tc>
+      </w:tr>
+    </w:tbl>
+    <w:p/>
+    <w:p>
+      <w:r>
+        <w:t>La matriz de confusión en este caso de SVM es menos precisa tanto en el grupo 2 como en el grupo 4, es igual de precisa en el grupo 3 y el único grupo que aumenta la precisión con SVM es el grupo 1.</w:t>
+      </w:r>
+    </w:p>
+    <w:p/>
+    <w:p>
+      <w:r>
+        <w:t>Ante los resultados obtenidos, la siguiente tabla muestra la comparación de los resultados de test para su visualización final:</w:t>
+      </w:r>
+    </w:p>
+    <w:p/>
+    <w:p>
+      <w:pPr>
+        <w:pStyle w:val="TtuloResumen-ndice-Bibliografa"/>
+      </w:pPr>
+      <w:r>
+        <w:t xml:space="preserve">Tabla </w:t>
+      </w:r>
+      <w:fldSimple w:instr=" STYLEREF 1 \s ">
+        <w:r>
+          <w:rPr>
+            <w:noProof/>
+          </w:rPr>
+          <w:t>3</w:t>
+        </w:r>
+      </w:fldSimple>
+      <w:r>
+        <w:noBreakHyphen/>
+      </w:r>
+      <w:fldSimple w:instr=" SEQ Tabla \* ARABIC \s 1 ">
+        <w:r>
+          <w:rPr>
+            <w:noProof/>
+          </w:rPr>
+          <w:t>8</w:t>
+        </w:r>
+      </w:fldSimple>
+      <w:r>
+        <w:t>. Resultados Finales Supervisados</w:t>
+      </w:r>
+    </w:p>
+    <w:tbl>
+      <w:tblPr>
+        <w:tblStyle w:val="Tablaconcuadrcula"/>
+        <w:tblW w:w="0" w:type="auto"/>
+        <w:tblLook w:val="04A0" w:firstRow="1" w:lastRow="0" w:firstColumn="1" w:lastColumn="0" w:noHBand="0" w:noVBand="1"/>
+      </w:tblPr>
+      <w:tblGrid>
+        <w:gridCol w:w="2831"/>
+        <w:gridCol w:w="2831"/>
+        <w:gridCol w:w="2831"/>
+      </w:tblGrid>
+      <w:tr>
+        <w:tc>
+          <w:tcPr>
+            <w:tcW w:w="2831" w:type="dxa"/>
+          </w:tcPr>
+          <w:p>
+            <w:pPr>
+              <w:ind w:firstLine="0"/>
+              <w:jc w:val="center"/>
+            </w:pPr>
+          </w:p>
+        </w:tc>
+        <w:tc>
+          <w:tcPr>
+            <w:tcW w:w="2831" w:type="dxa"/>
+          </w:tcPr>
+          <w:p>
+            <w:pPr>
+              <w:ind w:firstLine="0"/>
+              <w:jc w:val="center"/>
+            </w:pPr>
+            <w:r>
+              <w:t>No Balanceado</w:t>
+            </w:r>
+            <w:r>
+              <w:t>, CV = 3</w:t>
+            </w:r>
+          </w:p>
+        </w:tc>
+        <w:tc>
+          <w:tcPr>
+            <w:tcW w:w="2831" w:type="dxa"/>
+          </w:tcPr>
+          <w:p>
+            <w:pPr>
+              <w:ind w:firstLine="0"/>
+              <w:jc w:val="center"/>
+            </w:pPr>
+            <w:r>
+              <w:t>Balanceado</w:t>
+            </w:r>
+            <w:r>
+              <w:t>, CV = 3</w:t>
+            </w:r>
+          </w:p>
+        </w:tc>
+      </w:tr>
+      <w:tr>
+        <w:tc>
+          <w:tcPr>
+            <w:tcW w:w="2831" w:type="dxa"/>
+          </w:tcPr>
+          <w:p>
+            <w:pPr>
+              <w:ind w:firstLine="0"/>
+              <w:jc w:val="center"/>
+            </w:pPr>
+            <w:r>
+              <w:t>KNN</w:t>
+            </w:r>
+          </w:p>
+        </w:tc>
+        <w:tc>
+          <w:tcPr>
+            <w:tcW w:w="2831" w:type="dxa"/>
+          </w:tcPr>
+          <w:p>
+            <w:pPr>
+              <w:ind w:firstLine="0"/>
+              <w:jc w:val="center"/>
+            </w:pPr>
+            <w:r>
+              <w:t>55,5%</w:t>
+            </w:r>
+          </w:p>
+        </w:tc>
+        <w:tc>
+          <w:tcPr>
+            <w:tcW w:w="2831" w:type="dxa"/>
+          </w:tcPr>
+          <w:p>
+            <w:pPr>
+              <w:ind w:firstLine="0"/>
+              <w:jc w:val="center"/>
+            </w:pPr>
+            <w:r>
+              <w:t>80%</w:t>
+            </w:r>
+          </w:p>
+        </w:tc>
+      </w:tr>
+      <w:tr>
+        <w:tc>
+          <w:tcPr>
+            <w:tcW w:w="2831" w:type="dxa"/>
+          </w:tcPr>
+          <w:p>
+            <w:pPr>
+              <w:ind w:firstLine="0"/>
+              <w:jc w:val="center"/>
+            </w:pPr>
+            <w:r>
+              <w:t>Random Forest</w:t>
+            </w:r>
+          </w:p>
+        </w:tc>
+        <w:tc>
+          <w:tcPr>
+            <w:tcW w:w="2831" w:type="dxa"/>
+          </w:tcPr>
+          <w:p>
+            <w:pPr>
+              <w:ind w:firstLine="0"/>
+              <w:jc w:val="center"/>
+            </w:pPr>
+            <w:r>
+              <w:t>55,5%</w:t>
+            </w:r>
+          </w:p>
+        </w:tc>
+        <w:tc>
+          <w:tcPr>
+            <w:tcW w:w="2831" w:type="dxa"/>
+          </w:tcPr>
+          <w:p>
+            <w:pPr>
+              <w:ind w:firstLine="0"/>
+              <w:jc w:val="center"/>
+            </w:pPr>
+            <w:r>
+              <w:t>77,7%</w:t>
+            </w:r>
+          </w:p>
+        </w:tc>
+      </w:tr>
+      <w:tr>
+        <w:tc>
+          <w:tcPr>
+            <w:tcW w:w="2831" w:type="dxa"/>
+          </w:tcPr>
+          <w:p>
+            <w:pPr>
+              <w:ind w:firstLine="0"/>
+              <w:jc w:val="center"/>
+            </w:pPr>
+            <w:r>
+              <w:t>SVM</w:t>
+            </w:r>
+          </w:p>
+        </w:tc>
+        <w:tc>
+          <w:tcPr>
+            <w:tcW w:w="2831" w:type="dxa"/>
+          </w:tcPr>
+          <w:p>
+            <w:pPr>
+              <w:ind w:firstLine="0"/>
+              <w:jc w:val="center"/>
+            </w:pPr>
+            <w:r>
+              <w:t>50%</w:t>
+            </w:r>
+          </w:p>
+        </w:tc>
+        <w:tc>
+          <w:tcPr>
+            <w:tcW w:w="2831" w:type="dxa"/>
+          </w:tcPr>
+          <w:p>
+            <w:pPr>
+              <w:ind w:firstLine="0"/>
+              <w:jc w:val="center"/>
+            </w:pPr>
+            <w:r>
+              <w:t>74,1%</w:t>
+            </w:r>
+          </w:p>
+        </w:tc>
+      </w:tr>
+      <w:tr>
+        <w:tc>
+          <w:tcPr>
+            <w:tcW w:w="2831" w:type="dxa"/>
+          </w:tcPr>
+          <w:p>
+            <w:pPr>
+              <w:ind w:firstLine="0"/>
+              <w:jc w:val="center"/>
+            </w:pPr>
+            <w:r>
+              <w:t>Redes Neuronales</w:t>
+            </w:r>
+          </w:p>
+        </w:tc>
+        <w:tc>
+          <w:tcPr>
+            <w:tcW w:w="5662" w:type="dxa"/>
+            <w:gridSpan w:val="2"/>
+          </w:tcPr>
+          <w:p>
+            <w:pPr>
+              <w:ind w:firstLine="0"/>
+              <w:jc w:val="center"/>
+            </w:pPr>
+            <w:r>
+              <w:t>75%</w:t>
+            </w:r>
+          </w:p>
+        </w:tc>
+      </w:tr>
+    </w:tbl>
+    <w:p>
+      <w:pPr>
+        <w:jc w:val="center"/>
+      </w:pPr>
+    </w:p>
+    <w:p>
+      <w:pPr>
+        <w:jc w:val="left"/>
+      </w:pPr>
+      <w:r>
+        <w:t>Como se puede observar, hay una clara mejoría de los algoritmos supervisados ante el balance</w:t>
+      </w:r>
+      <w:r>
+        <w:t>o</w:t>
+      </w:r>
+      <w:r>
+        <w:t xml:space="preserve"> de los grupos. Estos resultados es posible que se puedan mejorar con un </w:t>
+      </w:r>
+      <w:proofErr w:type="spellStart"/>
+      <w:r>
+        <w:t>cross</w:t>
+      </w:r>
+      <w:proofErr w:type="spellEnd"/>
+      <w:r>
+        <w:t xml:space="preserve"> </w:t>
+      </w:r>
+      <w:proofErr w:type="spellStart"/>
+      <w:r>
+        <w:t>validation</w:t>
+      </w:r>
+      <w:proofErr w:type="spellEnd"/>
+      <w:r>
+        <w:t xml:space="preserve"> mayor, pero a efectos de investigación se acaba de demostrar que estos resultados mejoran, bajo las mismas condiciones, si los grupos se balancean.</w:t>
+      </w:r>
+    </w:p>
+    <w:p>
+      <w:r>
+        <w:lastRenderedPageBreak/>
+        <w:t>Respecto a los algoritmos no supervisados, no se puede obtener una valoración objetiva sobre ellos ya que funcionan sin la etiqueta “grupo”, de tal manera que los resultados obtenidos no son comparables con la realidad. Teniendo esto en cuenta, sus resultados se publicarán a continuación:</w:t>
+      </w:r>
+    </w:p>
+    <w:p>
+      <w:pPr>
+        <w:pStyle w:val="Prrafodelista"/>
+        <w:numPr>
+          <w:ilvl w:val="1"/>
+          <w:numId w:val="4"/>
+        </w:numPr>
+      </w:pPr>
+      <w:r>
+        <w:t>K Means</w:t>
+      </w:r>
+    </w:p>
+    <w:p/>
+    <w:p>
+      <w:pPr>
+        <w:pStyle w:val="Prrafodelista"/>
+        <w:numPr>
+          <w:ilvl w:val="1"/>
+          <w:numId w:val="4"/>
+        </w:numPr>
+      </w:pPr>
+      <w:proofErr w:type="spellStart"/>
+      <w:r>
+        <w:t>Dendrograma</w:t>
+      </w:r>
+      <w:proofErr w:type="spellEnd"/>
+    </w:p>
+    <w:p>
+      <w:pPr>
+        <w:pStyle w:val="Prrafodelista"/>
+      </w:pPr>
+    </w:p>
+    <w:p>
+      <w:pPr>
+        <w:pStyle w:val="Prrafodelista"/>
+        <w:ind w:left="1364" w:firstLine="0"/>
+      </w:pPr>
+    </w:p>
+    <w:p>
+      <w:pPr>
+        <w:pStyle w:val="Prrafodelista"/>
+      </w:pPr>
+    </w:p>
+    <w:p>
+      <w:pPr>
+        <w:pStyle w:val="Prrafodelista"/>
+        <w:numPr>
+          <w:ilvl w:val="1"/>
+          <w:numId w:val="4"/>
+        </w:numPr>
+      </w:pPr>
+      <w:r>
+        <w:t>Minería de Reglas</w:t>
+      </w:r>
+    </w:p>
+    <w:p/>
+    <w:p>
+      <w:pPr>
+        <w:pStyle w:val="Prrafodelista"/>
+        <w:numPr>
+          <w:ilvl w:val="1"/>
+          <w:numId w:val="4"/>
+        </w:numPr>
+      </w:pPr>
+      <w:r>
+        <w:t>Deep Learning</w:t>
+      </w:r>
+    </w:p>
+    <w:p/>
+    <w:p/>
+    <w:p/>
+    <w:p/>
     <w:p>
       <w:pPr>
         <w:pStyle w:val="Ttulo2"/>
       </w:pPr>
-      <w:bookmarkStart w:id="155" w:name="_Toc201764"/>
-      <w:bookmarkStart w:id="156" w:name="_Toc4588327"/>
+      <w:bookmarkStart w:id="154" w:name="_Toc201764"/>
+      <w:bookmarkStart w:id="155" w:name="_Toc4588327"/>
       <w:r>
         <w:t>Conclusiones</w:t>
       </w:r>
+      <w:bookmarkEnd w:id="154"/>
       <w:bookmarkEnd w:id="155"/>
+      <w:r>
+        <w:t xml:space="preserve"> </w:t>
+      </w:r>
+    </w:p>
+    <w:p>
+      <w:r>
+        <w:t>De este trabajo multidisciplinar se pueden obtener numerosas conclusiones, las cuales se expondrán a continuación:</w:t>
+      </w:r>
+    </w:p>
+    <w:p>
+      <w:pPr>
+        <w:pStyle w:val="Prrafodelista"/>
+        <w:numPr>
+          <w:ilvl w:val="0"/>
+          <w:numId w:val="53"/>
+        </w:numPr>
+      </w:pPr>
+      <w:r>
+        <w:t>Los trastornos psicológicos son un elemento a la orden del día, cuy</w:t>
+      </w:r>
+      <w:r>
+        <w:t>o diagnóstico y tratamiento está enfocado en el “framework” de la psicología cognitivo-conductual. La mayor parte de los psicólogos actualmente trabajan bajo este marco, y este trabajo ha sido enfocado de la misma manera.</w:t>
+      </w:r>
+    </w:p>
+    <w:p>
+      <w:pPr>
+        <w:pStyle w:val="Prrafodelista"/>
+        <w:ind w:left="644" w:firstLine="0"/>
+      </w:pPr>
+    </w:p>
+    <w:p>
+      <w:pPr>
+        <w:pStyle w:val="Prrafodelista"/>
+        <w:numPr>
+          <w:ilvl w:val="0"/>
+          <w:numId w:val="53"/>
+        </w:numPr>
+      </w:pPr>
+      <w:r>
+        <w:t>Estos trastornos psicológicos PUEDEN ser predichos en términos generales, con un acierto cercano al 80%, a través de las distorsiones cognitivas y otros factores, como la edad, el sexo o las habilidades sociales de la persona. Este trabajo no intenta demostrar que una máquina puede predecir mejor que una persona los trastornos, puesto que aparte de que ha quedado demostrado que la fiabilidad no se acerca al 100%</w:t>
+      </w:r>
+      <w:r>
+        <w:t>, hay numerosos factores que pueden hacer que una persona posea varios trastornos al mismo tiempo, y es bastante complicado que una máquina llegue a dichas conclusiones.</w:t>
+      </w:r>
+    </w:p>
+    <w:p>
+      <w:pPr>
+        <w:pStyle w:val="Prrafodelista"/>
+      </w:pPr>
+    </w:p>
+    <w:p>
+      <w:pPr>
+        <w:pStyle w:val="Prrafodelista"/>
+        <w:ind w:left="644" w:firstLine="0"/>
+      </w:pPr>
+    </w:p>
+    <w:p>
+      <w:pPr>
+        <w:pStyle w:val="Prrafodelista"/>
+        <w:numPr>
+          <w:ilvl w:val="0"/>
+          <w:numId w:val="53"/>
+        </w:numPr>
+      </w:pPr>
+      <w:r>
+        <w:t>Un problema real de ciencia de datos, y por ende de machine learning, nunca va a tener un dataset idílico sobre el que trabajar, por lo que sobre el mismo se deben de hacer numerosas transformaciones para su posterior uso en machine learning. En este caso, aparte de la ligera limpieza que hubo que hacer</w:t>
+      </w:r>
+      <w:r>
+        <w:t xml:space="preserve"> (se hizo en la recogida)</w:t>
+      </w:r>
+      <w:r>
+        <w:t>, es muy interesante el hecho de haber clases poco balanceadas en la muestra, por lo que hubo que balancearlas.</w:t>
+      </w:r>
+      <w:r>
+        <w:t xml:space="preserve"> Además, otras técnicas como el PCA tuvieron que ser aplicadas.</w:t>
+      </w:r>
+    </w:p>
+    <w:p>
+      <w:pPr>
+        <w:pStyle w:val="Prrafodelista"/>
+        <w:ind w:left="644" w:firstLine="0"/>
+      </w:pPr>
+    </w:p>
+    <w:p>
+      <w:pPr>
+        <w:pStyle w:val="Prrafodelista"/>
+        <w:numPr>
+          <w:ilvl w:val="0"/>
+          <w:numId w:val="53"/>
+        </w:numPr>
+      </w:pPr>
+      <w:r>
+        <w:lastRenderedPageBreak/>
+        <w:t xml:space="preserve">Los algoritmos de machine learning no trabajan bien con pocas observaciones (pobre generalización), lo cual probablemente ha hecho que no se puedan afinar más los resultados, ni tampoco con demasiadas dimensiones (maldición de la dimensionalidad), elemento que no ha llegado a ocurrir en este trabajo. Tampoco se deben reducir demasiado las dimensiones del dataset (ver figura 3-5), debido a que cuantas menos dimensiones haya menor explicación habrá, y más difícil será una correcta clasificación de los datos. En este trabajo, </w:t>
+      </w:r>
+      <w:r>
+        <w:t>ha sido realmente importante la elección de las variables para obtener buenos resultados, puesto que la cantidad de observaciones era extremadamente pequeña para un problema de este tipo.</w:t>
+      </w:r>
+    </w:p>
+    <w:p>
+      <w:pPr>
+        <w:pStyle w:val="Prrafodelista"/>
+      </w:pPr>
+    </w:p>
+    <w:p>
+      <w:pPr>
+        <w:pStyle w:val="Prrafodelista"/>
+        <w:numPr>
+          <w:ilvl w:val="0"/>
+          <w:numId w:val="53"/>
+        </w:numPr>
+      </w:pPr>
+      <w:r>
+        <w:t xml:space="preserve">Si el dataset está balanceado, los algoritmos supervisados </w:t>
+      </w:r>
+      <w:bookmarkStart w:id="156" w:name="_GoBack"/>
       <w:bookmarkEnd w:id="156"/>
       <w:r>
+        <w:t xml:space="preserve">más comunes como K </w:t>
+      </w:r>
+      <w:proofErr w:type="spellStart"/>
+      <w:r>
+        <w:t>Nearest</w:t>
+      </w:r>
+      <w:proofErr w:type="spellEnd"/>
+      <w:r>
         <w:t xml:space="preserve"> </w:t>
       </w:r>
-    </w:p>
+      <w:proofErr w:type="spellStart"/>
+      <w:r>
+        <w:t>Neighbors</w:t>
+      </w:r>
+      <w:proofErr w:type="spellEnd"/>
+      <w:r>
+        <w:t>, Support Vector Machines y Random Forest (</w:t>
+      </w:r>
+      <w:proofErr w:type="spellStart"/>
+      <w:r>
+        <w:t>Tree</w:t>
+      </w:r>
+      <w:proofErr w:type="spellEnd"/>
+      <w:r>
+        <w:t xml:space="preserve">) son algoritmos que funcionan muy bien con este problema. En el caso de KNN, se ha visto que consigue buenos datos haciendo overfitting, en SVM se ha comprobado que el mejor kernel es RBF, lo que indica que no hay una buena </w:t>
+      </w:r>
+      <w:proofErr w:type="spellStart"/>
+      <w:r>
+        <w:t>sepación</w:t>
+      </w:r>
+      <w:proofErr w:type="spellEnd"/>
+      <w:r>
+        <w:t xml:space="preserve"> lineal, y el algoritmo de </w:t>
+      </w:r>
+      <w:proofErr w:type="spellStart"/>
+      <w:r>
+        <w:t>Tree</w:t>
+      </w:r>
+      <w:proofErr w:type="spellEnd"/>
+      <w:r>
+        <w:t xml:space="preserve"> Random Forest consigue resultados bastante buenos en base a la diferenciación con preguntas.</w:t>
+      </w:r>
+    </w:p>
+    <w:p/>
+    <w:p/>
+    <w:p/>
     <w:p>
       <w:pPr>
         <w:pStyle w:val="Ttulo2"/>
@@ -35244,7 +37235,6 @@
             <w:id w:val="111145805"/>
             <w:bibliography/>
           </w:sdtPr>
-          <w:sdtEndPr/>
           <w:sdtContent>
             <w:p>
               <w:pPr>
@@ -36169,7 +38159,6 @@
         <w:docPartUnique/>
       </w:docPartObj>
     </w:sdtPr>
-    <w:sdtEndPr/>
     <w:sdtContent>
       <w:p>
         <w:pPr>
@@ -36227,7 +38216,6 @@
         <w:docPartUnique/>
       </w:docPartObj>
     </w:sdtPr>
-    <w:sdtEndPr/>
     <w:sdtContent>
       <w:p>
         <w:pPr>
@@ -36269,7 +38257,6 @@
         <w:docPartUnique/>
       </w:docPartObj>
     </w:sdtPr>
-    <w:sdtEndPr/>
     <w:sdtContent>
       <w:p>
         <w:pPr>
@@ -36315,7 +38302,6 @@
         <w:docPartUnique/>
       </w:docPartObj>
     </w:sdtPr>
-    <w:sdtEndPr/>
     <w:sdtContent>
       <w:p>
         <w:pPr>
@@ -36552,7 +38538,7 @@
       <w:rPr>
         <w:noProof/>
       </w:rPr>
-      <w:t>Anexo de Términos</w:t>
+      <w:t>Capítulo 3: Resultados Obtenidos y Conclusiones Finales</w:t>
     </w:r>
     <w:r>
       <w:rPr>
@@ -39771,6 +41757,95 @@
     </w:lvl>
   </w:abstractNum>
   <w:abstractNum w:abstractNumId="36" w15:restartNumberingAfterBreak="0">
+    <w:nsid w:val="49E34D49"/>
+    <w:multiLevelType w:val="hybridMultilevel"/>
+    <w:tmpl w:val="FF504886"/>
+    <w:lvl w:ilvl="0" w:tplc="9552EE84">
+      <w:start w:val="1"/>
+      <w:numFmt w:val="decimal"/>
+      <w:lvlText w:val="%1)"/>
+      <w:lvlJc w:val="left"/>
+      <w:pPr>
+        <w:ind w:left="644" w:hanging="360"/>
+      </w:pPr>
+      <w:rPr>
+        <w:rFonts w:hint="default"/>
+      </w:rPr>
+    </w:lvl>
+    <w:lvl w:ilvl="1" w:tplc="0C0A0019" w:tentative="1">
+      <w:start w:val="1"/>
+      <w:numFmt w:val="lowerLetter"/>
+      <w:lvlText w:val="%2."/>
+      <w:lvlJc w:val="left"/>
+      <w:pPr>
+        <w:ind w:left="1364" w:hanging="360"/>
+      </w:pPr>
+    </w:lvl>
+    <w:lvl w:ilvl="2" w:tplc="0C0A001B" w:tentative="1">
+      <w:start w:val="1"/>
+      <w:numFmt w:val="lowerRoman"/>
+      <w:lvlText w:val="%3."/>
+      <w:lvlJc w:val="right"/>
+      <w:pPr>
+        <w:ind w:left="2084" w:hanging="180"/>
+      </w:pPr>
+    </w:lvl>
+    <w:lvl w:ilvl="3" w:tplc="0C0A000F" w:tentative="1">
+      <w:start w:val="1"/>
+      <w:numFmt w:val="decimal"/>
+      <w:lvlText w:val="%4."/>
+      <w:lvlJc w:val="left"/>
+      <w:pPr>
+        <w:ind w:left="2804" w:hanging="360"/>
+      </w:pPr>
+    </w:lvl>
+    <w:lvl w:ilvl="4" w:tplc="0C0A0019" w:tentative="1">
+      <w:start w:val="1"/>
+      <w:numFmt w:val="lowerLetter"/>
+      <w:lvlText w:val="%5."/>
+      <w:lvlJc w:val="left"/>
+      <w:pPr>
+        <w:ind w:left="3524" w:hanging="360"/>
+      </w:pPr>
+    </w:lvl>
+    <w:lvl w:ilvl="5" w:tplc="0C0A001B" w:tentative="1">
+      <w:start w:val="1"/>
+      <w:numFmt w:val="lowerRoman"/>
+      <w:lvlText w:val="%6."/>
+      <w:lvlJc w:val="right"/>
+      <w:pPr>
+        <w:ind w:left="4244" w:hanging="180"/>
+      </w:pPr>
+    </w:lvl>
+    <w:lvl w:ilvl="6" w:tplc="0C0A000F" w:tentative="1">
+      <w:start w:val="1"/>
+      <w:numFmt w:val="decimal"/>
+      <w:lvlText w:val="%7."/>
+      <w:lvlJc w:val="left"/>
+      <w:pPr>
+        <w:ind w:left="4964" w:hanging="360"/>
+      </w:pPr>
+    </w:lvl>
+    <w:lvl w:ilvl="7" w:tplc="0C0A0019" w:tentative="1">
+      <w:start w:val="1"/>
+      <w:numFmt w:val="lowerLetter"/>
+      <w:lvlText w:val="%8."/>
+      <w:lvlJc w:val="left"/>
+      <w:pPr>
+        <w:ind w:left="5684" w:hanging="360"/>
+      </w:pPr>
+    </w:lvl>
+    <w:lvl w:ilvl="8" w:tplc="0C0A001B" w:tentative="1">
+      <w:start w:val="1"/>
+      <w:numFmt w:val="lowerRoman"/>
+      <w:lvlText w:val="%9."/>
+      <w:lvlJc w:val="right"/>
+      <w:pPr>
+        <w:ind w:left="6404" w:hanging="180"/>
+      </w:pPr>
+    </w:lvl>
+  </w:abstractNum>
+  <w:abstractNum w:abstractNumId="37" w15:restartNumberingAfterBreak="0">
     <w:nsid w:val="4AF1453D"/>
     <w:multiLevelType w:val="hybridMultilevel"/>
     <w:tmpl w:val="2DF6B364"/>
@@ -39859,7 +41934,7 @@
       </w:pPr>
     </w:lvl>
   </w:abstractNum>
-  <w:abstractNum w:abstractNumId="37" w15:restartNumberingAfterBreak="0">
+  <w:abstractNum w:abstractNumId="38" w15:restartNumberingAfterBreak="0">
     <w:nsid w:val="4D7D7E4D"/>
     <w:multiLevelType w:val="hybridMultilevel"/>
     <w:tmpl w:val="F2646EBE"/>
@@ -39948,7 +42023,7 @@
       </w:pPr>
     </w:lvl>
   </w:abstractNum>
-  <w:abstractNum w:abstractNumId="38" w15:restartNumberingAfterBreak="0">
+  <w:abstractNum w:abstractNumId="39" w15:restartNumberingAfterBreak="0">
     <w:nsid w:val="50533B66"/>
     <w:multiLevelType w:val="hybridMultilevel"/>
     <w:tmpl w:val="5636C2DC"/>
@@ -40037,7 +42112,7 @@
       </w:pPr>
     </w:lvl>
   </w:abstractNum>
-  <w:abstractNum w:abstractNumId="39" w15:restartNumberingAfterBreak="0">
+  <w:abstractNum w:abstractNumId="40" w15:restartNumberingAfterBreak="0">
     <w:nsid w:val="56233EF5"/>
     <w:multiLevelType w:val="hybridMultilevel"/>
     <w:tmpl w:val="E676E642"/>
@@ -40126,7 +42201,7 @@
       </w:pPr>
     </w:lvl>
   </w:abstractNum>
-  <w:abstractNum w:abstractNumId="40" w15:restartNumberingAfterBreak="0">
+  <w:abstractNum w:abstractNumId="41" w15:restartNumberingAfterBreak="0">
     <w:nsid w:val="57231364"/>
     <w:multiLevelType w:val="multilevel"/>
     <w:tmpl w:val="1F5C620E"/>
@@ -40224,7 +42299,7 @@
       </w:pPr>
     </w:lvl>
   </w:abstractNum>
-  <w:abstractNum w:abstractNumId="41" w15:restartNumberingAfterBreak="0">
+  <w:abstractNum w:abstractNumId="42" w15:restartNumberingAfterBreak="0">
     <w:nsid w:val="583E1374"/>
     <w:multiLevelType w:val="hybridMultilevel"/>
     <w:tmpl w:val="D1B20FDC"/>
@@ -40313,7 +42388,7 @@
       </w:pPr>
     </w:lvl>
   </w:abstractNum>
-  <w:abstractNum w:abstractNumId="42" w15:restartNumberingAfterBreak="0">
+  <w:abstractNum w:abstractNumId="43" w15:restartNumberingAfterBreak="0">
     <w:nsid w:val="59C815E7"/>
     <w:multiLevelType w:val="hybridMultilevel"/>
     <w:tmpl w:val="88A820DA"/>
@@ -40402,7 +42477,7 @@
       </w:pPr>
     </w:lvl>
   </w:abstractNum>
-  <w:abstractNum w:abstractNumId="43" w15:restartNumberingAfterBreak="0">
+  <w:abstractNum w:abstractNumId="44" w15:restartNumberingAfterBreak="0">
     <w:nsid w:val="63C71501"/>
     <w:multiLevelType w:val="hybridMultilevel"/>
     <w:tmpl w:val="990C0364"/>
@@ -40491,7 +42566,7 @@
       </w:pPr>
     </w:lvl>
   </w:abstractNum>
-  <w:abstractNum w:abstractNumId="44" w15:restartNumberingAfterBreak="0">
+  <w:abstractNum w:abstractNumId="45" w15:restartNumberingAfterBreak="0">
     <w:nsid w:val="64A902B5"/>
     <w:multiLevelType w:val="hybridMultilevel"/>
     <w:tmpl w:val="BDFAB3C6"/>
@@ -40580,7 +42655,7 @@
       </w:pPr>
     </w:lvl>
   </w:abstractNum>
-  <w:abstractNum w:abstractNumId="45" w15:restartNumberingAfterBreak="0">
+  <w:abstractNum w:abstractNumId="46" w15:restartNumberingAfterBreak="0">
     <w:nsid w:val="666F7537"/>
     <w:multiLevelType w:val="hybridMultilevel"/>
     <w:tmpl w:val="2AB6008C"/>
@@ -40693,7 +42768,7 @@
       </w:rPr>
     </w:lvl>
   </w:abstractNum>
-  <w:abstractNum w:abstractNumId="46" w15:restartNumberingAfterBreak="0">
+  <w:abstractNum w:abstractNumId="47" w15:restartNumberingAfterBreak="0">
     <w:nsid w:val="6A162D47"/>
     <w:multiLevelType w:val="hybridMultilevel"/>
     <w:tmpl w:val="9D02D4BE"/>
@@ -40782,7 +42857,7 @@
       </w:pPr>
     </w:lvl>
   </w:abstractNum>
-  <w:abstractNum w:abstractNumId="47" w15:restartNumberingAfterBreak="0">
+  <w:abstractNum w:abstractNumId="48" w15:restartNumberingAfterBreak="0">
     <w:nsid w:val="6A47734B"/>
     <w:multiLevelType w:val="hybridMultilevel"/>
     <w:tmpl w:val="4FDC1106"/>
@@ -40871,7 +42946,7 @@
       </w:pPr>
     </w:lvl>
   </w:abstractNum>
-  <w:abstractNum w:abstractNumId="48" w15:restartNumberingAfterBreak="0">
+  <w:abstractNum w:abstractNumId="49" w15:restartNumberingAfterBreak="0">
     <w:nsid w:val="723D520F"/>
     <w:multiLevelType w:val="hybridMultilevel"/>
     <w:tmpl w:val="14F43858"/>
@@ -40960,7 +43035,7 @@
       </w:pPr>
     </w:lvl>
   </w:abstractNum>
-  <w:abstractNum w:abstractNumId="49" w15:restartNumberingAfterBreak="0">
+  <w:abstractNum w:abstractNumId="50" w15:restartNumberingAfterBreak="0">
     <w:nsid w:val="75A87C4C"/>
     <w:multiLevelType w:val="hybridMultilevel"/>
     <w:tmpl w:val="DC4CDFAA"/>
@@ -41077,7 +43152,7 @@
       </w:pPr>
     </w:lvl>
   </w:abstractNum>
-  <w:abstractNum w:abstractNumId="50" w15:restartNumberingAfterBreak="0">
+  <w:abstractNum w:abstractNumId="51" w15:restartNumberingAfterBreak="0">
     <w:nsid w:val="7DA86425"/>
     <w:multiLevelType w:val="hybridMultilevel"/>
     <w:tmpl w:val="13FAD7C4"/>
@@ -41166,7 +43241,7 @@
       </w:pPr>
     </w:lvl>
   </w:abstractNum>
-  <w:abstractNum w:abstractNumId="51" w15:restartNumberingAfterBreak="0">
+  <w:abstractNum w:abstractNumId="52" w15:restartNumberingAfterBreak="0">
     <w:nsid w:val="7E0F59E0"/>
     <w:multiLevelType w:val="hybridMultilevel"/>
     <w:tmpl w:val="81E2372A"/>
@@ -41256,16 +43331,16 @@
     </w:lvl>
   </w:abstractNum>
   <w:num w:numId="1">
-    <w:abstractNumId w:val="49"/>
+    <w:abstractNumId w:val="50"/>
   </w:num>
   <w:num w:numId="2">
-    <w:abstractNumId w:val="40"/>
+    <w:abstractNumId w:val="41"/>
   </w:num>
   <w:num w:numId="3">
     <w:abstractNumId w:val="6"/>
   </w:num>
   <w:num w:numId="4">
-    <w:abstractNumId w:val="45"/>
+    <w:abstractNumId w:val="46"/>
   </w:num>
   <w:num w:numId="5">
     <w:abstractNumId w:val="26"/>
@@ -41277,7 +43352,7 @@
     <w:abstractNumId w:val="31"/>
   </w:num>
   <w:num w:numId="8">
-    <w:abstractNumId w:val="37"/>
+    <w:abstractNumId w:val="38"/>
   </w:num>
   <w:num w:numId="9">
     <w:abstractNumId w:val="27"/>
@@ -41286,7 +43361,7 @@
     <w:abstractNumId w:val="23"/>
   </w:num>
   <w:num w:numId="11">
-    <w:abstractNumId w:val="43"/>
+    <w:abstractNumId w:val="44"/>
   </w:num>
   <w:num w:numId="12">
     <w:abstractNumId w:val="33"/>
@@ -41313,28 +43388,28 @@
     <w:abstractNumId w:val="14"/>
   </w:num>
   <w:num w:numId="20">
-    <w:abstractNumId w:val="46"/>
+    <w:abstractNumId w:val="47"/>
   </w:num>
   <w:num w:numId="21">
     <w:abstractNumId w:val="1"/>
   </w:num>
   <w:num w:numId="22">
-    <w:abstractNumId w:val="51"/>
+    <w:abstractNumId w:val="52"/>
   </w:num>
   <w:num w:numId="23">
-    <w:abstractNumId w:val="44"/>
+    <w:abstractNumId w:val="45"/>
   </w:num>
   <w:num w:numId="24">
     <w:abstractNumId w:val="19"/>
   </w:num>
   <w:num w:numId="25">
-    <w:abstractNumId w:val="41"/>
+    <w:abstractNumId w:val="42"/>
   </w:num>
   <w:num w:numId="26">
     <w:abstractNumId w:val="5"/>
   </w:num>
   <w:num w:numId="27">
-    <w:abstractNumId w:val="36"/>
+    <w:abstractNumId w:val="37"/>
   </w:num>
   <w:num w:numId="28">
     <w:abstractNumId w:val="3"/>
@@ -41358,10 +43433,10 @@
     <w:abstractNumId w:val="20"/>
   </w:num>
   <w:num w:numId="35">
-    <w:abstractNumId w:val="47"/>
+    <w:abstractNumId w:val="48"/>
   </w:num>
   <w:num w:numId="36">
-    <w:abstractNumId w:val="48"/>
+    <w:abstractNumId w:val="49"/>
   </w:num>
   <w:num w:numId="37">
     <w:abstractNumId w:val="9"/>
@@ -41370,7 +43445,7 @@
     <w:abstractNumId w:val="30"/>
   </w:num>
   <w:num w:numId="39">
-    <w:abstractNumId w:val="39"/>
+    <w:abstractNumId w:val="40"/>
   </w:num>
   <w:num w:numId="40">
     <w:abstractNumId w:val="17"/>
@@ -41379,7 +43454,7 @@
     <w:abstractNumId w:val="0"/>
   </w:num>
   <w:num w:numId="42">
-    <w:abstractNumId w:val="42"/>
+    <w:abstractNumId w:val="43"/>
   </w:num>
   <w:num w:numId="43">
     <w:abstractNumId w:val="2"/>
@@ -41391,13 +43466,13 @@
     <w:abstractNumId w:val="4"/>
   </w:num>
   <w:num w:numId="46">
-    <w:abstractNumId w:val="50"/>
+    <w:abstractNumId w:val="51"/>
   </w:num>
   <w:num w:numId="47">
     <w:abstractNumId w:val="7"/>
   </w:num>
   <w:num w:numId="48">
-    <w:abstractNumId w:val="38"/>
+    <w:abstractNumId w:val="39"/>
   </w:num>
   <w:num w:numId="49">
     <w:abstractNumId w:val="15"/>
@@ -41410,6 +43485,9 @@
   </w:num>
   <w:num w:numId="52">
     <w:abstractNumId w:val="8"/>
+  </w:num>
+  <w:num w:numId="53">
+    <w:abstractNumId w:val="36"/>
   </w:num>
   <w:numIdMacAtCleanup w:val="47"/>
 </w:numbering>
@@ -41812,7 +43890,7 @@
   <w:style w:type="paragraph" w:default="1" w:styleId="Normal">
     <w:name w:val="Normal"/>
     <w:qFormat/>
-    <w:rsid w:val="00055EE9"/>
+    <w:rsid w:val="00657E21"/>
     <w:pPr>
       <w:spacing w:after="120" w:line="240" w:lineRule="auto"/>
       <w:ind w:firstLine="284"/>
@@ -43394,7 +45472,7 @@
 </file>
 
 <file path=customXml/itemProps1.xml><?xml version="1.0" encoding="utf-8"?>
-<ds:datastoreItem xmlns:ds="http://schemas.openxmlformats.org/officeDocument/2006/customXml" ds:itemID="{CE273C0E-7C0D-49F8-AE62-DDEEB9D02AF0}">
+<ds:datastoreItem xmlns:ds="http://schemas.openxmlformats.org/officeDocument/2006/customXml" ds:itemID="{2F6391FE-67C7-4E69-A22C-C36D2FAD4EBE}">
   <ds:schemaRefs>
     <ds:schemaRef ds:uri="http://schemas.openxmlformats.org/officeDocument/2006/bibliography"/>
   </ds:schemaRefs>

</xml_diff>

<commit_message>
Corregido hasta página 70 (58)
</commit_message>
<xml_diff>
--- a/Proyecto/Memoria/Memoria TFG.docx
+++ b/Proyecto/Memoria/Memoria TFG.docx
@@ -23963,22 +23963,20 @@
         <w:pStyle w:val="Prrafodelista"/>
         <w:ind w:left="644" w:firstLine="0"/>
       </w:pPr>
-      <w:bookmarkStart w:id="87" w:name="_GoBack"/>
+    </w:p>
+    <w:p>
+      <w:pPr>
+        <w:pStyle w:val="Ttulo4"/>
+      </w:pPr>
+      <w:bookmarkStart w:id="87" w:name="_Toc7783632"/>
+      <w:r>
+        <w:t xml:space="preserve">Algoritmos </w:t>
+      </w:r>
+      <w:r>
+        <w:t>Supervisados</w:t>
+      </w:r>
       <w:bookmarkEnd w:id="87"/>
     </w:p>
-    <w:p>
-      <w:pPr>
-        <w:pStyle w:val="Ttulo4"/>
-      </w:pPr>
-      <w:bookmarkStart w:id="88" w:name="_Toc7783632"/>
-      <w:r>
-        <w:t xml:space="preserve">Algoritmos </w:t>
-      </w:r>
-      <w:r>
-        <w:t>Supervisados</w:t>
-      </w:r>
-      <w:bookmarkEnd w:id="88"/>
-    </w:p>
     <w:p/>
     <w:p>
       <w:r>
@@ -23987,15 +23985,13 @@
     </w:p>
     <w:p>
       <w:r>
-        <w:t xml:space="preserve">Estos algoritmos se entrenan usando ejemplos </w:t>
-      </w:r>
-      <w:proofErr w:type="spellStart"/>
-      <w:r>
-        <w:t>preprocesados</w:t>
-      </w:r>
-      <w:proofErr w:type="spellEnd"/>
-      <w:r>
-        <w:t>, y su precisión se mide con un conjunto de test que es, como hemos visto anteriormente, excluyente respecto al conjunto de entrenamiento.</w:t>
+        <w:t>Estos algoritmos se entrenan usando ejemplos pre</w:t>
+      </w:r>
+      <w:r>
+        <w:t>-</w:t>
+      </w:r>
+      <w:r>
+        <w:t>procesados, y su precisión se mide con un conjunto de test que es, como hemos visto anteriormente, excluyente respecto al conjunto de entrenamiento.</w:t>
       </w:r>
     </w:p>
     <w:p>
@@ -24005,7 +24001,13 @@
     </w:p>
     <w:p>
       <w:r>
-        <w:t>Algunos de los algoritmos más importantes que están bajo este grupo son:</w:t>
+        <w:t xml:space="preserve">Algunos de los algoritmos más importantes que </w:t>
+      </w:r>
+      <w:r>
+        <w:t>se encuentran</w:t>
+      </w:r>
+      <w:r>
+        <w:t xml:space="preserve"> bajo este grupo son:</w:t>
       </w:r>
     </w:p>
     <w:p>
@@ -24061,7 +24063,7 @@
       <w:pPr>
         <w:pStyle w:val="Ttulo5"/>
       </w:pPr>
-      <w:bookmarkStart w:id="89" w:name="_Toc7783633"/>
+      <w:bookmarkStart w:id="88" w:name="_Toc7783633"/>
       <w:r>
         <w:t xml:space="preserve">K </w:t>
       </w:r>
@@ -24081,7 +24083,7 @@
       <w:r>
         <w:t xml:space="preserve"> (KNN)</w:t>
       </w:r>
-      <w:bookmarkEnd w:id="89"/>
+      <w:bookmarkEnd w:id="88"/>
     </w:p>
     <w:p/>
     <w:p>
@@ -24135,7 +24137,19 @@
         <w:t>es</w:t>
       </w:r>
       <w:r>
-        <w:t xml:space="preserve"> aquel que se basa en la búsqueda de atributos similares dentro del conjunto de los datos, y así poder predecir la clase a la que pertenece dicho atributo. Llevado hacia un razonamiento más humano, podríamos decir algo como: “Si se parece a un avión, es tan grande como un avión, vuela y van personas dentro, entonces es un avión”.</w:t>
+        <w:t xml:space="preserve"> aquel que se basa en la búsqueda de atributos similares dentro del conjunto de los datos, y así poder predecir la clase a la que pertenece dicho atributo. Llevado hacia un razonamiento más humano, </w:t>
+      </w:r>
+      <w:r>
+        <w:t>se  podría explicar</w:t>
+      </w:r>
+      <w:r>
+        <w:t xml:space="preserve"> </w:t>
+      </w:r>
+      <w:r>
+        <w:t>así</w:t>
+      </w:r>
+      <w:r>
+        <w:t>: “Si se parece a un avión, es tan grande como un avión, vuela y van personas dentro, entonces es un avión”.</w:t>
       </w:r>
     </w:p>
     <w:p>
@@ -24145,8 +24159,23 @@
     </w:p>
     <w:p>
       <w:r>
+        <w:t xml:space="preserve">Es importante </w:t>
+      </w:r>
+      <w:r>
+        <w:t xml:space="preserve">incidir en </w:t>
+      </w:r>
+      <w:r>
+        <w:t xml:space="preserve">que la búsqueda de estos K vecinos se realiza de una forma </w:t>
+      </w:r>
+      <w:r>
+        <w:t>radial mediante distancias gauss</w:t>
+      </w:r>
+      <w:r>
+        <w:t xml:space="preserve">ianas, de tal manera que, cuanto mayor sea K, más grande será el </w:t>
+      </w:r>
+      <w:r>
         <w:lastRenderedPageBreak/>
-        <w:t>Es importante que la búsqueda de estos K vecinos se realiza de una forma radial mediante distancias gaussianas, de tal manera que, cuanto mayor sea K, más grande será el círculo que se formará alrededor de la observación determinada para buscar los vecinos de la misma.</w:t>
+        <w:t>círculo que se formará alrededor de la observación determinada para buscar los vecinos de la misma.</w:t>
       </w:r>
     </w:p>
     <w:p/>
@@ -24218,7 +24247,7 @@
                               </w:rPr>
                               <w:fldChar w:fldCharType="separate"/>
                             </w:r>
-                            <w:bookmarkStart w:id="90" w:name="_Toc7783553"/>
+                            <w:bookmarkStart w:id="89" w:name="_Toc7783553"/>
                             <w:r>
                               <w:rPr>
                                 <w:noProof/>
@@ -24270,7 +24299,7 @@
                             <w:r>
                               <w:t>. KNN</w:t>
                             </w:r>
-                            <w:bookmarkEnd w:id="90"/>
+                            <w:bookmarkEnd w:id="89"/>
                           </w:p>
                         </w:txbxContent>
                       </wps:txbx>
@@ -24316,7 +24345,7 @@
                         </w:rPr>
                         <w:fldChar w:fldCharType="separate"/>
                       </w:r>
-                      <w:bookmarkStart w:id="91" w:name="_Toc7783553"/>
+                      <w:bookmarkStart w:id="90" w:name="_Toc7783553"/>
                       <w:r>
                         <w:rPr>
                           <w:noProof/>
@@ -24368,7 +24397,7 @@
                       <w:r>
                         <w:t>. KNN</w:t>
                       </w:r>
-                      <w:bookmarkEnd w:id="91"/>
+                      <w:bookmarkEnd w:id="90"/>
                     </w:p>
                   </w:txbxContent>
                 </v:textbox>
@@ -24447,15 +24476,25 @@
         </w:drawing>
       </w:r>
       <w:r>
-        <w:t xml:space="preserve">Como podemos ver en la figura 3-9, el elemento sobre el que estamos, representado con una estrella, ha buscado a los 3 elementos más cercanos y los ha introducido dentro de un círculo. Como se puede observar, es mayoría el número de elementos naranjas a los de azul dentro de este círculo, de tal manera que el elemento cuya clase estamos determinando tendrá inferida la clase B, correspondiente a </w:t>
-      </w:r>
-      <w:proofErr w:type="gramStart"/>
-      <w:r>
-        <w:t>los</w:t>
-      </w:r>
-      <w:proofErr w:type="gramEnd"/>
-      <w:r>
-        <w:t xml:space="preserve"> naranjas.</w:t>
+        <w:t xml:space="preserve">Como </w:t>
+      </w:r>
+      <w:r>
+        <w:t>se puede apreciar en la figura 2</w:t>
+      </w:r>
+      <w:r>
+        <w:t xml:space="preserve">-9, el elemento sobre el que </w:t>
+      </w:r>
+      <w:r>
+        <w:t>se quiere predecir la clase</w:t>
+      </w:r>
+      <w:r>
+        <w:t>, representado con una estrella, ha buscado a los 3 elementos más cercanos y los ha introducido dentro de un círculo. Como se puede observar, es mayoría el número de elementos naranjas a los de azul dentro de este círculo, de tal manera que el elemento cuya clase estamos determinando tendrá inferida l</w:t>
+      </w:r>
+      <w:r>
+        <w:t>a clase B, correspondiente al grupo naranja</w:t>
+      </w:r>
+      <w:r>
+        <w:t>.</w:t>
       </w:r>
     </w:p>
     <w:p>
@@ -24469,21 +24508,51 @@
         <w:t xml:space="preserve">El algoritmo funciona </w:t>
       </w:r>
       <w:r>
-        <w:t>usando la distancia como elemento de similitud, puesto que dos elementos muy cercanos se supone que serán muy parecidos. Así, del elemento del que se quiere saber el grupo se obtiene una lista de elementos cercanos, y usando modernas técnicas de indexación las computaciones que se tienen que hacer para obtener esta lista son mucho menores.</w:t>
-      </w:r>
-    </w:p>
-    <w:p>
-      <w:r>
-        <w:t>Una vez que se tiene la lista, se clasifica en función del grupo que posea la mayoría, donde todas las observaciones de la lista tienen el mismo peso.</w:t>
+        <w:t xml:space="preserve">usando la distancia como elemento de similitud, puesto que dos elementos muy cercanos se supone que serán muy parecidos. Así, del elemento del que se quiere saber el grupo se obtiene una lista de elementos cercanos, y usando modernas técnicas de indexación las computaciones que se </w:t>
+      </w:r>
+      <w:r>
+        <w:t>deben</w:t>
+      </w:r>
+      <w:r>
+        <w:t xml:space="preserve"> </w:t>
+      </w:r>
+      <w:r>
+        <w:t>de</w:t>
+      </w:r>
+      <w:r>
+        <w:t xml:space="preserve"> hacer para obtener esta lista son mucho menores.</w:t>
+      </w:r>
+    </w:p>
+    <w:p>
+      <w:r>
+        <w:t xml:space="preserve">Una vez que se tiene la lista, se clasifica en función del grupo que posea la mayoría, donde todas las observaciones de la lista </w:t>
+      </w:r>
+      <w:r>
+        <w:t>poseen</w:t>
+      </w:r>
+      <w:r>
+        <w:t xml:space="preserve"> el mismo peso.</w:t>
       </w:r>
     </w:p>
     <w:p/>
     <w:p>
       <w:r>
-        <w:t xml:space="preserve">El algoritmo KNN tiene una serie de características </w:t>
-      </w:r>
-      <w:r>
-        <w:t>propias que determinan cuando debe ser utilizado y los “peligros” que entraña, de tal forma que las expongo a continuación:</w:t>
+        <w:t xml:space="preserve">El algoritmo KNN </w:t>
+      </w:r>
+      <w:r>
+        <w:t>alberga</w:t>
+      </w:r>
+      <w:r>
+        <w:t xml:space="preserve"> una serie de características </w:t>
+      </w:r>
+      <w:r>
+        <w:t>propias que determinan cuando debe ser utiliz</w:t>
+      </w:r>
+      <w:r>
+        <w:t>ado y los “peligros” que entraña, exponiéndose todo ello a continuación</w:t>
+      </w:r>
+      <w:r>
+        <w:t>:</w:t>
       </w:r>
     </w:p>
     <w:p/>
@@ -24505,6 +24574,7 @@
       </w:r>
     </w:p>
     <w:p/>
+    <w:p/>
     <w:p>
       <w:pPr>
         <w:pStyle w:val="Prrafodelista"/>
@@ -24520,12 +24590,51 @@
     </w:p>
     <w:p>
       <w:r>
-        <w:t>Como se puede deducir, al mirar sólo a los elementos más cercanos se incurre en que se toma una decisión a nivel local, no como otros algoritmos como los árboles de decisión (que veremos posteriormente), que las toman a nivel global. De esta forma, habrá que tener cuidado con los valores de K, puesto que un valor pequeño es susceptible al ruido que pueda generar una zona y, por lo tanto, dar un valor erróneo.</w:t>
-      </w:r>
-    </w:p>
-    <w:p>
-      <w:r>
-        <w:t>Además, este modelo cae en underfitting y overfitting muy fácilmente si no se obtiene un valor de K preciso. En caso de obtener un valor demasiado pequeño, debido al ruido caeremos en overfitting, puesto que solo miraremos el elemento más cercano. Si el valor de K, por el contrario, es demasiado grande, caeremos en underfitting y el modelo se volverá demasiado simple. De este modo, como aproximación se suele aceptar que el valor de K sea la raíz cuadrada del número total de elementos a determinar.</w:t>
+        <w:t xml:space="preserve">Como se puede deducir, al mirar sólo a los elementos más cercanos se incurre en que se toma una decisión a nivel local, no como otros algoritmos como los árboles de decisión (que </w:t>
+      </w:r>
+      <w:r>
+        <w:t>serán vistos</w:t>
+      </w:r>
+      <w:r>
+        <w:t xml:space="preserve"> posteriormente), que las toman a nivel global. De esta forma, </w:t>
+      </w:r>
+      <w:r>
+        <w:t>se deberá tener especial</w:t>
+      </w:r>
+      <w:r>
+        <w:t xml:space="preserve"> cuidado con los valores de K, puesto que un valor pequeño es susceptible al ruido que pueda generar una zona y, por lo tanto, </w:t>
+      </w:r>
+      <w:r>
+        <w:t>brindar</w:t>
+      </w:r>
+      <w:r>
+        <w:t xml:space="preserve"> un valor erróneo.</w:t>
+      </w:r>
+    </w:p>
+    <w:p>
+      <w:r>
+        <w:t xml:space="preserve">Además, este modelo </w:t>
+      </w:r>
+      <w:r>
+        <w:t>sufre de</w:t>
+      </w:r>
+      <w:r>
+        <w:t xml:space="preserve"> underfitting y overfitting muy fácilmente si no se obtiene un valor de K preciso. En caso de obtener un valor demasiado pequeño, debido al ruido </w:t>
+      </w:r>
+      <w:r>
+        <w:t>se caerá</w:t>
+      </w:r>
+      <w:r>
+        <w:t xml:space="preserve"> en overfitting, puesto que solo miraremos el elemento más cercano. Si el valor de K, por el contrario, es demasiado grande, </w:t>
+      </w:r>
+      <w:r>
+        <w:t>se puede sufrir de</w:t>
+      </w:r>
+      <w:r>
+        <w:t xml:space="preserve"> underfitting y el modelo se volverá demasiado simple. De este modo, como aproximación se suele aceptar que el valor de K sea la raíz cuadrada del número </w:t>
+      </w:r>
+      <w:r>
+        <w:t>total de elementos a determinar, aunque este valor siempre debe de ser corroborado puesto que depende de los datos del problema.</w:t>
       </w:r>
     </w:p>
     <w:p/>
@@ -24538,81 +24647,153 @@
         </w:numPr>
       </w:pPr>
       <w:r>
-        <w:t xml:space="preserve">KNN produce predicciones erróneas si no se hace un </w:t>
-      </w:r>
-      <w:proofErr w:type="spellStart"/>
-      <w:r>
-        <w:t>preprocesamiento</w:t>
-      </w:r>
-      <w:proofErr w:type="spellEnd"/>
-      <w:r>
-        <w:t xml:space="preserve"> correcto</w:t>
-      </w:r>
-    </w:p>
-    <w:p>
-      <w:r>
-        <w:t xml:space="preserve">KNN es un algoritmo muy delicado en términos de </w:t>
-      </w:r>
-      <w:proofErr w:type="spellStart"/>
-      <w:r>
-        <w:t>preprocesamiento</w:t>
-      </w:r>
-      <w:proofErr w:type="spellEnd"/>
-      <w:r>
-        <w:t xml:space="preserve">, puesto que al trabajar con distancias </w:t>
+        <w:t>KNN produce predicciones erróneas si no se hace un pre</w:t>
+      </w:r>
+      <w:r>
+        <w:t>-</w:t>
+      </w:r>
+      <w:r>
+        <w:t>procesamiento correcto</w:t>
+      </w:r>
+    </w:p>
+    <w:p>
+      <w:r>
+        <w:t>KNN es un algoritmo muy delicado en términos de pre</w:t>
+      </w:r>
+      <w:r>
+        <w:t>-</w:t>
+      </w:r>
+      <w:r>
+        <w:t xml:space="preserve">procesamiento, puesto que al trabajar con distancias </w:t>
+      </w:r>
+      <w:r>
+        <w:t>son</w:t>
+      </w:r>
+      <w:r>
+        <w:t xml:space="preserve"> importante los cambios que se hagan a las medidas de los datos. Por ejemplo, si hay numerosas dimensiones cercanas a un número, y también hay otra dimensión con una variabilidad enorme, el algoritmo no funcionará bien puesto que esta última será la más influyente de todas.</w:t>
+      </w:r>
+    </w:p>
+    <w:p>
+      <w:r>
+        <w:t>De este modo, para trabajar con este algoritmo un pre</w:t>
+      </w:r>
+      <w:r>
+        <w:t>-</w:t>
+      </w:r>
+      <w:r>
+        <w:t xml:space="preserve">procesamiento a base de centrado y escalado, y una eliminación de las columnas menos importantes escogidas con un PCA sería </w:t>
+      </w:r>
+      <w:r>
+        <w:t>óptimo</w:t>
+      </w:r>
+      <w:r>
+        <w:t>.</w:t>
+      </w:r>
+    </w:p>
+    <w:p/>
+    <w:p>
+      <w:pPr>
+        <w:pStyle w:val="Ttulo5"/>
+      </w:pPr>
+      <w:bookmarkStart w:id="91" w:name="_Toc7783634"/>
+      <w:r>
+        <w:t>Árboles de Decisión</w:t>
+      </w:r>
+      <w:bookmarkEnd w:id="91"/>
+    </w:p>
+    <w:p/>
+    <w:p>
+      <w:r>
+        <w:t>Una técnica muy utilizada en la clasificación que requiere una pequeña mención aparte es la utilización de los llamados árboles de decisión. Esta técnica es de una simpleza extrema, pero a la vez de una gran eficacia en una gran cantidad de problemas.</w:t>
+      </w:r>
+    </w:p>
+    <w:p>
+      <w:r>
+        <w:t xml:space="preserve">Los árboles de decisión recordemos que entran dentro de las técnicas de clasificación, y por lo tanto quieren hallar una respuesta a partir de unos datos previos. De este modo, un árbol de clasificación parte de un nodo raíz, que no </w:t>
+      </w:r>
+      <w:r>
+        <w:t>posee</w:t>
+      </w:r>
+      <w:r>
+        <w:t xml:space="preserve"> ninguna entrada, pero tiene salidas. Este nodo raíz se </w:t>
+      </w:r>
+      <w:r>
+        <w:t>formula</w:t>
+      </w:r>
+      <w:r>
+        <w:t xml:space="preserve"> una pregunta, y según la respuesta que obtenga </w:t>
+      </w:r>
+      <w:r>
+        <w:t>se irán desarrollando caminos</w:t>
+      </w:r>
+      <w:r>
+        <w:t>. En cada uno de estos caminos</w:t>
+      </w:r>
+      <w:r>
+        <w:t xml:space="preserve"> se plantarán nodos, donde se</w:t>
+      </w:r>
+      <w:r>
+        <w:t xml:space="preserve"> seguirá haciendo preguntas, y seguirá bifurcándose por cada respuesta hasta que sea capaz de llegar a una decisión final en cada camino. </w:t>
+      </w:r>
+      <w:r>
+        <w:t xml:space="preserve">Estos nodos que se han ido formando a base de preguntas a partir </w:t>
       </w:r>
       <w:proofErr w:type="gramStart"/>
       <w:r>
-        <w:t>es</w:t>
+        <w:t>del</w:t>
       </w:r>
       <w:proofErr w:type="gramEnd"/>
       <w:r>
-        <w:t xml:space="preserve"> importante los cambios que se hagan a las medidas de los datos. Por ejemplo, si hay numerosas dimensiones cercanas a un número, y también hay otra dimensión con una variabilidad enorme, el algoritmo no funcionará bien puesto que esta última será la más influyente de todas.</w:t>
-      </w:r>
-    </w:p>
-    <w:p>
-      <w:r>
-        <w:t xml:space="preserve">De este modo, para trabajar con este algoritmo un </w:t>
-      </w:r>
-      <w:proofErr w:type="spellStart"/>
-      <w:r>
-        <w:t>preprocesamiento</w:t>
-      </w:r>
-      <w:proofErr w:type="spellEnd"/>
-      <w:r>
-        <w:t xml:space="preserve"> a base de centrado y escalado, y una eliminación de las columnas menos importantes escogidas con un PCA sería perfecto.</w:t>
+        <w:t xml:space="preserve"> raíz serán denominados</w:t>
+      </w:r>
+      <w:r>
+        <w:t xml:space="preserve"> nodos intermedios, y las respuestas finales se denominarán como hojas, de las que por supuesto no saldrá ningún camin</w:t>
+      </w:r>
+      <w:r>
+        <w:t>o. Por cada nodo por el que pase</w:t>
+      </w:r>
+      <w:r>
+        <w:t>n los datos, se va haciendo una criba, de tal manera que al final de cada rama</w:t>
+      </w:r>
+      <w:r>
+        <w:t>, en las</w:t>
+      </w:r>
+      <w:r>
+        <w:t xml:space="preserve"> hojas</w:t>
+      </w:r>
+      <w:r>
+        <w:t>,</w:t>
+      </w:r>
+      <w:r>
+        <w:t xml:space="preserve"> solo queda un pequeño grupo de datos que poseen numerosas </w:t>
+      </w:r>
+      <w:r>
+        <w:t>características</w:t>
+      </w:r>
+      <w:r>
+        <w:t xml:space="preserve"> en común.</w:t>
       </w:r>
     </w:p>
     <w:p/>
     <w:p>
-      <w:pPr>
-        <w:pStyle w:val="Ttulo5"/>
-      </w:pPr>
-      <w:bookmarkStart w:id="92" w:name="_Toc7783634"/>
-      <w:r>
-        <w:t>Árboles de Decisión</w:t>
-      </w:r>
-      <w:bookmarkEnd w:id="92"/>
-    </w:p>
-    <w:p/>
-    <w:p>
-      <w:r>
-        <w:t>Una técnica muy utilizada en la clasificación que requiere una pequeña mención aparte es la utilización de los llamados árboles de decisión. Esta técnica es de una simpleza extrema, pero a la vez de una gran eficacia en una gran cantidad de problemas.</w:t>
-      </w:r>
-    </w:p>
-    <w:p>
-      <w:r>
-        <w:t>Los árboles de decisión recordemos que entran dentro de las técnicas de clasificación, y por lo tanto quieren hallar una respuesta a partir de unos datos previos. De este modo, un árbol de clasificación parte de un nodo raíz, que no tiene ninguna entrada, pero tiene salidas. Este nodo raíz se hace una pregunta, y según la respuesta que obtenga irá por un camino u otro. En cada uno de estos caminos seguirá haciendo preguntas, y seguirá bifurcándose por cada respuesta hasta que sea capaz de llegar a una decisión final en cada camino. Cada una de estas preguntas que se ha ido haciendo los llamaremos nodos intermedios, y las respuestas finales se denominarán como hojas, de las que por supuesto no saldrá ningún camino. Por cada nodo por el que pasan los datos, se va haciendo una criba, de tal manera que al final de cada rama a las hojas solo queda un pequeño grupo de datos que poseen numerosas cosas en común.</w:t>
-      </w:r>
-    </w:p>
-    <w:p/>
-    <w:p>
-      <w:r>
-        <w:t xml:space="preserve">La construcción de los árboles de decisión, como se puede apreciar, no es demasiado sencilla a simple vista, debido a que hay que hacer las preguntas adecuadas en el momento adecuado, y en un dataset de alta dimensionalidad el número de preguntas que se pueden hacer hace que el número de árboles construibles tienda a infinito. Por ello, se han creado algunos algoritmos </w:t>
+      <w:r>
+        <w:t xml:space="preserve">La construcción de los árboles de decisión, como se puede apreciar, no es demasiado sencilla a simple vista, debido a que </w:t>
+      </w:r>
+      <w:r>
+        <w:t>se deben</w:t>
+      </w:r>
+      <w:r>
+        <w:t xml:space="preserve"> hacer las preguntas adecuadas en el momento adecuado, y en un dataset de alta dimensionalidad el </w:t>
+      </w:r>
+      <w:r>
+        <w:t xml:space="preserve">gran </w:t>
+      </w:r>
+      <w:r>
+        <w:t xml:space="preserve">número de preguntas que se pueden hacer hace </w:t>
       </w:r>
       <w:r>
         <w:lastRenderedPageBreak/>
-        <w:t xml:space="preserve">que construyen árboles de decisión dentro de un espacio óptimo en tiempos razonables, como el de </w:t>
+        <w:t xml:space="preserve">que el número de árboles construibles tienda a infinito. Por ello, se han creado algunos algoritmos que construyen árboles de decisión dentro de un espacio óptimo en tiempos razonables, como el de </w:t>
       </w:r>
       <w:proofErr w:type="spellStart"/>
       <w:r>
@@ -24691,7 +24872,7 @@
                               </w:rPr>
                               <w:fldChar w:fldCharType="separate"/>
                             </w:r>
-                            <w:bookmarkStart w:id="93" w:name="_Toc7783554"/>
+                            <w:bookmarkStart w:id="92" w:name="_Toc7783554"/>
                             <w:r>
                               <w:rPr>
                                 <w:noProof/>
@@ -24743,7 +24924,7 @@
                             <w:r>
                               <w:t>. Estructura básica de un árbol de decisión</w:t>
                             </w:r>
-                            <w:bookmarkEnd w:id="93"/>
+                            <w:bookmarkEnd w:id="92"/>
                           </w:p>
                         </w:txbxContent>
                       </wps:txbx>
@@ -24792,7 +24973,7 @@
                         </w:rPr>
                         <w:fldChar w:fldCharType="separate"/>
                       </w:r>
-                      <w:bookmarkStart w:id="94" w:name="_Toc7783554"/>
+                      <w:bookmarkStart w:id="93" w:name="_Toc7783554"/>
                       <w:r>
                         <w:rPr>
                           <w:noProof/>
@@ -24844,7 +25025,7 @@
                       <w:r>
                         <w:t>. Estructura básica de un árbol de decisión</w:t>
                       </w:r>
-                      <w:bookmarkEnd w:id="94"/>
+                      <w:bookmarkEnd w:id="93"/>
                     </w:p>
                   </w:txbxContent>
                 </v:textbox>
@@ -24923,7 +25104,7 @@
         </w:drawing>
       </w:r>
       <w:r>
-        <w:t>Además, en la construcción se nos plantean otros interrogantes, como la elección de la pregunta adecuada o la condición de parada del algoritmo.</w:t>
+        <w:t>Además, en la construcción se plantean otros interrogantes, como la elección de la pregunta adecuada o la condición de parada del algoritmo.</w:t>
       </w:r>
     </w:p>
     <w:p>
@@ -24933,14 +25114,39 @@
     </w:p>
     <w:p>
       <w:r>
-        <w:t>Respecto a la condición de parada del algoritmo, es obvio que es algo obligatorio ya que si no el algoritmo seguiría ejecutándose hasta que se acabaran las dimensiones sobre las que preguntar, y eso no siempre es algo positivo de cara al resultado final. Normalmente se usan criterios como que todos los elementos restantes tras las preguntas tengan el mismo valor, y ese valor será el que se utilizará como hoja final de esa rama, y como condición de parada al mismo tiempo.</w:t>
-      </w:r>
-    </w:p>
-    <w:p>
-      <w:r>
-        <w:t>A continuación, voy a hacer una explicación de cómo se puede controlar y solucionar el overfitting, puesto que es el problema más común, de tal manera que se puedan mejorar estos árboles de clasificación y obtener resultados más certeros.</w:t>
-      </w:r>
-    </w:p>
+        <w:t>Respecto a la condición de parada del algoritmo, es obvio</w:t>
+      </w:r>
+      <w:r>
+        <w:t xml:space="preserve"> que es algo obligatorio ya que, en caso contrario,</w:t>
+      </w:r>
+      <w:r>
+        <w:t xml:space="preserve"> el algoritmo seguiría ejecutándose hasta que se acabaran las dimensiones sobre las que preguntar, y eso no siempre es algo positivo de cara al resultado final. Normalmente se usan criterios </w:t>
+      </w:r>
+      <w:r>
+        <w:t xml:space="preserve">tales </w:t>
+      </w:r>
+      <w:r>
+        <w:t>como que todos los elementos restantes tras las preguntas tengan el mismo valor, y ese valor será el que se utiliz</w:t>
+      </w:r>
+      <w:r>
+        <w:t>ará como hoja final de esa rama</w:t>
+      </w:r>
+      <w:r>
+        <w:t xml:space="preserve"> y como condición de parada al mismo tiempo.</w:t>
+      </w:r>
+    </w:p>
+    <w:p>
+      <w:r>
+        <w:t xml:space="preserve">A continuación, </w:t>
+      </w:r>
+      <w:r>
+        <w:t>se procede</w:t>
+      </w:r>
+      <w:r>
+        <w:t xml:space="preserve"> a hacer una explicación de cómo se puede controlar y solucionar el overfitting, puesto que es el problema más común, de tal manera que se puedan mejorar estos árboles de clasificación y obtener resultados más certeros.</w:t>
+      </w:r>
+    </w:p>
+    <w:p/>
     <w:p>
       <w:pPr>
         <w:ind w:firstLine="708"/>
@@ -24956,7 +25162,13 @@
     </w:p>
     <w:p>
       <w:r>
-        <w:t>Para hacer esto, se debe de poner una condición muy restrictiva para parar el algoritmo, como el aumento de una cierta impureza o esencialmente en el error de la generalización.</w:t>
+        <w:t xml:space="preserve">Para hacer esto, se debe de poner una condición muy restrictiva para </w:t>
+      </w:r>
+      <w:r>
+        <w:t>dar por finalizado</w:t>
+      </w:r>
+      <w:r>
+        <w:t xml:space="preserve"> el algoritmo, como el aumento de una cierta impureza o esencialmente en el error de la generalización.</w:t>
       </w:r>
     </w:p>
     <w:p>
@@ -24965,11 +25177,14 @@
       </w:r>
     </w:p>
     <w:p/>
+    <w:p/>
+    <w:p/>
     <w:p>
       <w:pPr>
         <w:ind w:left="708" w:firstLine="0"/>
       </w:pPr>
       <w:r>
+        <w:lastRenderedPageBreak/>
         <w:t xml:space="preserve">2. </w:t>
       </w:r>
       <w:r>
@@ -24978,12 +25193,38 @@
     </w:p>
     <w:p>
       <w:r>
-        <w:t>Si nos decantamos por este método, se deja al algoritmo crecer hasta su máxima extensión, y tras la finalización del algoritmo empieza la poda. Esta se suele hacer cogiendo subárboles, y cambiando estos subárboles por una hoja final perteneciente al grupo que tiene a la mayoría de los individuos en ese subárbol.</w:t>
-      </w:r>
-    </w:p>
-    <w:p>
-      <w:r>
-        <w:lastRenderedPageBreak/>
+        <w:t>En caso de decantarse por este método</w:t>
+      </w:r>
+      <w:r>
+        <w:t>,</w:t>
+      </w:r>
+      <w:r>
+        <w:t xml:space="preserve"> el primer paso es</w:t>
+      </w:r>
+      <w:r>
+        <w:t xml:space="preserve"> deja</w:t>
+      </w:r>
+      <w:r>
+        <w:t>r</w:t>
+      </w:r>
+      <w:r>
+        <w:t xml:space="preserve"> al algoritmo crecer hasta su máxima extensión, y tras la finalización del algoritmo </w:t>
+      </w:r>
+      <w:r>
+        <w:t>comienza</w:t>
+      </w:r>
+      <w:r>
+        <w:t xml:space="preserve"> la poda. Esta se suele hacer </w:t>
+      </w:r>
+      <w:r>
+        <w:t>obteniendo</w:t>
+      </w:r>
+      <w:r>
+        <w:t xml:space="preserve"> subárboles, y cambiando estos subárboles por una hoja final perteneciente al grupo que tiene a la mayoría de los individuos en ese subárbol.</w:t>
+      </w:r>
+    </w:p>
+    <w:p>
+      <w:r>
         <w:t>Este método es el más utilizado debido a que da mejores resultados, fruto de una poda posterior donde las decisiones de donde recortar vienen dadas de un árbol completamente formado.</w:t>
       </w:r>
     </w:p>
@@ -24992,11 +25233,11 @@
       <w:pPr>
         <w:pStyle w:val="Ttulo5"/>
       </w:pPr>
-      <w:bookmarkStart w:id="95" w:name="_Toc7783635"/>
+      <w:bookmarkStart w:id="94" w:name="_Toc7783635"/>
       <w:r>
         <w:t>Regresión</w:t>
       </w:r>
-      <w:bookmarkEnd w:id="95"/>
+      <w:bookmarkEnd w:id="94"/>
     </w:p>
     <w:p>
       <w:pPr>
@@ -25166,12 +25407,51 @@
     <w:p/>
     <w:p>
       <w:r>
-        <w:t>Con estas ecuaciones vemos el sumatorio de la diferencia entre el valor real y el valor esperado aplicando x sobre la función objetivo. En el primer caso, ya que se pueden dar restas negativas debido a que el valor de la función objetivo sea mayor que el real, cada iteración del sumatorio se pone en valor absoluto, puesto que lo que nos interesa es la distancia de fallo.</w:t>
+        <w:t xml:space="preserve">Con estas ecuaciones </w:t>
+      </w:r>
+      <w:r>
+        <w:t>se aprecia</w:t>
+      </w:r>
+      <w:r>
+        <w:t xml:space="preserve"> el sumatorio de la diferencia entre el valor real y el valor esperado aplicando x sobre la función objetivo. En el primer caso, ya que se pueden dar </w:t>
+      </w:r>
+      <w:r>
+        <w:t>sustracciones</w:t>
+      </w:r>
+      <w:r>
+        <w:t xml:space="preserve"> negativas debido a que el valor de la función objetivo sea mayor que el real, </w:t>
+      </w:r>
+      <w:r>
+        <w:t xml:space="preserve">a </w:t>
+      </w:r>
+      <w:r>
+        <w:t xml:space="preserve">cada iteración del sumatorio </w:t>
+      </w:r>
+      <w:r>
+        <w:t>se le aplica el valor absoluto</w:t>
+      </w:r>
+      <w:r>
+        <w:t xml:space="preserve">, puesto que lo que </w:t>
+      </w:r>
+      <w:r>
+        <w:t>es interesante</w:t>
+      </w:r>
+      <w:r>
+        <w:t xml:space="preserve"> es la distancia de</w:t>
+      </w:r>
+      <w:r>
+        <w:t>l</w:t>
+      </w:r>
+      <w:r>
+        <w:t xml:space="preserve"> fallo.</w:t>
       </w:r>
     </w:p>
     <w:p>
       <w:r>
         <w:t>En el caso de la segunda ecuación, al estar calculando el error cuadrático no es necesario aplicar el valor absoluto, puesto que cualquier valor elevado al cuadrado será positivo.</w:t>
+      </w:r>
+      <w:r>
+        <w:t xml:space="preserve"> En esta ecuación, los errores grandes son penalizados exponencialmente, mientras que los pequeños son minimizados.</w:t>
       </w:r>
     </w:p>
     <w:p/>
@@ -25259,17 +25539,11 @@
       </m:oMathPara>
     </w:p>
     <w:p>
-      <w:pPr>
+      <w:r>
         <w:rPr>
           <w:rFonts w:eastAsiaTheme="minorEastAsia"/>
         </w:rPr>
-      </w:pPr>
-    </w:p>
-    <w:p>
-      <w:r>
-        <w:rPr>
-          <w:rFonts w:eastAsiaTheme="minorEastAsia"/>
-        </w:rPr>
+        <w:lastRenderedPageBreak/>
         <w:t>Donde a y b son los llamados coeficientes de regresión. Usando el método del mínimo cuadrado, se debe de hallar a y b para que la suma de los errores cuadrados sea mínima, y por lo tanto la función objetivo elegida sea la más cercana a la ideal. Sobre esta función objetivo posteriormente se podrán hacer las predicciones de valores futuros.</w:t>
       </w:r>
     </w:p>
@@ -25280,7 +25554,6 @@
           <w:noProof/>
           <w:lang w:eastAsia="es-ES"/>
         </w:rPr>
-        <w:lastRenderedPageBreak/>
         <mc:AlternateContent>
           <mc:Choice Requires="wps">
             <w:drawing>
@@ -25343,7 +25616,7 @@
                               </w:rPr>
                               <w:fldChar w:fldCharType="separate"/>
                             </w:r>
-                            <w:bookmarkStart w:id="96" w:name="_Toc7783555"/>
+                            <w:bookmarkStart w:id="95" w:name="_Toc7783555"/>
                             <w:r>
                               <w:rPr>
                                 <w:noProof/>
@@ -25395,7 +25668,7 @@
                             <w:r>
                               <w:t>. Regresiones</w:t>
                             </w:r>
-                            <w:bookmarkEnd w:id="96"/>
+                            <w:bookmarkEnd w:id="95"/>
                           </w:p>
                         </w:txbxContent>
                       </wps:txbx>
@@ -25441,7 +25714,7 @@
                         </w:rPr>
                         <w:fldChar w:fldCharType="separate"/>
                       </w:r>
-                      <w:bookmarkStart w:id="97" w:name="_Toc7783555"/>
+                      <w:bookmarkStart w:id="96" w:name="_Toc7783555"/>
                       <w:r>
                         <w:rPr>
                           <w:noProof/>
@@ -25493,7 +25766,7 @@
                       <w:r>
                         <w:t>. Regresiones</w:t>
                       </w:r>
-                      <w:bookmarkEnd w:id="97"/>
+                      <w:bookmarkEnd w:id="96"/>
                     </w:p>
                   </w:txbxContent>
                 </v:textbox>
@@ -25590,7 +25863,19 @@
         <w:t>Es importante destacar que no todas las regresiones so</w:t>
       </w:r>
       <w:r>
-        <w:t>n lineales, como en el caso anterior. También hay regresiones no lineales, que son aquellas en las que se ajusta el modelo con una ecuación con coeficiente 2 o superior, de tal forma que la recta de regresión no es recta sino curva. Estas ecuaciones siguen el siguiente formato:</w:t>
+        <w:t xml:space="preserve">n lineales, como en el caso </w:t>
+      </w:r>
+      <w:r>
+        <w:t xml:space="preserve">de la imagen </w:t>
+      </w:r>
+      <w:r>
+        <w:t xml:space="preserve">anterior. También </w:t>
+      </w:r>
+      <w:r>
+        <w:t>existen</w:t>
+      </w:r>
+      <w:r>
+        <w:t xml:space="preserve"> regresiones no lineales, que son aquellas en las que se ajusta el modelo con una ecuación con coeficiente 2 o superior, de tal forma que la recta de regresión no es recta sino curva. Estas ecuaciones siguen el siguiente formato:</w:t>
       </w:r>
     </w:p>
     <w:p>
@@ -25629,7 +25914,57 @@
             <w:rPr>
               <w:rFonts w:ascii="Cambria Math" w:hAnsi="Cambria Math"/>
             </w:rPr>
-            <m:t>=…+ i*</m:t>
+            <m:t>=</m:t>
+          </m:r>
+          <m:r>
+            <w:rPr>
+              <w:rFonts w:ascii="Cambria Math" w:hAnsi="Cambria Math"/>
+            </w:rPr>
+            <m:t>h</m:t>
+          </m:r>
+          <m:r>
+            <w:rPr>
+              <w:rFonts w:ascii="Cambria Math" w:hAnsi="Cambria Math"/>
+            </w:rPr>
+            <m:t>*</m:t>
+          </m:r>
+          <m:sSup>
+            <m:sSupPr>
+              <m:ctrlPr>
+                <w:rPr>
+                  <w:rFonts w:ascii="Cambria Math" w:hAnsi="Cambria Math"/>
+                  <w:i/>
+                </w:rPr>
+              </m:ctrlPr>
+            </m:sSupPr>
+            <m:e>
+              <m:r>
+                <w:rPr>
+                  <w:rFonts w:ascii="Cambria Math" w:hAnsi="Cambria Math"/>
+                </w:rPr>
+                <m:t>x</m:t>
+              </m:r>
+            </m:e>
+            <m:sup>
+              <m:r>
+                <w:rPr>
+                  <w:rFonts w:ascii="Cambria Math" w:hAnsi="Cambria Math"/>
+                </w:rPr>
+                <m:t>k</m:t>
+              </m:r>
+            </m:sup>
+          </m:sSup>
+          <m:r>
+            <w:rPr>
+              <w:rFonts w:ascii="Cambria Math" w:hAnsi="Cambria Math"/>
+            </w:rPr>
+            <m:t>+…</m:t>
+          </m:r>
+          <m:r>
+            <w:rPr>
+              <w:rFonts w:ascii="Cambria Math" w:hAnsi="Cambria Math"/>
+            </w:rPr>
+            <m:t>+ i*</m:t>
           </m:r>
           <m:sSup>
             <m:sSupPr>
@@ -25666,25 +26001,24 @@
         </m:oMath>
       </m:oMathPara>
     </w:p>
+    <w:p>
+      <w:pPr>
+        <w:ind w:firstLine="0"/>
+      </w:pPr>
+    </w:p>
     <w:p/>
     <w:p>
-      <w:r>
-        <w:t>Esto se puede apreciar con detalle en el ejemplo mostrado en la figura 2-11.</w:t>
-      </w:r>
+      <w:pPr>
+        <w:pStyle w:val="Ttulo5"/>
+      </w:pPr>
+      <w:bookmarkStart w:id="97" w:name="_Toc7783636"/>
+      <w:r>
+        <w:t>Support Vector Machines (SVM)</w:t>
+      </w:r>
+      <w:bookmarkEnd w:id="97"/>
     </w:p>
     <w:p/>
     <w:p>
-      <w:pPr>
-        <w:pStyle w:val="Ttulo5"/>
-      </w:pPr>
-      <w:bookmarkStart w:id="98" w:name="_Toc7783636"/>
-      <w:r>
-        <w:t>Support Vector Machines (SVM)</w:t>
-      </w:r>
-      <w:bookmarkEnd w:id="98"/>
-    </w:p>
-    <w:p/>
-    <w:p>
       <w:r>
         <w:t>El algoritmo SVM es uno de los algoritmos más utilizados dentro del machine learning, puesto que tiene unas fuertes bases estadísticas y matemáticas y ha demostrado solvencia en muchísimas aplicaciones prácticas, como por ejemplo el reconocimiento de caracteres manuscritos.</w:t>
       </w:r>
@@ -25692,52 +26026,12 @@
         <w:t xml:space="preserve"> </w:t>
       </w:r>
       <w:r>
-        <w:t xml:space="preserve">Para comprender cómo funciona SVM, es importante entender la idea de los </w:t>
-      </w:r>
-      <w:proofErr w:type="spellStart"/>
-      <w:r>
-        <w:t>hiperplanos</w:t>
-      </w:r>
-      <w:proofErr w:type="spellEnd"/>
-      <w:r>
-        <w:t>, puesto que es el fundamento de esta técnica.</w:t>
-      </w:r>
-    </w:p>
-    <w:p>
-      <w:r>
-        <w:t xml:space="preserve">Los </w:t>
-      </w:r>
-      <w:proofErr w:type="spellStart"/>
-      <w:r>
-        <w:t>hiperplanos</w:t>
-      </w:r>
-      <w:proofErr w:type="spellEnd"/>
-      <w:r>
-        <w:t xml:space="preserve"> son planos infinitos en un determinado espacio. En el caso de SVM, estos </w:t>
-      </w:r>
-      <w:proofErr w:type="spellStart"/>
-      <w:r>
-        <w:t>hiperplanos</w:t>
-      </w:r>
-      <w:proofErr w:type="spellEnd"/>
-      <w:r>
-        <w:t xml:space="preserve"> se denominan “</w:t>
-      </w:r>
-      <w:proofErr w:type="spellStart"/>
-      <w:r>
-        <w:t>hiperplanos</w:t>
-      </w:r>
-      <w:proofErr w:type="spellEnd"/>
-      <w:r>
-        <w:t xml:space="preserve"> de margen máximo”. Estos </w:t>
-      </w:r>
-      <w:proofErr w:type="spellStart"/>
-      <w:r>
-        <w:t>hiperplanos</w:t>
-      </w:r>
-      <w:proofErr w:type="spellEnd"/>
-      <w:r>
-        <w:t xml:space="preserve"> se utilizan </w:t>
+        <w:t>Para comprender cómo funciona SVM, es importante entender la idea de los hiperplanos, puesto que es el fundamento de esta técnica.</w:t>
+      </w:r>
+    </w:p>
+    <w:p>
+      <w:r>
+        <w:t xml:space="preserve">Los hiperplanos son planos infinitos en un determinado espacio. En el caso de SVM, estos hiperplanos se denominan “hiperplanos de margen máximo”. Estos se utilizan </w:t>
       </w:r>
       <w:r>
         <w:t xml:space="preserve">como soporte de las fronteras </w:t>
@@ -25746,15 +26040,7 @@
         <w:t>para separar dos o más muestras de datos por el grupo al que pertenecen, de tal manera que se pueda conseguir la mejor separación posible.</w:t>
       </w:r>
       <w:r>
-        <w:t xml:space="preserve"> Cada frontera, al ser infinita en una dirección, solo tendrá dos </w:t>
-      </w:r>
-      <w:proofErr w:type="spellStart"/>
-      <w:r>
-        <w:t>hiperplanos</w:t>
-      </w:r>
-      <w:proofErr w:type="spellEnd"/>
-      <w:r>
-        <w:t xml:space="preserve"> que la soporten, uno a cada lado.</w:t>
+        <w:t xml:space="preserve"> Cada frontera, al ser infinita en una dirección, solo tendrá dos hiperplanos que la soporten, uno a cada lado.</w:t>
       </w:r>
     </w:p>
     <w:p>
@@ -25771,7 +26057,19 @@
         <w:t>fronteras</w:t>
       </w:r>
       <w:r>
-        <w:t xml:space="preserve">. Pero aquí se nos muestra un problema, y es que en el caso de que haya un nuevo dato, tendremos que saber cuál de </w:t>
+        <w:t xml:space="preserve">. Pero aquí se </w:t>
+      </w:r>
+      <w:r>
+        <w:t>plantea</w:t>
+      </w:r>
+      <w:r>
+        <w:t xml:space="preserve"> un problema, y es que en el caso de que haya un nuevo dato, </w:t>
+      </w:r>
+      <w:r>
+        <w:t>se tendrá</w:t>
+      </w:r>
+      <w:r>
+        <w:t xml:space="preserve"> que saber cuál de </w:t>
       </w:r>
       <w:r>
         <w:t>todas esas infinitas fronteras</w:t>
@@ -25786,34 +26084,29 @@
         <w:t xml:space="preserve"> que discierna mejor a qué grupo pertenecerá dicho punto.</w:t>
       </w:r>
       <w:r>
-        <w:t xml:space="preserve"> Aquí es donde entran en acción los </w:t>
-      </w:r>
-      <w:proofErr w:type="spellStart"/>
-      <w:r>
-        <w:t>hiperplanos</w:t>
-      </w:r>
-      <w:proofErr w:type="spellEnd"/>
-      <w:r>
-        <w:t xml:space="preserve">. Como hemos visto, cada frontera tiene dos </w:t>
-      </w:r>
-      <w:proofErr w:type="spellStart"/>
-      <w:r>
-        <w:t>hiperplanos</w:t>
-      </w:r>
-      <w:proofErr w:type="spellEnd"/>
-      <w:r>
-        <w:t xml:space="preserve">, que serán paralelos a la frontera, y su ubicación estará determinada por el elemento más cercano que se pueda encontrar desde la frontera hacia cada una de las clases de una forma ortogonal. De este modo, la frontera ideal será la que tenga una mayor distancia con sus </w:t>
-      </w:r>
-      <w:proofErr w:type="spellStart"/>
-      <w:r>
-        <w:t>hiperplanos</w:t>
-      </w:r>
-      <w:proofErr w:type="spellEnd"/>
-      <w:r>
-        <w:t xml:space="preserve"> de soporte, puesto que será la que tenga un mayor margen con cada una de las clases, y por lo tanto un menor índice de error</w:t>
+        <w:t xml:space="preserve"> Aquí es donde entran en acción los hiperplanos. Como </w:t>
+      </w:r>
+      <w:r>
+        <w:t>se ha</w:t>
+      </w:r>
+      <w:r>
+        <w:t xml:space="preserve"> visto, cada frontera </w:t>
+      </w:r>
+      <w:r>
+        <w:t>posee</w:t>
+      </w:r>
+      <w:r>
+        <w:t xml:space="preserve"> dos hiperplanos, que serán paralelos a la frontera, y su ubicación estará determinada por el elemento más cercano que se pueda encontrar desde la frontera hacia cada una de las clases de una forma ortogonal. De este modo, la frontera ideal será la que tenga una mayor distancia con sus hiperplanos de soporte, puesto que será la que tenga un mayor margen con cada una de las </w:t>
+      </w:r>
+      <w:r>
+        <w:lastRenderedPageBreak/>
+        <w:t>clases, y por lo tanto un menor índice de error</w:t>
       </w:r>
       <w:r>
         <w:t>, puesto que se hace una mejor generalización.</w:t>
+      </w:r>
+      <w:r>
+        <w:t xml:space="preserve"> Todo ello es fácilmente apreciable en la siguiente imagen:</w:t>
       </w:r>
     </w:p>
     <w:p>
@@ -25822,7 +26115,6 @@
           <w:noProof/>
           <w:lang w:eastAsia="es-ES"/>
         </w:rPr>
-        <w:lastRenderedPageBreak/>
         <w:drawing>
           <wp:anchor distT="0" distB="0" distL="114300" distR="114300" simplePos="0" relativeHeight="251698176" behindDoc="0" locked="0" layoutInCell="1" allowOverlap="1">
             <wp:simplePos x="0" y="0"/>
@@ -25953,7 +26245,7 @@
                               </w:rPr>
                               <w:fldChar w:fldCharType="separate"/>
                             </w:r>
-                            <w:bookmarkStart w:id="99" w:name="_Toc7783556"/>
+                            <w:bookmarkStart w:id="98" w:name="_Toc7783556"/>
                             <w:r>
                               <w:rPr>
                                 <w:noProof/>
@@ -26005,7 +26297,7 @@
                             <w:r>
                               <w:t>. SVM Linealmente Separable</w:t>
                             </w:r>
-                            <w:bookmarkEnd w:id="99"/>
+                            <w:bookmarkEnd w:id="98"/>
                           </w:p>
                         </w:txbxContent>
                       </wps:txbx>
@@ -26051,7 +26343,7 @@
                         </w:rPr>
                         <w:fldChar w:fldCharType="separate"/>
                       </w:r>
-                      <w:bookmarkStart w:id="100" w:name="_Toc7783556"/>
+                      <w:bookmarkStart w:id="99" w:name="_Toc7783556"/>
                       <w:r>
                         <w:rPr>
                           <w:noProof/>
@@ -26103,7 +26395,7 @@
                       <w:r>
                         <w:t>. SVM Linealmente Separable</w:t>
                       </w:r>
-                      <w:bookmarkEnd w:id="100"/>
+                      <w:bookmarkEnd w:id="99"/>
                     </w:p>
                   </w:txbxContent>
                 </v:textbox>
@@ -26114,31 +26406,51 @@
         </mc:AlternateContent>
       </w:r>
       <w:r>
-        <w:t xml:space="preserve">En caso de que la frontera deba de ser muy pequeña, normalmente se cae en un caso de overfitting, puesto que el margen de error para tomar las decisiones es pequeño y la frontera tendrá que ser más ajustada para poder tener unos </w:t>
-      </w:r>
-      <w:proofErr w:type="spellStart"/>
-      <w:r>
-        <w:t>hiperplanos</w:t>
-      </w:r>
-      <w:proofErr w:type="spellEnd"/>
-      <w:r>
-        <w:t xml:space="preserve"> de soporte lo más amplios posible.</w:t>
-      </w:r>
-    </w:p>
-    <w:p>
-      <w:r>
-        <w:t xml:space="preserve">Es importante a partir de ahora destacar que hay dos tipos de SVM, que son el lineal y el no lineal. En el caso del primero, se busca la frontera con el máximo margen con sus </w:t>
-      </w:r>
-      <w:proofErr w:type="spellStart"/>
-      <w:r>
-        <w:t>hiperplanos</w:t>
-      </w:r>
-      <w:proofErr w:type="spellEnd"/>
-      <w:r>
-        <w:t xml:space="preserve"> de apoyo, lo que hace que se le conozca también con el nombre de “clasificador de máximo margen". Si nos referimos a uno no linear, la técnica consiste en la transformación del espacio en el que se encuentran los datos, de tal forma que se pueda aplicar una frontera linear para separar las clases del problema.</w:t>
-      </w:r>
-      <w:r>
-        <w:t xml:space="preserve"> A continuación, expondré los diferentes casos que se pueden dar, de acuerdo con esta clasificación, y los detallaré en profundidad:</w:t>
+        <w:t>En caso de que la frontera deba de ser muy pequeña, normalmente se cae en un caso de overfitting, puesto que el margen de error para tomar las decisiones es pequeño y la frontera tendrá que ser más ajustada para poder tener unos hiperplanos de soporte lo más amplios posible</w:t>
+      </w:r>
+      <w:r>
+        <w:t>s</w:t>
+      </w:r>
+      <w:r>
+        <w:t>.</w:t>
+      </w:r>
+    </w:p>
+    <w:p>
+      <w:r>
+        <w:t xml:space="preserve">Es importante a partir de ahora destacar que hay dos tipos de SVM, que son el lineal y el no lineal. En el caso del primero, se busca la frontera con el máximo margen con sus hiperplanos de apoyo, lo que hace que se le conozca también con el nombre de “clasificador de máximo margen". </w:t>
+      </w:r>
+      <w:r>
+        <w:t>En caso de dar referencia a SVM no lineal</w:t>
+      </w:r>
+      <w:r>
+        <w:t>, la técnica consiste en la transformación del espacio en el que se encuentran los datos, de tal forma que se p</w:t>
+      </w:r>
+      <w:r>
+        <w:t>ueda aplicar una frontera lineal</w:t>
+      </w:r>
+      <w:r>
+        <w:t xml:space="preserve"> para separar las clases del problema.</w:t>
+      </w:r>
+      <w:r>
+        <w:t xml:space="preserve"> A continuación, </w:t>
+      </w:r>
+      <w:r>
+        <w:t xml:space="preserve">se expondrán estos </w:t>
+      </w:r>
+      <w:r>
+        <w:t>dif</w:t>
+      </w:r>
+      <w:r>
+        <w:t>erentes casos que se pueden dar</w:t>
+      </w:r>
+      <w:r>
+        <w:t xml:space="preserve"> de acuerdo con esta clasificación, y </w:t>
+      </w:r>
+      <w:r>
+        <w:t>se detallarán</w:t>
+      </w:r>
+      <w:r>
+        <w:t xml:space="preserve"> en profundidad:</w:t>
       </w:r>
     </w:p>
     <w:p/>
@@ -26210,7 +26522,13 @@
     </w:p>
     <w:p>
       <w:r>
-        <w:t>El caso de tener unos datos no separables linealmente hace que haya que tener mucho más cuidado a la hora de elegir la frontera, puesto que a veces muchas fronteras que no incurren prácticamente en errores en el entrenamiento tienen unos márgenes muy pequeños, y generalizan francamente mal. Por ello, en estos casos hay que hacer una aproximación llamada “</w:t>
+        <w:t xml:space="preserve">El caso de tener unos datos no separables linealmente hace que haya que tener mucho más cuidado a la hora de elegir la frontera, puesto que a veces muchas fronteras que no incurren prácticamente en errores en el entrenamiento tienen unos márgenes muy pequeños, y generalizan francamente mal. Por ello, en estos casos </w:t>
+      </w:r>
+      <w:r>
+        <w:t>se debe</w:t>
+      </w:r>
+      <w:r>
+        <w:t xml:space="preserve"> hacer una aproximación llamada “</w:t>
       </w:r>
       <w:proofErr w:type="spellStart"/>
       <w:r>
@@ -26226,11 +26544,17 @@
       </w:r>
       <w:proofErr w:type="spellEnd"/>
       <w:r>
-        <w:t xml:space="preserve">”, que consiste en la búsqueda de un equilibrio entre los márgenes de la frontera y el número de clasificaciones erróneas que se dan en el entrenamiento. Esto es reducible en cierto modo en la etapa previa al algoritmo, puesto que si se dividen los datos por su grupo real </w:t>
+        <w:t xml:space="preserve">”, que consiste en la búsqueda de un equilibrio entre los márgenes de la frontera y </w:t>
       </w:r>
       <w:r>
         <w:lastRenderedPageBreak/>
-        <w:t>creando subgrupos, y se detectan los outliers, podemos simplificar este proceso de “</w:t>
+        <w:t xml:space="preserve">el número de clasificaciones erróneas que se dan en el entrenamiento. Esto es reducible en cierto modo en la etapa previa al algoritmo, puesto que si se dividen los datos por su grupo real creando subgrupos, y se detectan los outliers, </w:t>
+      </w:r>
+      <w:r>
+        <w:t>se puede</w:t>
+      </w:r>
+      <w:r>
+        <w:t xml:space="preserve"> simplificar este proceso de “</w:t>
       </w:r>
       <w:proofErr w:type="spellStart"/>
       <w:r>
@@ -26330,7 +26654,7 @@
                               </w:rPr>
                               <w:fldChar w:fldCharType="separate"/>
                             </w:r>
-                            <w:bookmarkStart w:id="101" w:name="_Toc7783557"/>
+                            <w:bookmarkStart w:id="100" w:name="_Toc7783557"/>
                             <w:r>
                               <w:rPr>
                                 <w:noProof/>
@@ -26382,7 +26706,7 @@
                             <w:r>
                               <w:t>. SVM No Lineal</w:t>
                             </w:r>
-                            <w:bookmarkEnd w:id="101"/>
+                            <w:bookmarkEnd w:id="100"/>
                           </w:p>
                         </w:txbxContent>
                       </wps:txbx>
@@ -26431,7 +26755,7 @@
                         </w:rPr>
                         <w:fldChar w:fldCharType="separate"/>
                       </w:r>
-                      <w:bookmarkStart w:id="102" w:name="_Toc7783557"/>
+                      <w:bookmarkStart w:id="101" w:name="_Toc7783557"/>
                       <w:r>
                         <w:rPr>
                           <w:noProof/>
@@ -26483,7 +26807,7 @@
                       <w:r>
                         <w:t>. SVM No Lineal</w:t>
                       </w:r>
-                      <w:bookmarkEnd w:id="102"/>
+                      <w:bookmarkEnd w:id="101"/>
                     </w:p>
                   </w:txbxContent>
                 </v:textbox>
@@ -26562,13 +26886,31 @@
         </w:drawing>
       </w:r>
       <w:r>
-        <w:t xml:space="preserve">Si nos encontramos en un caso de kernel no lineal, hay que hacer la transformación del espacio tal como se explicó anteriormente y como se muestra simplificadamente en la figura </w:t>
+        <w:t xml:space="preserve">En el  </w:t>
+      </w:r>
+      <w:r>
+        <w:t>caso de</w:t>
+      </w:r>
+      <w:r>
+        <w:t xml:space="preserve"> haber un problema de</w:t>
+      </w:r>
+      <w:r>
+        <w:t xml:space="preserve"> kernel no lineal, </w:t>
+      </w:r>
+      <w:r>
+        <w:t>se debe</w:t>
+      </w:r>
+      <w:r>
+        <w:t xml:space="preserve"> hacer la transformación del espacio tal como se explicó anteriormente y como se muestra simplificadamente en la figura </w:t>
       </w:r>
       <w:r>
         <w:t>2</w:t>
       </w:r>
       <w:r>
-        <w:t>-12.</w:t>
+        <w:t>-13</w:t>
+      </w:r>
+      <w:r>
+        <w:t>.</w:t>
       </w:r>
     </w:p>
     <w:p>
@@ -26576,6 +26918,7 @@
         <w:t>Así, tras la transformación del espacio, se habrá convertido un problema no lineal en un problema lineal, y se podrán aplicar las técnicas anteriormente descritas para resolver el problema.</w:t>
       </w:r>
     </w:p>
+    <w:p/>
     <w:p/>
     <w:p>
       <w:r>
@@ -26603,7 +26946,19 @@
         </w:numPr>
       </w:pPr>
       <w:r>
-        <w:t>Al afrontar un problema con SVM, es importante decir el tipo de kernel que se usará (linear o radial), y controlar también la función de coste C.</w:t>
+        <w:t xml:space="preserve">Al afrontar un problema con SVM, es importante </w:t>
+      </w:r>
+      <w:r>
+        <w:t>anotar</w:t>
+      </w:r>
+      <w:r>
+        <w:t xml:space="preserve"> el tip</w:t>
+      </w:r>
+      <w:r>
+        <w:t>o de kernel que se usará (lineal</w:t>
+      </w:r>
+      <w:r>
+        <w:t xml:space="preserve"> o radial), y controlar también la función de coste C.</w:t>
       </w:r>
     </w:p>
     <w:p>
@@ -26615,24 +26970,41 @@
         </w:numPr>
       </w:pPr>
       <w:r>
-        <w:t>SVM también funciona con datos categóricos, pero para ello hay que aplicar una binarización, que ya se ha visto anteriormente.</w:t>
+        <w:t xml:space="preserve">SVM también funciona con datos categóricos, pero para ello hay que </w:t>
+      </w:r>
+      <w:r>
+        <w:t>aplicar una binarización, que</w:t>
+      </w:r>
+      <w:r>
+        <w:t xml:space="preserve"> se ha visto anteriormente.</w:t>
       </w:r>
     </w:p>
     <w:p/>
+    <w:p/>
+    <w:p/>
+    <w:p/>
+    <w:p/>
     <w:p>
       <w:pPr>
         <w:pStyle w:val="Ttulo4"/>
       </w:pPr>
-      <w:bookmarkStart w:id="103" w:name="_Toc7783637"/>
-      <w:r>
+      <w:bookmarkStart w:id="102" w:name="_Toc7783637"/>
+      <w:r>
+        <w:lastRenderedPageBreak/>
         <w:t>Algoritmos no Supervisados</w:t>
       </w:r>
-      <w:bookmarkEnd w:id="103"/>
+      <w:bookmarkEnd w:id="102"/>
     </w:p>
     <w:p/>
     <w:p>
       <w:r>
-        <w:t>El aprendizaje no supervisado se caracteriza por hacerse sobre un conjunto de datos sin etiquetas. Así, estos algoritmos tendrán que encontrar patrones en los datos y clasificarlos respecto a estos patrones sin ninguna intervención humana.</w:t>
+        <w:t>El aprendizaje no supervisado se caracteriza por hacerse sobre un conjunto de datos sin etiquetas</w:t>
+      </w:r>
+      <w:r>
+        <w:t xml:space="preserve"> de grupo</w:t>
+      </w:r>
+      <w:r>
+        <w:t>. Así, estos algoritmos tendrán que encontrar patrones en los datos y clasificarlos respecto a estos patrones sin ninguna intervención humana.</w:t>
       </w:r>
     </w:p>
     <w:p>
@@ -26650,7 +27022,13 @@
     </w:p>
     <w:p>
       <w:r>
-        <w:t>Algunos de los algoritmos más importantes que están en este grupo son:</w:t>
+        <w:t xml:space="preserve">Algunos de los algoritmos más importantes que </w:t>
+      </w:r>
+      <w:r>
+        <w:t>se encuentran encuadrados</w:t>
+      </w:r>
+      <w:r>
+        <w:t xml:space="preserve"> en este grupo son:</w:t>
       </w:r>
     </w:p>
     <w:p>
@@ -26663,7 +27041,6 @@
       </w:pPr>
       <w:proofErr w:type="spellStart"/>
       <w:r>
-        <w:lastRenderedPageBreak/>
         <w:t>KMeans</w:t>
       </w:r>
       <w:proofErr w:type="spellEnd"/>
@@ -26685,24 +27062,16 @@
       <w:pPr>
         <w:pStyle w:val="Ttulo5"/>
       </w:pPr>
-      <w:bookmarkStart w:id="104" w:name="_Toc7783638"/>
+      <w:bookmarkStart w:id="103" w:name="_Toc7783638"/>
       <w:r>
         <w:t>K Means</w:t>
       </w:r>
-      <w:bookmarkEnd w:id="104"/>
+      <w:bookmarkEnd w:id="103"/>
     </w:p>
     <w:p/>
     <w:p>
       <w:r>
-        <w:t xml:space="preserve">K-Means es una técnica de clustering de datos que se basa en la creación de un </w:t>
-      </w:r>
-      <w:proofErr w:type="spellStart"/>
-      <w:r>
-        <w:t>centroide</w:t>
-      </w:r>
-      <w:proofErr w:type="spellEnd"/>
-      <w:r>
-        <w:t>, normalmente creado como la media de un grupo de objetos, que se aplica a objetos en un espacio n-dimensional.</w:t>
+        <w:t>K-Means es una técnica de clustering de datos que se basa en la creación de un centroide, normalmente creado como la media de un grupo de objetos, que se aplica a objetos en un espacio n-dimensional.</w:t>
       </w:r>
     </w:p>
     <w:p>
@@ -26773,7 +27142,7 @@
                               </w:rPr>
                               <w:fldChar w:fldCharType="separate"/>
                             </w:r>
-                            <w:bookmarkStart w:id="105" w:name="_Toc7783558"/>
+                            <w:bookmarkStart w:id="104" w:name="_Toc7783558"/>
                             <w:r>
                               <w:rPr>
                                 <w:noProof/>
@@ -26825,7 +27194,7 @@
                             <w:r>
                               <w:t>. K-Means paso a paso</w:t>
                             </w:r>
-                            <w:bookmarkEnd w:id="105"/>
+                            <w:bookmarkEnd w:id="104"/>
                           </w:p>
                         </w:txbxContent>
                       </wps:txbx>
@@ -26871,7 +27240,7 @@
                         </w:rPr>
                         <w:fldChar w:fldCharType="separate"/>
                       </w:r>
-                      <w:bookmarkStart w:id="106" w:name="_Toc7783558"/>
+                      <w:bookmarkStart w:id="105" w:name="_Toc7783558"/>
                       <w:r>
                         <w:rPr>
                           <w:noProof/>
@@ -26923,7 +27292,7 @@
                       <w:r>
                         <w:t>. K-Means paso a paso</w:t>
                       </w:r>
-                      <w:bookmarkEnd w:id="106"/>
+                      <w:bookmarkEnd w:id="105"/>
                     </w:p>
                   </w:txbxContent>
                 </v:textbox>
@@ -27020,132 +27389,167 @@
         <w:t>El funcionamiento de K-Means es simple</w:t>
       </w:r>
       <w:r>
-        <w:t xml:space="preserve">: Se empieza con la elección de K </w:t>
+        <w:t xml:space="preserve">: Se empieza con la elección de K centroides, siendo K el número de grupos que </w:t>
+      </w:r>
+      <w:r>
+        <w:t>se pretende</w:t>
+      </w:r>
+      <w:r>
+        <w:t xml:space="preserve"> discernir. Entonces, a base de distancias gaussianas, se obtie</w:t>
+      </w:r>
+      <w:r>
+        <w:t>nen las distancias de cada elemento del dataset</w:t>
+      </w:r>
+      <w:r>
+        <w:t xml:space="preserve"> con los centroides y se </w:t>
+      </w:r>
+      <w:r>
+        <w:t>va asignando cada elemento</w:t>
+      </w:r>
+      <w:r>
+        <w:t xml:space="preserve"> a </w:t>
+      </w:r>
+      <w:r>
+        <w:t>un cierto grupo. Una vez finalizado este primer paso</w:t>
+      </w:r>
+      <w:r>
+        <w:t xml:space="preserve">, se redefine el centroide de cada grupo en función de los </w:t>
+      </w:r>
+      <w:r>
+        <w:t>elementos</w:t>
+      </w:r>
+      <w:r>
+        <w:t xml:space="preserve"> que estén formando en ese momento el cluster, y se vuelve a empezar. La condición de parada es la falta de elementos que cambien cualquier objeto de un cluster a otro, y por lo tanto que ninguno de los centroides tenga que cambiar su posición.</w:t>
+      </w:r>
+      <w:r>
+        <w:t xml:space="preserve"> </w:t>
+      </w:r>
+      <w:r>
+        <w:lastRenderedPageBreak/>
+        <w:t xml:space="preserve">Para evitar costes computacionales </w:t>
+      </w:r>
+      <w:r>
+        <w:t>innecesarios</w:t>
+      </w:r>
+      <w:r>
+        <w:t xml:space="preserve">, en datasets extremadamente grandes se puede aplicar una parada cuando menos de un 1% de los puntos hagan cambios, de tal manera que no se tengan que recalcular ni las distancias ni los centroides y, por lo tanto, </w:t>
+      </w:r>
+      <w:r>
+        <w:t>evitar iteraciones no necesarias en el algoritmo</w:t>
+      </w:r>
+      <w:r>
+        <w:t>.</w:t>
+      </w:r>
+    </w:p>
+    <w:p>
+      <w:pPr>
+        <w:ind w:firstLine="0"/>
+      </w:pPr>
+    </w:p>
+    <w:p>
+      <w:r>
+        <w:t xml:space="preserve">Otra visión que se puede tener del algoritmo es la de que es un algoritmo de optimización, donde la función objetivo </w:t>
+      </w:r>
+      <w:r>
+        <w:t>debe</w:t>
+      </w:r>
+      <w:r>
+        <w:t xml:space="preserve"> minimizar las distancias de los puntos con el centroide más cercano.</w:t>
+      </w:r>
+    </w:p>
+    <w:p>
+      <w:r>
+        <w:t xml:space="preserve">Es importante destacar que K-Means, como se ha comentado anteriormente, utiliza distancias euclídeas, pero </w:t>
+      </w:r>
+      <w:r>
+        <w:t>estas</w:t>
+      </w:r>
+      <w:r>
+        <w:t xml:space="preserve"> no son las únicas distancias que existen. Otra distancia que también sería compatible con este algoritmo sería la distancia de Manhattan, aunque con esta distancia en vez de </w:t>
+      </w:r>
+      <w:r>
+        <w:t>utilizar</w:t>
+      </w:r>
+      <w:r>
+        <w:t xml:space="preserve"> la media para calcular los centroides se </w:t>
+      </w:r>
+      <w:r>
+        <w:t>utilizaría</w:t>
+      </w:r>
+      <w:r>
+        <w:t xml:space="preserve"> la mediana. Por otra parte, la distancia de </w:t>
       </w:r>
       <w:proofErr w:type="spellStart"/>
       <w:r>
-        <w:t>centroides</w:t>
+        <w:t>Jaccard</w:t>
       </w:r>
       <w:proofErr w:type="spellEnd"/>
       <w:r>
-        <w:t xml:space="preserve">, siendo K el número de grupos que queremos discernir. Entonces, a base de distancias gaussianas, se obtienen las distancias de cada punto con los </w:t>
-      </w:r>
-      <w:proofErr w:type="spellStart"/>
-      <w:r>
-        <w:t>centroides</w:t>
-      </w:r>
-      <w:proofErr w:type="spellEnd"/>
-      <w:r>
-        <w:t xml:space="preserve"> y se asignan a los diferentes grupos. Una vez hecho esto, se redefine el </w:t>
-      </w:r>
-      <w:proofErr w:type="spellStart"/>
-      <w:r>
-        <w:t>centroide</w:t>
-      </w:r>
-      <w:proofErr w:type="spellEnd"/>
-      <w:r>
-        <w:t xml:space="preserve"> de cada grupo en función de los objetos que estén formando en ese momento el cluster, y se vuelve a empezar. La condición de parada es la falta de elementos que cambien cualquier objeto de un cluster a otro, y por lo tanto que ninguno de los </w:t>
-      </w:r>
-      <w:proofErr w:type="spellStart"/>
-      <w:r>
-        <w:t>centroides</w:t>
-      </w:r>
-      <w:proofErr w:type="spellEnd"/>
-      <w:r>
-        <w:t xml:space="preserve"> tenga que cambiar su posición.</w:t>
-      </w:r>
-      <w:r>
-        <w:t xml:space="preserve"> Para evitar costes computacionales extras, en datasets extremadamente grandes se puede aplicar una parada cuando menos de un 1% de los puntos hagan cambios, de tal manera que no se tengan que recalcular ni las distancias ni los </w:t>
-      </w:r>
-      <w:proofErr w:type="spellStart"/>
-      <w:r>
-        <w:t>centroides</w:t>
-      </w:r>
-      <w:proofErr w:type="spellEnd"/>
-      <w:r>
-        <w:t xml:space="preserve"> y, por lo tanto, ahorrarnos pasadas en el bucle del algoritmo.</w:t>
-      </w:r>
-    </w:p>
-    <w:p>
-      <w:pPr>
-        <w:ind w:firstLine="0"/>
-      </w:pPr>
-    </w:p>
-    <w:p>
-      <w:r>
-        <w:t xml:space="preserve">Otra visión que se puede tener del algoritmo es la de que es un algoritmo de optimización, donde la función objetivo tiene que minimizar las distancias de los puntos con el </w:t>
-      </w:r>
-      <w:proofErr w:type="spellStart"/>
-      <w:r>
-        <w:t>centroide</w:t>
-      </w:r>
-      <w:proofErr w:type="spellEnd"/>
-      <w:r>
-        <w:t xml:space="preserve"> más cercano.</w:t>
-      </w:r>
-    </w:p>
-    <w:p>
-      <w:r>
-        <w:lastRenderedPageBreak/>
-        <w:t xml:space="preserve">Es importante destacar que K-Means, como se ha comentado anteriormente, utiliza distancias euclídeas, pero que no son las únicas distancias que existen. Otra distancia que también sería compatible con este algoritmo sería la distancia de Manhattan, aunque con esta distancia en vez de usar la media para calcular los </w:t>
-      </w:r>
-      <w:proofErr w:type="spellStart"/>
-      <w:r>
-        <w:t>centroides</w:t>
-      </w:r>
-      <w:proofErr w:type="spellEnd"/>
-      <w:r>
-        <w:t xml:space="preserve"> se usaría la mediana. Por otra parte, la distancia de </w:t>
-      </w:r>
-      <w:proofErr w:type="spellStart"/>
-      <w:r>
-        <w:t>Jaccard</w:t>
-      </w:r>
-      <w:proofErr w:type="spellEnd"/>
-      <w:r>
-        <w:t xml:space="preserve"> es una distancia que se suele usar más en el análisis de documentos y la similitud entre los mismos y, por lo tanto, no es la más indicada para este algoritmo ni para este problema.</w:t>
-      </w:r>
-    </w:p>
-    <w:p>
-      <w:r>
-        <w:t xml:space="preserve">Una vez que tenemos claro que la distancia a usar en este algoritmo, y especialmente en este problema es la gaussiana, es interesante la explicación de la “suma del error cuadrado”. Esta suma consiste en la adición de las distancias de todos los puntos de un cluster con su </w:t>
-      </w:r>
-      <w:proofErr w:type="spellStart"/>
-      <w:r>
-        <w:t>centroide</w:t>
-      </w:r>
-      <w:proofErr w:type="spellEnd"/>
-      <w:r>
-        <w:t xml:space="preserve"> más cercano. Si esto se hace para varios clusters, el cluster más acertado será el que tenga una suma del error cuadrado menor. Al igual, si tenemos varios sets de clusters distintos, la mejor elección será la que posea la suma del error cuadrado más pequeña. La elección que se haga de los </w:t>
-      </w:r>
-      <w:proofErr w:type="spellStart"/>
-      <w:r>
-        <w:t>centroides</w:t>
-      </w:r>
-      <w:proofErr w:type="spellEnd"/>
-      <w:r>
-        <w:t xml:space="preserve"> al principio es vital para la suma del error cuadrado final.</w:t>
-      </w:r>
-    </w:p>
-    <w:p>
-      <w:r>
-        <w:t xml:space="preserve">La elección de los </w:t>
-      </w:r>
-      <w:proofErr w:type="spellStart"/>
-      <w:r>
-        <w:t>centroides</w:t>
-      </w:r>
-      <w:proofErr w:type="spellEnd"/>
-      <w:r>
-        <w:t xml:space="preserve"> iniciales es de gran importancia a la hora de iniciar el algoritmo de K-Means, puesto que las diferentes elecciones que se puedan hacer producen diferentes resultados y variar la suma del error cuadrado. Debido a esto, hay diferentes técnicas para la inicialización de estos </w:t>
-      </w:r>
-      <w:proofErr w:type="spellStart"/>
-      <w:r>
-        <w:t>centroides</w:t>
-      </w:r>
-      <w:proofErr w:type="spellEnd"/>
-      <w:r>
-        <w:t>:</w:t>
+        <w:t xml:space="preserve"> es una distancia que se suele usar más en el análisis de documentos y la similitud e</w:t>
+      </w:r>
+      <w:r>
+        <w:t>ntre los mismos y, por lo tanto</w:t>
+      </w:r>
+      <w:r>
+        <w:t xml:space="preserve"> no es la más indicada para este algoritmo ni para este problema.</w:t>
+      </w:r>
+    </w:p>
+    <w:p>
+      <w:r>
+        <w:t xml:space="preserve">Una vez que </w:t>
+      </w:r>
+      <w:r>
+        <w:t xml:space="preserve">se tiene clara </w:t>
+      </w:r>
+      <w:r>
+        <w:t>la dist</w:t>
+      </w:r>
+      <w:r>
+        <w:t>ancia a usar en este algoritmo</w:t>
+      </w:r>
+      <w:r>
+        <w:t>, es interesante la explicación de la “suma del error cuadrado”. Esta suma</w:t>
+      </w:r>
+      <w:r>
+        <w:t>, de forma similar a lo visto previamente en la regresión,</w:t>
+      </w:r>
+      <w:r>
+        <w:t xml:space="preserve"> consiste en la adición de las distancias de todos los puntos de un cluster con su centroide más cercano. Si esto se </w:t>
+      </w:r>
+      <w:r>
+        <w:t>realiza</w:t>
+      </w:r>
+      <w:r>
+        <w:t xml:space="preserve"> para varios clusters, el cluster más acertado será el que </w:t>
+      </w:r>
+      <w:r>
+        <w:t>posea</w:t>
+      </w:r>
+      <w:r>
+        <w:t xml:space="preserve"> una suma del error cuadrado menor. Al igual, si </w:t>
+      </w:r>
+      <w:r>
+        <w:t>se tienen</w:t>
+      </w:r>
+      <w:r>
+        <w:t xml:space="preserve"> varios sets de clusters distintos, la mejor elección será la que posea la suma del error cuadrado más pequeña. La elección que se haga de los centroides al principio es vital para la suma del error cuadrado final.</w:t>
+      </w:r>
+    </w:p>
+    <w:p>
+      <w:r>
+        <w:t xml:space="preserve">La elección de los centroides iniciales es de gran importancia a la hora de iniciar el algoritmo de K-Means, puesto que las diferentes elecciones que se puedan hacer producen diferentes resultados y variar la suma del error cuadrado. </w:t>
+      </w:r>
+      <w:r>
+        <w:t>Por ello</w:t>
+      </w:r>
+      <w:r>
+        <w:t xml:space="preserve">, </w:t>
+      </w:r>
+      <w:r>
+        <w:t>existen</w:t>
+      </w:r>
+      <w:r>
+        <w:t xml:space="preserve"> diferentes técnicas para la inicialización de estos centroides:</w:t>
       </w:r>
     </w:p>
     <w:p/>
@@ -27163,18 +27567,19 @@
     </w:p>
     <w:p>
       <w:r>
-        <w:t xml:space="preserve">La inicialización de los </w:t>
-      </w:r>
-      <w:proofErr w:type="spellStart"/>
-      <w:r>
-        <w:t>centroides</w:t>
-      </w:r>
-      <w:proofErr w:type="spellEnd"/>
-      <w:r>
-        <w:t xml:space="preserve"> en un punto aleatorio del espacio </w:t>
-      </w:r>
-      <w:r>
-        <w:t xml:space="preserve">hace que encontremos un mínimo local que pueda parecer óptimo, pero rara vez se consigue un mínimo global que sea la mejor solución del problema. </w:t>
+        <w:t xml:space="preserve">La inicialización de los centroides en un punto aleatorio del espacio </w:t>
+      </w:r>
+      <w:r>
+        <w:t>conlleva</w:t>
+      </w:r>
+      <w:r>
+        <w:t xml:space="preserve"> que </w:t>
+      </w:r>
+      <w:r>
+        <w:t>se pueda encontrar</w:t>
+      </w:r>
+      <w:r>
+        <w:t xml:space="preserve"> un mínimo local que pueda parecer óptimo, pero rara vez se consigue un mínimo global que sea la mejor solución del problema. </w:t>
       </w:r>
     </w:p>
     <w:p/>
@@ -27192,32 +27597,71 @@
     </w:p>
     <w:p>
       <w:r>
-        <w:t xml:space="preserve">Una técnica que se suele utilizar es la inicialización del algoritmo N veces de forma aleatoria, llegando hasta el final y seleccionando los clusters con menor suma de error cuadrado. Esta técnica presenta numerosos problemas, puesto que por una parte es muy costosa computacionalmente, pero además de ello, la </w:t>
-      </w:r>
-      <w:proofErr w:type="spellStart"/>
-      <w:r>
-        <w:t>reinicialización</w:t>
-      </w:r>
-      <w:proofErr w:type="spellEnd"/>
-      <w:r>
-        <w:t xml:space="preserve"> del algoritmo sobre los mismos datos hace que muchos intentos sean fallidos. Por ejemplo, si pasamos como parámetro al algoritmo K = 4, y hay 4 grupos bien diferenciados, pero tres de los </w:t>
-      </w:r>
-      <w:proofErr w:type="spellStart"/>
-      <w:r>
-        <w:t>centroides</w:t>
-      </w:r>
-      <w:proofErr w:type="spellEnd"/>
-      <w:r>
-        <w:t xml:space="preserve"> comienzan en uno de los grupos, este grupo acabará siendo dividido y por lo tanto la formación de los clusters será errónea.</w:t>
+        <w:t>Una técnica que se suele utilizar es la inicialización del algoritmo N veces de forma aleatoria, llegando hasta el final y seleccionando los clusters con menor suma de error cuadrado. Esta técnica presenta numerosos problemas, puesto que por una parte es muy costosa computacionalmente, pero además de ello, la re</w:t>
+      </w:r>
+      <w:r>
+        <w:t>-</w:t>
+      </w:r>
+      <w:r>
+        <w:t xml:space="preserve">inicialización del algoritmo sobre los mismos datos </w:t>
+      </w:r>
+      <w:r>
+        <w:t>conlleva</w:t>
+      </w:r>
+      <w:r>
+        <w:t xml:space="preserve"> que muchos intentos sean fallidos. Por ejemplo, si </w:t>
+      </w:r>
+      <w:r>
+        <w:t>se pasa</w:t>
+      </w:r>
+      <w:r>
+        <w:t xml:space="preserve"> com</w:t>
+      </w:r>
+      <w:r>
+        <w:t xml:space="preserve">o parámetro al algoritmo K = 4 </w:t>
+      </w:r>
+      <w:r>
+        <w:t xml:space="preserve">y </w:t>
+      </w:r>
+      <w:r>
+        <w:t>existen 4 grupos bien diferenciados,</w:t>
+      </w:r>
+      <w:r>
+        <w:t xml:space="preserve"> pero tres de los centroides comienzan en uno de los grupos, </w:t>
+      </w:r>
+      <w:r>
+        <w:t>dicho</w:t>
+      </w:r>
+      <w:r>
+        <w:t xml:space="preserve"> grupo acabará siendo dividido y por lo tanto la formación de los clusters será errónea.</w:t>
       </w:r>
     </w:p>
     <w:p/>
     <w:p>
       <w:r>
-        <w:t>De este modo, debido a estos grandes problemas que a veces los algoritmos no son capaces de superar, dependiendo especialmente de los datos y de las necesidades, se han desarrollado otras técnicas</w:t>
-      </w:r>
-      <w:r>
-        <w:t xml:space="preserve"> que explicaré a continuación:</w:t>
+        <w:lastRenderedPageBreak/>
+        <w:t xml:space="preserve">De </w:t>
+      </w:r>
+      <w:r>
+        <w:t>esta</w:t>
+      </w:r>
+      <w:r>
+        <w:t xml:space="preserve"> </w:t>
+      </w:r>
+      <w:r>
+        <w:t>manera</w:t>
+      </w:r>
+      <w:r>
+        <w:t>, debido a estos grandes problemas que a veces los algoritmos no son capaces de superar, dependiendo especialmente de los datos y de las necesidades, se han desarrollado otras técnicas</w:t>
+      </w:r>
+      <w:r>
+        <w:t xml:space="preserve"> que </w:t>
+      </w:r>
+      <w:r>
+        <w:t>se explican seguidamente</w:t>
+      </w:r>
+      <w:r>
+        <w:t>:</w:t>
       </w:r>
     </w:p>
     <w:p>
@@ -27225,15 +27669,19 @@
         <w:t xml:space="preserve">Un acercamiento que suele resultar bastante efectivo es </w:t>
       </w:r>
       <w:r>
-        <w:t xml:space="preserve">la obtención de una muestra de puntos y hacer clustering de los mismos mediante clustering jerárquico. Tras estos primeros clusters, se pueden obtener los </w:t>
-      </w:r>
-      <w:proofErr w:type="spellStart"/>
-      <w:r>
-        <w:t>centroides</w:t>
-      </w:r>
-      <w:proofErr w:type="spellEnd"/>
-      <w:r>
-        <w:t xml:space="preserve"> de los mismos y aplicar K-Means desde ese punto. Esta aproximación es muy efectiva especialmente si la cantidad de elementos a hacer clustering es pequeña, y es extremadamente efectiva si además K es un valor también muy reducido respecto al número de elementos a agrupar.</w:t>
+        <w:t xml:space="preserve">la obtención de una muestra de puntos y </w:t>
+      </w:r>
+      <w:r>
+        <w:t>ejecutar el algoritmo de</w:t>
+      </w:r>
+      <w:r>
+        <w:t xml:space="preserve"> clustering de los mismos mediante clustering jerárquico. Tras </w:t>
+      </w:r>
+      <w:r>
+        <w:t xml:space="preserve">la formación de </w:t>
+      </w:r>
+      <w:r>
+        <w:t>estos primeros clusters, se pueden obtener los centroides de los mismos y aplicar K-Means desde ese punto. Esta aproximación es muy efectiva especialmente si la cantidad de elementos a hacer clustering es pequeña, y es extremadamente efectiva si además K es un valor también muy reducido respecto al número de elementos a agrupar.</w:t>
       </w:r>
       <w:r>
         <w:t xml:space="preserve"> Esto es debido a que el clustering jerárquico es una técnica muy costosa computacionalmente, y un clustering de este tipo con una gran cantidad de datos y numerosos grupos tomaría demasiado tiempo computacional como para ser efectivo.</w:t>
@@ -27241,57 +27689,70 @@
     </w:p>
     <w:p>
       <w:r>
-        <w:lastRenderedPageBreak/>
         <w:t xml:space="preserve">Otro acercamiento también </w:t>
       </w:r>
       <w:r>
-        <w:t xml:space="preserve">sería la selección a dedo del </w:t>
-      </w:r>
-      <w:proofErr w:type="spellStart"/>
-      <w:r>
-        <w:t>centroide</w:t>
-      </w:r>
-      <w:proofErr w:type="spellEnd"/>
-      <w:r>
-        <w:t xml:space="preserve"> inicial, estando este situado en un punto determinado o siendo el centro de todos los puntos. Una vez hecho esto, los sucesivos </w:t>
-      </w:r>
-      <w:proofErr w:type="spellStart"/>
-      <w:r>
-        <w:t>centroides</w:t>
-      </w:r>
-      <w:proofErr w:type="spellEnd"/>
-      <w:r>
-        <w:t xml:space="preserve"> que se elijan tendrán que estar lo más separados posibles de este </w:t>
-      </w:r>
-      <w:proofErr w:type="spellStart"/>
-      <w:r>
-        <w:t>centroide</w:t>
-      </w:r>
-      <w:proofErr w:type="spellEnd"/>
-      <w:r>
-        <w:t xml:space="preserve"> primero. El problema de esta técnica es que se debe de hacer un análisis de los outliers perfecto en las etapas previas al machine learning, puesto que al elegir los elementos más separados se puede coger con gran facilidad un outlier y, por lo tanto, hacer un mal clustering. Otro problema que posee este método es que es bastante costoso computacionalmente el calcular el punto más alejado de un </w:t>
-      </w:r>
-      <w:proofErr w:type="spellStart"/>
-      <w:r>
-        <w:t>centroide</w:t>
-      </w:r>
-      <w:proofErr w:type="spellEnd"/>
-      <w:r>
-        <w:t>. Debido a esto, esta técnica solo se utiliza normalmente en subconjuntos, y no en datasets enteros.</w:t>
+        <w:t xml:space="preserve">sería la selección </w:t>
+      </w:r>
+      <w:r>
+        <w:t>“</w:t>
+      </w:r>
+      <w:r>
+        <w:t>a dedo</w:t>
+      </w:r>
+      <w:r>
+        <w:t>”</w:t>
+      </w:r>
+      <w:r>
+        <w:t xml:space="preserve"> del centroide inicial, estando este situado en un punto determinado o siendo el centro de todos los puntos. Una vez </w:t>
+      </w:r>
+      <w:r>
+        <w:t>realizado</w:t>
+      </w:r>
+      <w:r>
+        <w:t xml:space="preserve"> esto, los sucesivos centroides que se elijan </w:t>
+      </w:r>
+      <w:r>
+        <w:t>deberán</w:t>
+      </w:r>
+      <w:r>
+        <w:t xml:space="preserve"> estar lo más separados posibles de este centroide primero. El problema </w:t>
+      </w:r>
+      <w:r>
+        <w:t>que conlleva</w:t>
+      </w:r>
+      <w:r>
+        <w:t xml:space="preserve"> esta técnica es que se debe de hacer un análisis de los outliers perfecto en las etapas previas al machine learning, puesto que al elegir los elementos más separados se puede </w:t>
+      </w:r>
+      <w:r>
+        <w:t>escoger</w:t>
+      </w:r>
+      <w:r>
+        <w:t xml:space="preserve"> con gran facilidad un outlier y, por lo tanto, </w:t>
+      </w:r>
+      <w:r>
+        <w:t>realizar</w:t>
+      </w:r>
+      <w:r>
+        <w:t xml:space="preserve"> un </w:t>
+      </w:r>
+      <w:r>
+        <w:t>clustering incorrecto</w:t>
+      </w:r>
+      <w:r>
+        <w:t>. Otro problema que posee este método es que es bastante costoso computacionalmente el calcular el punto más alejado de un centroide. Debido a esto, esta técnica solo se utiliza normalmente en subconjuntos, y no en datasets enteros.</w:t>
       </w:r>
     </w:p>
     <w:p/>
     <w:p>
       <w:r>
-        <w:t xml:space="preserve">K-Means suele tener otros problemas, además de la elección del </w:t>
-      </w:r>
-      <w:proofErr w:type="spellStart"/>
-      <w:r>
-        <w:t>centroide</w:t>
-      </w:r>
-      <w:proofErr w:type="spellEnd"/>
-      <w:r>
-        <w:t xml:space="preserve"> inicial. En las siguientes líneas, analizaré estos problemas y las posibles soluciones que se pueden dar, o las recomendaciones a seguir a la hora de aplicar esta técnica:</w:t>
+        <w:t>K-Means suele tener otros problemas, además de la elección del centroide ini</w:t>
+      </w:r>
+      <w:r>
+        <w:t>cial. En las siguientes líneas se analizan</w:t>
+      </w:r>
+      <w:r>
+        <w:t xml:space="preserve"> estos problemas y las posibles soluciones que se pueden dar, o las recomendaciones a seguir a la hora de aplicar esta técnica:</w:t>
       </w:r>
     </w:p>
     <w:p/>
@@ -27312,44 +27773,66 @@
         <w:t xml:space="preserve">Uno de los problemas con los algoritmos de K-Means básicos </w:t>
       </w:r>
       <w:r>
-        <w:t xml:space="preserve">es que se puede dar que ningún punto sea asignado a un </w:t>
-      </w:r>
-      <w:proofErr w:type="spellStart"/>
-      <w:r>
-        <w:t>centroide</w:t>
-      </w:r>
-      <w:proofErr w:type="spellEnd"/>
-      <w:r>
-        <w:t xml:space="preserve"> y, por lo tanto, se obtenga un cluster totalmente vacío en las etapas de asignación de puntos a </w:t>
-      </w:r>
-      <w:proofErr w:type="spellStart"/>
-      <w:r>
-        <w:t>centroides</w:t>
-      </w:r>
-      <w:proofErr w:type="spellEnd"/>
-      <w:r>
-        <w:t xml:space="preserve"> anteriormente vistas. Debido a esto, los algoritmos de K-Means deberán de tener una serie de políticas de reemplazamiento de </w:t>
-      </w:r>
-      <w:proofErr w:type="spellStart"/>
-      <w:r>
-        <w:t>centroides</w:t>
-      </w:r>
-      <w:proofErr w:type="spellEnd"/>
-      <w:r>
-        <w:t xml:space="preserve"> por otros en caso de que esto pase, porque en caso contrario la suma del error cuadrado será demasiado alta, debido a las grandes distancias que puede acabar habiendo en el resto de grupos por las malas clasificaciones.</w:t>
-      </w:r>
-    </w:p>
-    <w:p>
-      <w:r>
-        <w:t xml:space="preserve">Una aproximación que suelen hacer estos algoritmos es coger el punto más alejado, y que por tanto más suma al error cuadrado, y eliminarlo, de tal manera que ningún </w:t>
-      </w:r>
-      <w:proofErr w:type="spellStart"/>
-      <w:r>
-        <w:t>centroide</w:t>
-      </w:r>
-      <w:proofErr w:type="spellEnd"/>
-      <w:r>
-        <w:t xml:space="preserve"> pueda establecer allí su primera base y por lo tanto no haya posibilidad de obtener grupos vacíos. Si se mira con perspectiva, este método está haciendo una eliminación de un outlier.</w:t>
+        <w:t xml:space="preserve">es que se puede dar que ningún punto sea asignado a un centroide y, por lo tanto, se obtenga un cluster totalmente vacío en las etapas de asignación de puntos a centroides anteriormente vistas. </w:t>
+      </w:r>
+      <w:r>
+        <w:t>Por esta razón</w:t>
+      </w:r>
+      <w:r>
+        <w:t>, los algoritmos de K-Means deberán de tener una serie de políticas de reemplazamiento de centroides por otros en caso de que esto pase, porque en caso contrario la suma del err</w:t>
+      </w:r>
+      <w:r>
+        <w:t>or cuadrado será demasiado alta</w:t>
+      </w:r>
+      <w:r>
+        <w:t xml:space="preserve"> debido a las grandes distancias </w:t>
+      </w:r>
+      <w:r>
+        <w:t>que se pueden acabar formando</w:t>
+      </w:r>
+      <w:r>
+        <w:t xml:space="preserve"> en el resto de grupos </w:t>
+      </w:r>
+      <w:r>
+        <w:t>debido a</w:t>
+      </w:r>
+      <w:r>
+        <w:t xml:space="preserve"> las clasificaciones</w:t>
+      </w:r>
+      <w:r>
+        <w:t xml:space="preserve"> erróneas</w:t>
+      </w:r>
+      <w:r>
+        <w:t>.</w:t>
+      </w:r>
+    </w:p>
+    <w:p>
+      <w:r>
+        <w:t>Una aproximación que s</w:t>
+      </w:r>
+      <w:r>
+        <w:t xml:space="preserve">uelen hacer estos algoritmos consiste en </w:t>
+      </w:r>
+      <w:r>
+        <w:t xml:space="preserve">coger el punto más alejado, y que por tanto más suma al error cuadrado, y eliminarlo, de tal manera que ningún centroide pueda establecer allí su primera base y por lo tanto no haya posibilidad de obtener grupos vacíos. </w:t>
+      </w:r>
+      <w:r>
+        <w:t>Si se analiza esta acción con otra perspectiva</w:t>
+      </w:r>
+      <w:r>
+        <w:t xml:space="preserve">, </w:t>
+      </w:r>
+      <w:r>
+        <w:t xml:space="preserve">se puede observar que </w:t>
+      </w:r>
+      <w:r>
+        <w:t xml:space="preserve">este método está </w:t>
+      </w:r>
+      <w:r>
+        <w:t>realizando</w:t>
+      </w:r>
+      <w:r>
+        <w:t xml:space="preserve"> una eliminación de un outlier.</w:t>
       </w:r>
     </w:p>
     <w:p/>
@@ -27367,20 +27850,75 @@
     </w:p>
     <w:p>
       <w:r>
-        <w:t xml:space="preserve">Obviamente, si usamos el error cuadrado el hecho de que haya elementos outliers influirá de gran manera al resultado final. Esto se debe a que los </w:t>
-      </w:r>
-      <w:proofErr w:type="spellStart"/>
-      <w:r>
-        <w:t>centroides</w:t>
-      </w:r>
-      <w:proofErr w:type="spellEnd"/>
-      <w:r>
-        <w:t>, al final del algoritmo, no estarán situados en el punto óptimo donde deberían, sino demasiado influenciados por los outliers, de tal manera que la suma del error cuadrado aumentará.</w:t>
-      </w:r>
-    </w:p>
-    <w:p>
-      <w:r>
-        <w:t>Por lo tanto, uno de los mayores problemas que tenemos a la hora de hacer clustering, y en especial con K-Means, es el problema de los outliers y su identificación. Hay muchas aproximaciones a identificar outliers, pero una de las más sencillas es la eliminación de puntos que presenten un error mucho más alto que los compañeros del cluster. También, si hay clusters especialmente pequeños, es interesante una valoración especial de si el cluster es válido, puesto que puede ser simplemente un grupo de outliers y no un grupo real válido.</w:t>
+        <w:t>De forma obvia se puede inferir que</w:t>
+      </w:r>
+      <w:r>
+        <w:t xml:space="preserve"> si</w:t>
+      </w:r>
+      <w:r>
+        <w:t xml:space="preserve"> se usa</w:t>
+      </w:r>
+      <w:r>
+        <w:t xml:space="preserve"> el error cuadrado</w:t>
+      </w:r>
+      <w:r>
+        <w:t>,</w:t>
+      </w:r>
+      <w:r>
+        <w:t xml:space="preserve"> el hecho de que haya elementos outliers influirá de gran manera al resultado final. Esto se debe a que los centroides, </w:t>
+      </w:r>
+      <w:r>
+        <w:t>tras la última iteración del algoritmo</w:t>
+      </w:r>
+      <w:r>
+        <w:t xml:space="preserve">, </w:t>
+      </w:r>
+      <w:r>
+        <w:t>es improbable que estén</w:t>
+      </w:r>
+      <w:r>
+        <w:t xml:space="preserve"> situados en el punto óptimo </w:t>
+      </w:r>
+      <w:r>
+        <w:lastRenderedPageBreak/>
+        <w:t>donde deberían</w:t>
+      </w:r>
+      <w:r>
+        <w:t xml:space="preserve"> de estar</w:t>
+      </w:r>
+      <w:r>
+        <w:t>, sino demasiado influenciados por los outliers, de tal manera que la suma del error cuadrado aumentará.</w:t>
+      </w:r>
+    </w:p>
+    <w:p>
+      <w:r>
+        <w:t xml:space="preserve">Por lo tanto, uno de los mayores problemas que </w:t>
+      </w:r>
+      <w:r>
+        <w:t>se tienen</w:t>
+      </w:r>
+      <w:r>
+        <w:t xml:space="preserve"> a la hora de hacer clustering, y en especial con K-Means, es el problema de los outliers y su identificación. </w:t>
+      </w:r>
+      <w:r>
+        <w:t>Existen</w:t>
+      </w:r>
+      <w:r>
+        <w:t xml:space="preserve"> </w:t>
+      </w:r>
+      <w:r>
+        <w:t>numerosas aproximaciones para</w:t>
+      </w:r>
+      <w:r>
+        <w:t xml:space="preserve"> identificar outliers, pero una de las más sencillas es la eliminación de puntos que presenten un error mucho más alto que los comp</w:t>
+      </w:r>
+      <w:r>
+        <w:t xml:space="preserve">añeros del cluster. También, en el caso de la existencia de </w:t>
+      </w:r>
+      <w:bookmarkStart w:id="106" w:name="_GoBack"/>
+      <w:bookmarkEnd w:id="106"/>
+      <w:r>
+        <w:t>clusters especialmente pequeños, es interesante una valoración especial de si el cluster es válido, puesto que puede ser simplemente un grupo de outliers y no un grupo real válido.</w:t>
       </w:r>
     </w:p>
     <w:p/>
@@ -27391,16 +27929,7 @@
     </w:p>
     <w:p>
       <w:r>
-        <w:lastRenderedPageBreak/>
-        <w:t xml:space="preserve">Esta técnica, el post procesado del cluster, suele utilizarse para mejorar el clustering hecho por una primera iteración del algoritmo. Normalmente se puede mejorar el error obtenido aumentando la K, puesto que, al haber más </w:t>
-      </w:r>
-      <w:proofErr w:type="spellStart"/>
-      <w:r>
-        <w:t>centroides</w:t>
-      </w:r>
-      <w:proofErr w:type="spellEnd"/>
-      <w:r>
-        <w:t>, si se inicializan de una manera correcta, los puntos estarán más cercanos a ellos y por lo tanto las distancias disminuirán. Pero normalmente no queremos subir el número de grupos que existen, por lo que debemos de empezar a pensar de una manera más global. Si no estamos conformes con el clustering que se ha hecho, es posible que K-Means haya caído en un mínimo local, lo que significa que hay una solución mejor pero que no ha sido capaz de llegar a ella. La repetición del algoritmo puede llevarnos hacia un mínimo global.</w:t>
+        <w:t>Esta técnica, el post procesado del cluster, suele utilizarse para mejorar el clustering hecho por una primera iteración del algoritmo. Normalmente se puede mejorar el error obtenido aumentando la K, puesto que, al haber más centroides, si se inicializan de una manera correcta, los puntos estarán más cercanos a ellos y por lo tanto las distancias disminuirán. Pero normalmente no queremos subir el número de grupos que existen, por lo que debemos de empezar a pensar de una manera más global. Si no estamos conformes con el clustering que se ha hecho, es posible que K-Means haya caído en un mínimo local, lo que significa que hay una solución mejor pero que no ha sido capaz de llegar a ella. La repetición del algoritmo puede llevarnos hacia un mínimo global.</w:t>
       </w:r>
     </w:p>
     <w:p>
@@ -27452,46 +27981,21 @@
         </w:numPr>
       </w:pPr>
       <w:r>
-        <w:t xml:space="preserve">Introducción de un nuevo </w:t>
-      </w:r>
-      <w:proofErr w:type="spellStart"/>
-      <w:r>
-        <w:t>centroide</w:t>
-      </w:r>
-      <w:proofErr w:type="spellEnd"/>
-    </w:p>
-    <w:p>
-      <w:r>
-        <w:t xml:space="preserve">En caso de elegir la introducción de un nuevo </w:t>
-      </w:r>
-      <w:proofErr w:type="spellStart"/>
-      <w:r>
-        <w:t>centroide</w:t>
-      </w:r>
-      <w:proofErr w:type="spellEnd"/>
-      <w:r>
-        <w:t xml:space="preserve">, la técnica que se suele escoger es la de la elección del punto más alejado de cualquier </w:t>
-      </w:r>
-      <w:proofErr w:type="spellStart"/>
-      <w:r>
-        <w:t>centroide</w:t>
-      </w:r>
-      <w:proofErr w:type="spellEnd"/>
-      <w:r>
-        <w:t xml:space="preserve"> de los clusters, y la introducción de un nuevo </w:t>
-      </w:r>
-      <w:proofErr w:type="spellStart"/>
-      <w:r>
-        <w:t>centroide</w:t>
-      </w:r>
-      <w:proofErr w:type="spellEnd"/>
-      <w:r>
-        <w:t xml:space="preserve"> en ese punto.</w:t>
-      </w:r>
-    </w:p>
-    <w:p>
-      <w:r>
-        <w:t>Debido a elementos explicados anteriormente, esta estrategia tiene dos problemas: El primero es el gran coste computacional que conlleva el cómputo del elemento más alejado de un dataset, y el segundo es la gran posibilidad de obtener un cluster muy reducido con el punto outlier que se elija, de tal manera que se debería de pensar en la eliminación de ese punto en caso de que esto pasara.</w:t>
+        <w:t>Introducción de un nuevo centroide</w:t>
+      </w:r>
+    </w:p>
+    <w:p>
+      <w:r>
+        <w:t>En caso de elegir la introducción de un nuevo centroide, la técnica que se suele escoger es la de la elección del punto más alejado de cualquier centroide de los clusters, y la introducción de un nuevo centroide en ese punto.</w:t>
+      </w:r>
+    </w:p>
+    <w:p>
+      <w:r>
+        <w:t xml:space="preserve">Debido a elementos explicados anteriormente, esta estrategia tiene dos problemas: El primero es el gran coste computacional que conlleva el cómputo del elemento más alejado de un dataset, y el segundo es la gran posibilidad de obtener un cluster muy reducido con el punto </w:t>
+      </w:r>
+      <w:r>
+        <w:lastRenderedPageBreak/>
+        <w:t>outlier que se elija, de tal manera que se debería de pensar en la eliminación de ese punto en caso de que esto pasara.</w:t>
       </w:r>
     </w:p>
     <w:p/>
@@ -27531,15 +28035,7 @@
     </w:p>
     <w:p>
       <w:r>
-        <w:t xml:space="preserve">La dispersión de un cluster consiste en la eliminación del </w:t>
-      </w:r>
-      <w:proofErr w:type="spellStart"/>
-      <w:r>
-        <w:t>centroide</w:t>
-      </w:r>
-      <w:proofErr w:type="spellEnd"/>
-      <w:r>
-        <w:t xml:space="preserve"> del cluster en cuestión, y la </w:t>
+        <w:t xml:space="preserve">La dispersión de un cluster consiste en la eliminación del centroide del cluster en cuestión, y la </w:t>
       </w:r>
       <w:r>
         <w:t>reasignación de los puntos de ese antiguo cluster a los restantes, siguiendo el mismo procedimiento que se sigue en el algoritmo mediante negociación por distancias euclídeas.</w:t>
@@ -27564,7 +28060,6 @@
     </w:p>
     <w:p>
       <w:r>
-        <w:lastRenderedPageBreak/>
         <w:t>La unión de dos clusters es una buena opción en caso de tener dos clusters que sean muy unidos, puesto que aumentarán de una manera ligera el error total. También se puede hacer una computación que, aunque costosa, permite determinar qué dos clusters al unirse producirán un aumento del error total más pequeño, y actuar en consecuencia.</w:t>
       </w:r>
     </w:p>
@@ -27579,15 +28074,7 @@
         <w:t>K-means tiene grandes dificultades para obtener los clusters “naturales” que se pueden dar en la realidad, puesto que se centra principalmente, debido a sus distancias euclídeas, en clusters con un tamaño similar y una forma esférica.</w:t>
       </w:r>
       <w:r>
-        <w:t xml:space="preserve"> Además, suele tener problemas en clusters donde la densidad varía, puesto que suele poner un </w:t>
-      </w:r>
-      <w:proofErr w:type="spellStart"/>
-      <w:r>
-        <w:t>centroide</w:t>
-      </w:r>
-      <w:proofErr w:type="spellEnd"/>
-      <w:r>
-        <w:t xml:space="preserve"> donde haya una mayor densidad, a pesar de que ahí pueda haber dos o más grupos. </w:t>
+        <w:t xml:space="preserve"> Además, suele tener problemas en clusters donde la densidad varía, puesto que suele poner un centroide donde haya una mayor densidad, a pesar de que ahí pueda haber dos o más grupos. </w:t>
       </w:r>
     </w:p>
     <w:p>
@@ -27673,6 +28160,7 @@
     </w:p>
     <w:p>
       <w:r>
+        <w:lastRenderedPageBreak/>
         <w:t xml:space="preserve">Las reglas, una vez hechas, se expresan mediante condiciones disjuntas, donde el operador </w:t>
       </w:r>
       <w:r>
@@ -28048,7 +28536,6 @@
               <w:rPr>
                 <w:b w:val="0"/>
               </w:rPr>
-              <w:lastRenderedPageBreak/>
               <w:t>Es coche = F</w:t>
             </w:r>
           </w:p>
@@ -28306,6 +28793,7 @@
     <w:p/>
     <w:p>
       <w:r>
+        <w:lastRenderedPageBreak/>
         <w:t>Calculemos como ejemplo la cobertura y la precisión de una determinada regla sobre la ilustración 3-14. Pongamos como ejemplo la siguiente regla</w:t>
       </w:r>
     </w:p>
@@ -28399,7 +28887,6 @@
           <w:noProof/>
           <w:lang w:eastAsia="es-ES"/>
         </w:rPr>
-        <w:lastRenderedPageBreak/>
         <mc:AlternateContent>
           <mc:Choice Requires="wps">
             <w:drawing>
@@ -28884,12 +29371,12 @@
     </w:p>
     <w:p>
       <w:r>
+        <w:lastRenderedPageBreak/>
         <w:t>Un conjunto de reglas es exhaustivo si hay una regla por cada combinación que se pueda dar de los atributos o dimensiones de los elementos del dataset. Eso asegura que absolutamente todos los elementos del dataset estarán cubiertos por al menos una regla.</w:t>
       </w:r>
     </w:p>
     <w:p>
       <w:r>
-        <w:lastRenderedPageBreak/>
         <w:t>Si se junta la propiedad de la mutua exclusividad y la exhaustividad, se obtiene un conjunto de reglas donde cada elemento del dataset está cubierto siempre y sólo por una regla. Desafortunadamente, prácticamente todas las clasificaciones por reglas no cumplen esta situación idílica.</w:t>
       </w:r>
     </w:p>
@@ -28971,7 +29458,11 @@
       </w:r>
       <w:proofErr w:type="gramEnd"/>
       <w:r>
-        <w:t xml:space="preserve"> como muestras positivas, mientras que el resto de elementos pasarán a ser muestras negativas. Una vez hecho esto, el algoritmo RIPPER generará reglas para diferenciar entre los elementos positivos y los negativos. Una vez finalizada esta iteración, el algoritmo RIPPER pasará a la segunda clase, donde hará el etiquetado y la posterior generación de reglas para la diferenciación de los elementos de esa clase. El algoritmo hará sucesivas repeticiones hasta alcanzar la última clase, coincidente con la más </w:t>
+        <w:t xml:space="preserve"> como muestras positivas, mientras que el resto de elementos pasarán a ser muestras negativas. Una vez hecho esto, el algoritmo RIPPER generará reglas para diferenciar entre los elementos positivos y los negativos. Una vez finalizada esta iteración, el algoritmo RIPPER pasará a la segunda clase, donde hará el etiquetado y la posterior generación de reglas para la </w:t>
+      </w:r>
+      <w:r>
+        <w:lastRenderedPageBreak/>
+        <w:t xml:space="preserve">diferenciación de los elementos de esa clase. El algoritmo hará sucesivas repeticiones hasta alcanzar la última clase, coincidente con la más </w:t>
       </w:r>
       <w:r>
         <w:t>frecuente, la cual designará como clase base.</w:t>
@@ -28980,7 +29471,6 @@
     <w:p/>
     <w:p>
       <w:r>
-        <w:lastRenderedPageBreak/>
         <w:t>Hay algunas características peculiares de los sistemas clasificadores basados en reglas que son importantes tener en cuenta antes de la ejecución de un modelo de este tipo:</w:t>
       </w:r>
     </w:p>
@@ -29090,16 +29580,16 @@
     </w:p>
     <w:p>
       <w:r>
-        <w:t>Como se puede observar, este tipo de algoritmos son muy parecidos a la anteriormente explicada economía de fichas, puesto que una serie de errores (castigos) harán que el algoritmo deje de seguir ese camino, mientras que una serie de aciertos (premios) harán que el algoritmo siga por ese camino, puesto que está llevando un buen camino de cara al futuro.</w:t>
-      </w:r>
-    </w:p>
-    <w:p>
-      <w:r>
-        <w:t xml:space="preserve">Este tipo de algoritmos se utilizan mucho en robótica y en los personajes de los videojuegos. Un ejemplo del segundo caso es en el que se lucha contra el personaje controlado por </w:t>
+        <w:t xml:space="preserve">Como se puede observar, este tipo de algoritmos son muy parecidos a la anteriormente explicada economía de fichas, puesto que una serie de errores (castigos) harán que el algoritmo </w:t>
       </w:r>
       <w:r>
         <w:lastRenderedPageBreak/>
-        <w:t>inteligencia artificial de cara a un objetivo, y el personaje aprende de nuestros movimientos que le perjudican para mejorar y poder conseguir el objetivo de una manera más óptima.</w:t>
+        <w:t>deje de seguir ese camino, mientras que una serie de aciertos (premios) harán que el algoritmo siga por ese camino, puesto que está llevando un buen camino de cara al futuro.</w:t>
+      </w:r>
+    </w:p>
+    <w:p>
+      <w:r>
+        <w:t>Este tipo de algoritmos se utilizan mucho en robótica y en los personajes de los videojuegos. Un ejemplo del segundo caso es en el que se lucha contra el personaje controlado por inteligencia artificial de cara a un objetivo, y el personaje aprende de nuestros movimientos que le perjudican para mejorar y poder conseguir el objetivo de una manera más óptima.</w:t>
       </w:r>
     </w:p>
     <w:p>
@@ -29478,12 +29968,15 @@
     <w:p/>
     <w:p>
       <w:r>
-        <w:t>Los siguientes pasos consisten en la elección de la acción a realizar y la realización de la misma. Estos pasos se repetirán en bucle hasta que el entrenamiento del algoritmo acabe. En los primeros bucles, como toda la tabla tiene como puntuación cero, las acciones que se elijan serán totalmente aleatorias, pudiendo caer en elementos nocivos fácilmente, pero actualizando la tabla Q para no volver a caer en los mismos errores. Normalmente estos valores suelen ser negativos en caso de traer perjuicios, y positivos en caso de traer beneficios.</w:t>
-      </w:r>
-    </w:p>
-    <w:p>
+        <w:t xml:space="preserve">Los siguientes pasos consisten en la elección de la acción a realizar y la realización de la misma. Estos pasos se repetirán en bucle hasta que el entrenamiento del algoritmo acabe. En </w:t>
+      </w:r>
       <w:r>
         <w:lastRenderedPageBreak/>
+        <w:t>los primeros bucles, como toda la tabla tiene como puntuación cero, las acciones que se elijan serán totalmente aleatorias, pudiendo caer en elementos nocivos fácilmente, pero actualizando la tabla Q para no volver a caer en los mismos errores. Normalmente estos valores suelen ser negativos en caso de traer perjuicios, y positivos en caso de traer beneficios.</w:t>
+      </w:r>
+    </w:p>
+    <w:p>
+      <w:r>
         <w:t>Una vez que el algoritmo está entrenado y la tabla Q correctamente cumplimentada, comienza la fase de evaluación, donde mediante funciones matemáticas se puede conocer la efectividad del modelo entrenado previamente.</w:t>
       </w:r>
     </w:p>
@@ -29759,7 +30252,11 @@
       </w:r>
       <w:proofErr w:type="gramEnd"/>
       <w:r>
-        <w:t xml:space="preserve"> lambda correspondiente al número entre paréntesis. En este caso, al ser lambda con valor uno, el crédito que se le puede aplicar a las acciones anteriores tiene el valor extremo por encima. Esto es de vital importancia, debido a que </w:t>
+        <w:t xml:space="preserve"> lambda correspondiente al número entre paréntesis. En este caso, al ser lambda con valor uno, el crédito que se le puede aplicar a las acciones anteriores tiene el valor extremo </w:t>
+      </w:r>
+      <w:r>
+        <w:lastRenderedPageBreak/>
+        <w:t xml:space="preserve">por encima. Esto es de vital importancia, debido a que </w:t>
       </w:r>
       <w:r>
         <w:t>este algoritmo funciona de una manera similar que el método de Monte Carlo; es decir, de una manera episódica que necesita un final establecido.</w:t>
@@ -30371,7 +30868,6 @@
     </w:p>
     <w:p>
       <w:r>
-        <w:lastRenderedPageBreak/>
         <w:t>Este algoritmo se utiliza cuando se quieren poder actualizar valores antes del fin de ciclo (restricción del TD (1)) o cuando se quiere utilizar más de un valor futuro para la estimación (restricción del TD (0)).</w:t>
       </w:r>
     </w:p>
@@ -30774,6 +31270,7 @@
     </w:p>
     <w:p>
       <w:r>
+        <w:lastRenderedPageBreak/>
         <w:t>Las redes neuronales se suelen utilizar en ámbitos como el reconocimiento de imágenes y la visión artificial, aunque también pueden actuar como algoritmos de regresión y clasificación.</w:t>
       </w:r>
     </w:p>
@@ -30898,7 +31395,11 @@
         <w:t xml:space="preserve"> se tiene en cuenta un factor muy importante, llamado “ratio de aprendizaje”.</w:t>
       </w:r>
       <w:r>
-        <w:t xml:space="preserve"> Se podría definir como un hiperparámetro de las redes neuronales en el que se controla cuanto se están cambiando los pesos de una red neuronal en función del descenso del gradiente. En el caso de que este ratio sea pequeño, la red neuronal avanzará poco a poco, lo cual es un elemento a favor ya que se buscará con cautela un mínimo local donde converger, pero por otra parte cuanto más pequeño sea el ratio de aprendizaje más costoso computacionalmente será entrenar a la red.</w:t>
+        <w:t xml:space="preserve"> Se podría definir como un hiperparámetro de las redes neuronales en el que se controla cuanto se están cambiando los pesos de una red neuronal en función del descenso del gradiente. En el caso de que este ratio sea pequeño, la red neuronal avanzará poco a poco, lo cual es un elemento a favor ya que se buscará con cautela un mínimo local donde converger, pero </w:t>
+      </w:r>
+      <w:r>
+        <w:lastRenderedPageBreak/>
+        <w:t>por otra parte cuanto más pequeño sea el ratio de aprendizaje más costoso computacionalmente será entrenar a la red.</w:t>
       </w:r>
       <w:r>
         <w:t xml:space="preserve"> El ratio de aprendizaje también es ampliamente conocido con otro nombre: Decay.</w:t>
@@ -30906,7 +31407,6 @@
     </w:p>
     <w:p>
       <w:r>
-        <w:lastRenderedPageBreak/>
         <w:t>Por lo tanto, en resumen, podemos decir que el cálculo de los nuevos pesos de la red neuronal atiende a la siguiente fórmula:</w:t>
       </w:r>
     </w:p>
@@ -31338,13 +31838,16 @@
         <w:t>Suele usarse en clasificaciones, aunque uno de sus mayores problemas es el hecho de que no tiene en cuenta la posibilidad de que un elemento pueda pertenecer a dos categorías.</w:t>
       </w:r>
       <w:r>
-        <w:t xml:space="preserve"> En caso de que en el problema esto no sea así, siempre es bueno intentar resolver el problema con una red neuronal donde se tenga softmax activado para intentar mejorar los resultados en la capa de salida.</w:t>
+        <w:t xml:space="preserve"> En caso de que en el problema esto no sea así, siempre es bueno intentar resolver el problema con </w:t>
+      </w:r>
+      <w:r>
+        <w:lastRenderedPageBreak/>
+        <w:t>una red neuronal donde se tenga softmax activado para intentar mejorar los resultados en la capa de salida.</w:t>
       </w:r>
     </w:p>
     <w:p/>
     <w:p>
       <w:r>
-        <w:lastRenderedPageBreak/>
         <w:t>Dentro de las redes neuronales multicapa, es interesante distinguir entre dos tipos:</w:t>
       </w:r>
     </w:p>
@@ -31529,11 +32032,8 @@
         </w:numPr>
       </w:pPr>
       <w:r>
-        <w:t xml:space="preserve">Las redes neuronales artificiales son esencialmente buenas cuando se tenga la duda de si alguna variable no es demasiado interesante, puesto que ellas mismas reajustarán los pesos en función de la relación que tengan los datos, por lo que no hay que preocuparse de ello. Sin embargo, esto no indica que no se deba de hacer alguna técnica de reducción </w:t>
-      </w:r>
-      <w:r>
         <w:lastRenderedPageBreak/>
-        <w:t>de la dimensionalidad antes, puesto que cuantas más dimensiones tenga el problema más neuronas en la capa de entrada tendrá que haber y mayor coste computacional habrá en el problema.</w:t>
+        <w:t>Las redes neuronales artificiales son esencialmente buenas cuando se tenga la duda de si alguna variable no es demasiado interesante, puesto que ellas mismas reajustarán los pesos en función de la relación que tengan los datos, por lo que no hay que preocuparse de ello. Sin embargo, esto no indica que no se deba de hacer alguna técnica de reducción de la dimensionalidad antes, puesto que cuantas más dimensiones tenga el problema más neuronas en la capa de entrada tendrá que haber y mayor coste computacional habrá en el problema.</w:t>
       </w:r>
     </w:p>
     <w:p>
@@ -31665,6 +32165,7 @@
     <w:p/>
     <w:p>
       <w:r>
+        <w:lastRenderedPageBreak/>
         <w:t xml:space="preserve">Las redes neuronales </w:t>
       </w:r>
       <w:proofErr w:type="spellStart"/>
@@ -31697,7 +32198,6 @@
     </w:p>
     <w:p>
       <w:r>
-        <w:lastRenderedPageBreak/>
         <w:t xml:space="preserve">Estas redes </w:t>
       </w:r>
       <w:proofErr w:type="spellStart"/>
@@ -32129,6 +32629,7 @@
     <w:p/>
     <w:p>
       <w:r>
+        <w:lastRenderedPageBreak/>
         <w:t xml:space="preserve">Las redes neuronales recurrentes </w:t>
       </w:r>
       <w:r>
@@ -32137,11 +32638,7 @@
     </w:p>
     <w:p>
       <w:r>
-        <w:t xml:space="preserve">Estas redes neuronales se caracterizan por tener un vector de todo lo que ha ocurrido anteriormente con la secuencia introducida en la red, llamado vector de estado. También se </w:t>
-      </w:r>
-      <w:r>
-        <w:lastRenderedPageBreak/>
-        <w:t xml:space="preserve">caracterizan por tratar cada output de la red como etapas distintas en el tiempo. Juntando estos dos elementos queda clara la importancia de la </w:t>
+        <w:t xml:space="preserve">Estas redes neuronales se caracterizan por tener un vector de todo lo que ha ocurrido anteriormente con la secuencia introducida en la red, llamado vector de estado. También se caracterizan por tratar cada output de la red como etapas distintas en el tiempo. Juntando estos dos elementos queda clara la importancia de la </w:t>
       </w:r>
       <w:proofErr w:type="spellStart"/>
       <w:r>
@@ -32562,6 +33059,7 @@
     </w:p>
     <w:p>
       <w:r>
+        <w:lastRenderedPageBreak/>
         <w:t xml:space="preserve">Al ser más avanzadas que las redes </w:t>
       </w:r>
       <w:proofErr w:type="spellStart"/>
@@ -32585,7 +33083,6 @@
       <w:bookmarkStart w:id="128" w:name="_Toc3390943"/>
       <w:bookmarkStart w:id="129" w:name="_Toc7783649"/>
       <w:r>
-        <w:lastRenderedPageBreak/>
         <w:t>Visualización</w:t>
       </w:r>
       <w:bookmarkEnd w:id="128"/>
@@ -32759,11 +33256,8 @@
     </w:p>
     <w:p>
       <w:r>
-        <w:t xml:space="preserve">Escoger la escala a utilizar en un gráfico cuando las variables son categóricas es una decisión complicada. Tanto, que incluso software de alta calidad a veces falla a la hora de elegir la escala de visualización, por lo que esta tarea, aunque sea a veces fácil de discernir, no es siempre </w:t>
-      </w:r>
-      <w:r>
         <w:lastRenderedPageBreak/>
-        <w:t>sencilla. En caso de que las variables sean continuas, la decisión se complica exponencialmente, puesto que habrá que elegir además unas ciertas divisiones y finalizaciones.</w:t>
+        <w:t>Escoger la escala a utilizar en un gráfico cuando las variables son categóricas es una decisión complicada. Tanto, que incluso software de alta calidad a veces falla a la hora de elegir la escala de visualización, por lo que esta tarea, aunque sea a veces fácil de discernir, no es siempre sencilla. En caso de que las variables sean continuas, la decisión se complica exponencialmente, puesto que habrá que elegir además unas ciertas divisiones y finalizaciones.</w:t>
       </w:r>
     </w:p>
     <w:p>
@@ -33134,12 +33628,15 @@
         <w:t>,</w:t>
       </w:r>
       <w:r>
-        <w:t xml:space="preserve"> por ejemplo, el de fondo), y también hay que tener en cuenta que puede haber personas con enfermedades relacionadas con la percepción del color, como el daltonismo.</w:t>
-      </w:r>
-    </w:p>
-    <w:p>
+        <w:t xml:space="preserve"> por ejemplo, el de fondo), y </w:t>
+      </w:r>
       <w:r>
         <w:lastRenderedPageBreak/>
+        <w:t>también hay que tener en cuenta que puede haber personas con enfermedades relacionadas con la percepción del color, como el daltonismo.</w:t>
+      </w:r>
+    </w:p>
+    <w:p>
+      <w:r>
         <w:t>Además, se ha demostrado científicamente que los gráficos cuyos elementos más importantes son el colo</w:t>
       </w:r>
       <w:r>
@@ -33432,7 +33929,11 @@
       </w:r>
       <w:proofErr w:type="spellEnd"/>
       <w:r>
-        <w:t xml:space="preserve"> se visualizará. De este modo, un aumento del eje y conllevará una dramatización de cualquier cambio, mientras que una elongación del eje x muestra un cambio más gradual en las series temporales. Sea como fuere, el ratio es un parámetro muy delicado y se debe de actuar con cautela a la hora de elegirlo.</w:t>
+        <w:t xml:space="preserve"> se visualizará. De este modo, un aumento del eje y conllevará una dramatización de cualquier cambio, mientras que una elongación del eje x muestra un </w:t>
+      </w:r>
+      <w:r>
+        <w:lastRenderedPageBreak/>
+        <w:t>cambio más gradual en las series temporales. Sea como fuere, el ratio es un parámetro muy delicado y se debe de actuar con cautela a la hora de elegirlo.</w:t>
       </w:r>
     </w:p>
     <w:p/>
@@ -33445,7 +33946,6 @@
         </w:numPr>
       </w:pPr>
       <w:r>
-        <w:lastRenderedPageBreak/>
         <w:t>Tipo de gráfico</w:t>
       </w:r>
     </w:p>
@@ -44944,7 +45444,7 @@
           <w:rPr>
             <w:noProof/>
           </w:rPr>
-          <w:t>58</w:t>
+          <w:t>68</w:t>
         </w:r>
         <w:r>
           <w:fldChar w:fldCharType="end"/>
@@ -44993,7 +45493,7 @@
           <w:rPr>
             <w:noProof/>
           </w:rPr>
-          <w:t>57</w:t>
+          <w:t>67</w:t>
         </w:r>
         <w:r>
           <w:fldChar w:fldCharType="end"/>
@@ -52441,7 +52941,7 @@
 </file>
 
 <file path=customXml/itemProps1.xml><?xml version="1.0" encoding="utf-8"?>
-<ds:datastoreItem xmlns:ds="http://schemas.openxmlformats.org/officeDocument/2006/customXml" ds:itemID="{754D3AF0-30C3-4566-AAC1-B614A821E9EE}">
+<ds:datastoreItem xmlns:ds="http://schemas.openxmlformats.org/officeDocument/2006/customXml" ds:itemID="{9C0A09CB-A93A-4070-A521-259D960A3AEB}">
   <ds:schemaRefs>
     <ds:schemaRef ds:uri="http://schemas.openxmlformats.org/officeDocument/2006/bibliography"/>
   </ds:schemaRefs>

</xml_diff>